<commit_message>
Update Assess Summary Requirements.docx
Added George to Staff Meeting Agenda
</commit_message>
<xml_diff>
--- a/Jun 21 - WHS Assess 2 - Report/Assess Summary Requirements.docx
+++ b/Jun 21 - WHS Assess 2 - Report/Assess Summary Requirements.docx
@@ -791,8 +791,6 @@
         </w:rPr>
         <w:br w:type="page"/>
       </w:r>
-      <w:bookmarkStart w:id="0" w:name="_GoBack"/>
-      <w:bookmarkEnd w:id="0"/>
     </w:p>
     <w:p>
       <w:pPr>
@@ -805,7 +803,7 @@
           <w:szCs w:val="20"/>
         </w:rPr>
       </w:pPr>
-      <w:bookmarkStart w:id="1" w:name="_Toc8229670"/>
+      <w:bookmarkStart w:id="0" w:name="_Toc8229670"/>
       <w:r>
         <w:rPr>
           <w:rFonts w:ascii="Arial" w:hAnsi="Arial" w:cs="Arial"/>
@@ -816,7 +814,7 @@
         <w:lastRenderedPageBreak/>
         <w:t>Assessment Summary Requirements</w:t>
       </w:r>
-      <w:bookmarkEnd w:id="1"/>
+      <w:bookmarkEnd w:id="0"/>
     </w:p>
     <w:p>
       <w:pPr>
@@ -829,7 +827,7 @@
           <w:szCs w:val="20"/>
         </w:rPr>
       </w:pPr>
-      <w:bookmarkStart w:id="2" w:name="_Toc8229671"/>
+      <w:bookmarkStart w:id="1" w:name="_Toc8229671"/>
       <w:r>
         <w:rPr>
           <w:rFonts w:ascii="Arial" w:hAnsi="Arial" w:cs="Arial"/>
@@ -839,7 +837,7 @@
         </w:rPr>
         <w:t>Assessment Requirements</w:t>
       </w:r>
-      <w:bookmarkEnd w:id="2"/>
+      <w:bookmarkEnd w:id="1"/>
     </w:p>
     <w:tbl>
       <w:tblPr>
@@ -1590,9 +1588,8 @@
             <w:r>
               <w:rPr>
                 <w:b/>
-                <w:color w:val="0070C0"/>
-              </w:rPr>
-              <w:t>Volunteer</w:t>
+              </w:rPr>
+              <w:t>George</w:t>
             </w:r>
           </w:p>
         </w:tc>
@@ -1805,6 +1802,8 @@
       <w:r>
         <w:t>additional documents</w:t>
       </w:r>
+      <w:bookmarkStart w:id="2" w:name="_GoBack"/>
+      <w:bookmarkEnd w:id="2"/>
     </w:p>
     <w:tbl>
       <w:tblPr>
@@ -14747,6 +14746,7 @@
     <w:lsdException w:name="HTML Sample" w:semiHidden="1" w:unhideWhenUsed="1"/>
     <w:lsdException w:name="HTML Typewriter" w:semiHidden="1" w:unhideWhenUsed="1"/>
     <w:lsdException w:name="HTML Variable" w:semiHidden="1" w:unhideWhenUsed="1"/>
+    <w:lsdException w:name="Normal Table" w:semiHidden="1" w:unhideWhenUsed="1"/>
     <w:lsdException w:name="annotation subject" w:semiHidden="1" w:unhideWhenUsed="1"/>
     <w:lsdException w:name="No List" w:semiHidden="1" w:unhideWhenUsed="1"/>
     <w:lsdException w:name="Outline List 1" w:semiHidden="1" w:unhideWhenUsed="1"/>
@@ -14789,8 +14789,11 @@
     <w:lsdException w:name="Table Contemporary" w:semiHidden="1" w:unhideWhenUsed="1"/>
     <w:lsdException w:name="Table Elegant" w:semiHidden="1" w:unhideWhenUsed="1"/>
     <w:lsdException w:name="Table Professional" w:semiHidden="1" w:unhideWhenUsed="1"/>
+    <w:lsdException w:name="Table Subtle 1" w:semiHidden="1" w:unhideWhenUsed="1"/>
     <w:lsdException w:name="Table Subtle 2" w:semiHidden="1" w:unhideWhenUsed="1"/>
     <w:lsdException w:name="Table Web 1" w:semiHidden="1" w:unhideWhenUsed="1"/>
+    <w:lsdException w:name="Table Web 2" w:semiHidden="1" w:unhideWhenUsed="1"/>
+    <w:lsdException w:name="Table Web 3" w:semiHidden="1" w:unhideWhenUsed="1"/>
     <w:lsdException w:name="Balloon Text" w:semiHidden="1" w:unhideWhenUsed="1"/>
     <w:lsdException w:name="Table Grid" w:uiPriority="39"/>
     <w:lsdException w:name="Table Theme" w:semiHidden="1" w:unhideWhenUsed="1"/>
@@ -15629,7 +15632,7 @@
 </file>
 
 <file path=customXml/itemProps1.xml><?xml version="1.0" encoding="utf-8"?>
-<ds:datastoreItem xmlns:ds="http://schemas.openxmlformats.org/officeDocument/2006/customXml" ds:itemID="{CE625AC3-98A4-4730-9168-601E1A6FE006}">
+<ds:datastoreItem xmlns:ds="http://schemas.openxmlformats.org/officeDocument/2006/customXml" ds:itemID="{456A13B4-E593-4E59-9D81-BA1F8ECED521}">
   <ds:schemaRefs>
     <ds:schemaRef ds:uri="http://schemas.openxmlformats.org/officeDocument/2006/bibliography"/>
   </ds:schemaRefs>

</xml_diff>

<commit_message>
Moved Files Adjusted Information to Match
Moved files to a more user friendly layout. Made some changes to the WHSMS report i.e. added an attachment, changed from OH&S to WHS. Added blank templates. Updated the Assess Summary Requirements.
</commit_message>
<xml_diff>
--- a/Jun 21 - WHS Assess 2 - Report/Assess Summary Requirements.docx
+++ b/Jun 21 - WHS Assess 2 - Report/Assess Summary Requirements.docx
@@ -1,6 +1,6 @@
 
 <file path=word/document.xml><?xml version="1.0" encoding="utf-8"?>
-<w:document xmlns:wpc="http://schemas.microsoft.com/office/word/2010/wordprocessingCanvas" xmlns:mc="http://schemas.openxmlformats.org/markup-compatibility/2006" xmlns:o="urn:schemas-microsoft-com:office:office" xmlns:r="http://schemas.openxmlformats.org/officeDocument/2006/relationships" xmlns:m="http://schemas.openxmlformats.org/officeDocument/2006/math" xmlns:v="urn:schemas-microsoft-com:vml" xmlns:wp14="http://schemas.microsoft.com/office/word/2010/wordprocessingDrawing" xmlns:wp="http://schemas.openxmlformats.org/drawingml/2006/wordprocessingDrawing" xmlns:w10="urn:schemas-microsoft-com:office:word" xmlns:w="http://schemas.openxmlformats.org/wordprocessingml/2006/main" xmlns:w14="http://schemas.microsoft.com/office/word/2010/wordml" xmlns:w15="http://schemas.microsoft.com/office/word/2012/wordml" xmlns:wpg="http://schemas.microsoft.com/office/word/2010/wordprocessingGroup" xmlns:wpi="http://schemas.microsoft.com/office/word/2010/wordprocessingInk" xmlns:wne="http://schemas.microsoft.com/office/word/2006/wordml" xmlns:wps="http://schemas.microsoft.com/office/word/2010/wordprocessingShape" mc:Ignorable="w14 w15 wp14">
+<w:document xmlns:wpc="http://schemas.microsoft.com/office/word/2010/wordprocessingCanvas" xmlns:cx="http://schemas.microsoft.com/office/drawing/2014/chartex" xmlns:cx1="http://schemas.microsoft.com/office/drawing/2015/9/8/chartex" xmlns:cx2="http://schemas.microsoft.com/office/drawing/2015/10/21/chartex" xmlns:cx3="http://schemas.microsoft.com/office/drawing/2016/5/9/chartex" xmlns:cx4="http://schemas.microsoft.com/office/drawing/2016/5/10/chartex" xmlns:cx5="http://schemas.microsoft.com/office/drawing/2016/5/11/chartex" xmlns:cx6="http://schemas.microsoft.com/office/drawing/2016/5/12/chartex" xmlns:cx7="http://schemas.microsoft.com/office/drawing/2016/5/13/chartex" xmlns:cx8="http://schemas.microsoft.com/office/drawing/2016/5/14/chartex" xmlns:mc="http://schemas.openxmlformats.org/markup-compatibility/2006" xmlns:aink="http://schemas.microsoft.com/office/drawing/2016/ink" xmlns:am3d="http://schemas.microsoft.com/office/drawing/2017/model3d" xmlns:o="urn:schemas-microsoft-com:office:office" xmlns:r="http://schemas.openxmlformats.org/officeDocument/2006/relationships" xmlns:m="http://schemas.openxmlformats.org/officeDocument/2006/math" xmlns:v="urn:schemas-microsoft-com:vml" xmlns:wp14="http://schemas.microsoft.com/office/word/2010/wordprocessingDrawing" xmlns:wp="http://schemas.openxmlformats.org/drawingml/2006/wordprocessingDrawing" xmlns:w10="urn:schemas-microsoft-com:office:word" xmlns:w="http://schemas.openxmlformats.org/wordprocessingml/2006/main" xmlns:w14="http://schemas.microsoft.com/office/word/2010/wordml" xmlns:w15="http://schemas.microsoft.com/office/word/2012/wordml" xmlns:w16cid="http://schemas.microsoft.com/office/word/2016/wordml/cid" xmlns:w16se="http://schemas.microsoft.com/office/word/2015/wordml/symex" xmlns:wpg="http://schemas.microsoft.com/office/word/2010/wordprocessingGroup" xmlns:wpi="http://schemas.microsoft.com/office/word/2010/wordprocessingInk" xmlns:wne="http://schemas.microsoft.com/office/word/2006/wordml" xmlns:wps="http://schemas.microsoft.com/office/word/2010/wordprocessingShape" mc:Ignorable="w14 w15 w16se w16cid wp14">
   <w:body>
     <w:sdt>
       <w:sdtPr>
@@ -1537,6 +1537,9 @@
               <w:jc w:val="center"/>
               <w:cnfStyle w:val="000000100000" w:firstRow="0" w:lastRow="0" w:firstColumn="0" w:lastColumn="0" w:oddVBand="0" w:evenVBand="0" w:oddHBand="1" w:evenHBand="0" w:firstRowFirstColumn="0" w:firstRowLastColumn="0" w:lastRowFirstColumn="0" w:lastRowLastColumn="0"/>
             </w:pPr>
+            <w:r>
+              <w:t>yes</w:t>
+            </w:r>
           </w:p>
         </w:tc>
       </w:tr>
@@ -1649,10 +1652,30 @@
               <w:t xml:space="preserve">Sample WHS </w:t>
             </w:r>
             <w:r>
-              <w:t>Hazard Identification form completed and referenced in Report</w:t>
-            </w:r>
-            <w:r>
-              <w:t xml:space="preserve">       </w:t>
+              <w:t>Hazard Identification form completed and</w:t>
+            </w:r>
+            <w:bookmarkStart w:id="2" w:name="_GoBack"/>
+            <w:bookmarkEnd w:id="2"/>
+            <w:r>
+              <w:t xml:space="preserve"> referenced in Report</w:t>
+            </w:r>
+            <w:r>
+              <w:t xml:space="preserve">  </w:t>
+            </w:r>
+            <w:r>
+              <w:t>(</w:t>
+            </w:r>
+            <w:r>
+              <w:rPr>
+                <w:b/>
+              </w:rPr>
+              <w:t>attachment 12</w:t>
+            </w:r>
+            <w:r>
+              <w:t>)</w:t>
+            </w:r>
+            <w:r>
+              <w:t xml:space="preserve">    </w:t>
             </w:r>
           </w:p>
         </w:tc>
@@ -1688,7 +1711,16 @@
               <w:cnfStyle w:val="000000100000" w:firstRow="0" w:lastRow="0" w:firstColumn="0" w:lastColumn="0" w:oddVBand="0" w:evenVBand="0" w:oddHBand="1" w:evenHBand="0" w:firstRowFirstColumn="0" w:firstRowLastColumn="0" w:lastRowFirstColumn="0" w:lastRowLastColumn="0"/>
             </w:pPr>
             <w:r>
-              <w:t>Yes chp4.2</w:t>
+              <w:t>Yes chp</w:t>
+            </w:r>
+            <w:r>
+              <w:t>3</w:t>
+            </w:r>
+            <w:r>
+              <w:t>.</w:t>
+            </w:r>
+            <w:r>
+              <w:t>6</w:t>
             </w:r>
           </w:p>
         </w:tc>
@@ -2235,13 +2267,13 @@
       <w:tr>
         <w:tc>
           <w:tcPr>
+            <w:cnfStyle w:val="001000000000" w:firstRow="0" w:lastRow="0" w:firstColumn="1" w:lastColumn="0" w:oddVBand="0" w:evenVBand="0" w:oddHBand="0" w:evenHBand="0" w:firstRowFirstColumn="0" w:firstRowLastColumn="0" w:lastRowFirstColumn="0" w:lastRowLastColumn="0"/>
             <w:tcW w:w="821" w:type="dxa"/>
             <w:vAlign w:val="center"/>
           </w:tcPr>
           <w:p>
             <w:pPr>
               <w:jc w:val="center"/>
-              <w:cnfStyle w:val="001000000000" w:firstRow="0" w:lastRow="0" w:firstColumn="1" w:lastColumn="0" w:oddVBand="0" w:evenVBand="0" w:oddHBand="0" w:evenHBand="0" w:firstRowFirstColumn="0" w:firstRowLastColumn="0" w:lastRowFirstColumn="0" w:lastRowLastColumn="0"/>
               <w:rPr>
                 <w:b w:val="0"/>
               </w:rPr>
@@ -2259,6 +2291,9 @@
             <w:tcW w:w="5980" w:type="dxa"/>
           </w:tcPr>
           <w:p>
+            <w:pPr>
+              <w:cnfStyle w:val="000000000000" w:firstRow="0" w:lastRow="0" w:firstColumn="0" w:lastColumn="0" w:oddVBand="0" w:evenVBand="0" w:oddHBand="0" w:evenHBand="0" w:firstRowFirstColumn="0" w:firstRowLastColumn="0" w:lastRowFirstColumn="0" w:lastRowLastColumn="0"/>
+            </w:pPr>
             <w:r>
               <w:t>WHS Training Register</w:t>
             </w:r>
@@ -2271,6 +2306,7 @@
           <w:p>
             <w:pPr>
               <w:jc w:val="center"/>
+              <w:cnfStyle w:val="000000000000" w:firstRow="0" w:lastRow="0" w:firstColumn="0" w:lastColumn="0" w:oddVBand="0" w:evenVBand="0" w:oddHBand="0" w:evenHBand="0" w:firstRowFirstColumn="0" w:firstRowLastColumn="0" w:lastRowFirstColumn="0" w:lastRowLastColumn="0"/>
               <w:rPr>
                 <w:b/>
               </w:rPr>
@@ -2291,6 +2327,7 @@
           <w:p>
             <w:pPr>
               <w:jc w:val="center"/>
+              <w:cnfStyle w:val="000000000000" w:firstRow="0" w:lastRow="0" w:firstColumn="0" w:lastColumn="0" w:oddVBand="0" w:evenVBand="0" w:oddHBand="0" w:evenHBand="0" w:firstRowFirstColumn="0" w:firstRowLastColumn="0" w:lastRowFirstColumn="0" w:lastRowLastColumn="0"/>
             </w:pPr>
             <w:r>
               <w:rPr>
@@ -2318,7 +2355,7 @@
                 <w:b w:val="0"/>
               </w:rPr>
             </w:pPr>
-            <w:bookmarkStart w:id="2" w:name="_Hlk8227333"/>
+            <w:bookmarkStart w:id="3" w:name="_Hlk8227333"/>
             <w:r>
               <w:rPr>
                 <w:b w:val="0"/>
@@ -2371,15 +2408,12 @@
               <w:cnfStyle w:val="000000100000" w:firstRow="0" w:lastRow="0" w:firstColumn="0" w:lastColumn="0" w:oddVBand="0" w:evenVBand="0" w:oddHBand="1" w:evenHBand="0" w:firstRowFirstColumn="0" w:firstRowLastColumn="0" w:lastRowFirstColumn="0" w:lastRowLastColumn="0"/>
             </w:pPr>
             <w:r>
-              <w:rPr>
-                <w:b/>
-              </w:rPr>
-              <w:t>(waiting)</w:t>
+              <w:t>yes</w:t>
             </w:r>
           </w:p>
         </w:tc>
       </w:tr>
-      <w:bookmarkEnd w:id="2"/>
+      <w:bookmarkEnd w:id="3"/>
       <w:tr>
         <w:tc>
           <w:tcPr>
@@ -2692,6 +2726,12 @@
                 <w:b w:val="0"/>
               </w:rPr>
             </w:pPr>
+            <w:r>
+              <w:rPr>
+                <w:b w:val="0"/>
+              </w:rPr>
+              <w:t>12</w:t>
+            </w:r>
           </w:p>
         </w:tc>
         <w:tc>
@@ -2702,6 +2742,9 @@
             <w:pPr>
               <w:cnfStyle w:val="000000000000" w:firstRow="0" w:lastRow="0" w:firstColumn="0" w:lastColumn="0" w:oddVBand="0" w:evenVBand="0" w:oddHBand="0" w:evenHBand="0" w:firstRowFirstColumn="0" w:firstRowLastColumn="0" w:lastRowFirstColumn="0" w:lastRowLastColumn="0"/>
             </w:pPr>
+            <w:r>
+              <w:t>WHS Hazard Identification</w:t>
+            </w:r>
           </w:p>
         </w:tc>
         <w:tc>
@@ -2713,6 +2756,12 @@
               <w:jc w:val="center"/>
               <w:cnfStyle w:val="000000000000" w:firstRow="0" w:lastRow="0" w:firstColumn="0" w:lastColumn="0" w:oddVBand="0" w:evenVBand="0" w:oddHBand="0" w:evenHBand="0" w:firstRowFirstColumn="0" w:firstRowLastColumn="0" w:lastRowFirstColumn="0" w:lastRowLastColumn="0"/>
             </w:pPr>
+            <w:r>
+              <w:rPr>
+                <w:b/>
+              </w:rPr>
+              <w:t>Lianne</w:t>
+            </w:r>
           </w:p>
         </w:tc>
         <w:tc>
@@ -2724,6 +2773,9 @@
               <w:jc w:val="center"/>
               <w:cnfStyle w:val="000000000000" w:firstRow="0" w:lastRow="0" w:firstColumn="0" w:lastColumn="0" w:oddVBand="0" w:evenVBand="0" w:oddHBand="0" w:evenHBand="0" w:firstRowFirstColumn="0" w:firstRowLastColumn="0" w:lastRowFirstColumn="0" w:lastRowLastColumn="0"/>
             </w:pPr>
+            <w:r>
+              <w:t>yes</w:t>
+            </w:r>
           </w:p>
         </w:tc>
       </w:tr>
@@ -2740,7 +2792,7 @@
           <w:szCs w:val="20"/>
         </w:rPr>
       </w:pPr>
-      <w:bookmarkStart w:id="3" w:name="_Toc8229672"/>
+      <w:bookmarkStart w:id="4" w:name="_Toc8229672"/>
       <w:r>
         <w:rPr>
           <w:rFonts w:ascii="Arial" w:hAnsi="Arial" w:cs="Arial"/>
@@ -2759,7 +2811,7 @@
         </w:rPr>
         <w:t>riteria</w:t>
       </w:r>
-      <w:bookmarkEnd w:id="3"/>
+      <w:bookmarkEnd w:id="4"/>
     </w:p>
     <w:tbl>
       <w:tblPr>
@@ -4683,8 +4735,6 @@
             <w:pPr>
               <w:cnfStyle w:val="000000100000" w:firstRow="0" w:lastRow="0" w:firstColumn="0" w:lastColumn="0" w:oddVBand="0" w:evenVBand="0" w:oddHBand="1" w:evenHBand="0" w:firstRowFirstColumn="0" w:firstRowLastColumn="0" w:lastRowFirstColumn="0" w:lastRowLastColumn="0"/>
             </w:pPr>
-            <w:bookmarkStart w:id="4" w:name="_GoBack"/>
-            <w:bookmarkEnd w:id="4"/>
           </w:p>
         </w:tc>
       </w:tr>
@@ -8605,18 +8655,8 @@
                 <w:sz w:val="20"/>
                 <w:szCs w:val="20"/>
               </w:rPr>
-              <w:t xml:space="preserve"> </w:t>
-            </w:r>
-            <w:proofErr w:type="spellStart"/>
-            <w:r>
-              <w:rPr>
-                <w:rFonts w:ascii="Arial" w:hAnsi="Arial" w:cs="Arial"/>
-                <w:sz w:val="20"/>
-                <w:szCs w:val="20"/>
-              </w:rPr>
-              <w:t>Greig</w:t>
-            </w:r>
-            <w:proofErr w:type="spellEnd"/>
+              <w:t xml:space="preserve"> Greig</w:t>
+            </w:r>
           </w:p>
         </w:tc>
         <w:tc>
@@ -11649,7 +11689,7 @@
 </file>
 
 <file path=word/numbering.xml><?xml version="1.0" encoding="utf-8"?>
-<w:numbering xmlns:wpc="http://schemas.microsoft.com/office/word/2010/wordprocessingCanvas" xmlns:mc="http://schemas.openxmlformats.org/markup-compatibility/2006" xmlns:o="urn:schemas-microsoft-com:office:office" xmlns:r="http://schemas.openxmlformats.org/officeDocument/2006/relationships" xmlns:m="http://schemas.openxmlformats.org/officeDocument/2006/math" xmlns:v="urn:schemas-microsoft-com:vml" xmlns:wp14="http://schemas.microsoft.com/office/word/2010/wordprocessingDrawing" xmlns:wp="http://schemas.openxmlformats.org/drawingml/2006/wordprocessingDrawing" xmlns:w10="urn:schemas-microsoft-com:office:word" xmlns:w="http://schemas.openxmlformats.org/wordprocessingml/2006/main" xmlns:w14="http://schemas.microsoft.com/office/word/2010/wordml" xmlns:w15="http://schemas.microsoft.com/office/word/2012/wordml" xmlns:wpg="http://schemas.microsoft.com/office/word/2010/wordprocessingGroup" xmlns:wpi="http://schemas.microsoft.com/office/word/2010/wordprocessingInk" xmlns:wne="http://schemas.microsoft.com/office/word/2006/wordml" xmlns:wps="http://schemas.microsoft.com/office/word/2010/wordprocessingShape" mc:Ignorable="w14 w15 wp14">
+<w:numbering xmlns:wpc="http://schemas.microsoft.com/office/word/2010/wordprocessingCanvas" xmlns:cx="http://schemas.microsoft.com/office/drawing/2014/chartex" xmlns:cx1="http://schemas.microsoft.com/office/drawing/2015/9/8/chartex" xmlns:cx2="http://schemas.microsoft.com/office/drawing/2015/10/21/chartex" xmlns:cx3="http://schemas.microsoft.com/office/drawing/2016/5/9/chartex" xmlns:cx4="http://schemas.microsoft.com/office/drawing/2016/5/10/chartex" xmlns:cx5="http://schemas.microsoft.com/office/drawing/2016/5/11/chartex" xmlns:cx6="http://schemas.microsoft.com/office/drawing/2016/5/12/chartex" xmlns:cx7="http://schemas.microsoft.com/office/drawing/2016/5/13/chartex" xmlns:cx8="http://schemas.microsoft.com/office/drawing/2016/5/14/chartex" xmlns:mc="http://schemas.openxmlformats.org/markup-compatibility/2006" xmlns:aink="http://schemas.microsoft.com/office/drawing/2016/ink" xmlns:am3d="http://schemas.microsoft.com/office/drawing/2017/model3d" xmlns:o="urn:schemas-microsoft-com:office:office" xmlns:r="http://schemas.openxmlformats.org/officeDocument/2006/relationships" xmlns:m="http://schemas.openxmlformats.org/officeDocument/2006/math" xmlns:v="urn:schemas-microsoft-com:vml" xmlns:wp14="http://schemas.microsoft.com/office/word/2010/wordprocessingDrawing" xmlns:wp="http://schemas.openxmlformats.org/drawingml/2006/wordprocessingDrawing" xmlns:w10="urn:schemas-microsoft-com:office:word" xmlns:w="http://schemas.openxmlformats.org/wordprocessingml/2006/main" xmlns:w14="http://schemas.microsoft.com/office/word/2010/wordml" xmlns:w15="http://schemas.microsoft.com/office/word/2012/wordml" xmlns:w16cid="http://schemas.microsoft.com/office/word/2016/wordml/cid" xmlns:w16se="http://schemas.microsoft.com/office/word/2015/wordml/symex" xmlns:wpg="http://schemas.microsoft.com/office/word/2010/wordprocessingGroup" xmlns:wpi="http://schemas.microsoft.com/office/word/2010/wordprocessingInk" xmlns:wne="http://schemas.microsoft.com/office/word/2006/wordml" xmlns:wps="http://schemas.microsoft.com/office/word/2010/wordprocessingShape" mc:Ignorable="w14 w15 w16se w16cid wp14">
   <w:abstractNum w:abstractNumId="0" w15:restartNumberingAfterBreak="0">
     <w:nsid w:val="001C6537"/>
     <w:multiLevelType w:val="hybridMultilevel"/>
@@ -15482,7 +15522,7 @@
 </file>
 
 <file path=word/styles.xml><?xml version="1.0" encoding="utf-8"?>
-<w:styles xmlns:mc="http://schemas.openxmlformats.org/markup-compatibility/2006" xmlns:r="http://schemas.openxmlformats.org/officeDocument/2006/relationships" xmlns:w="http://schemas.openxmlformats.org/wordprocessingml/2006/main" xmlns:w14="http://schemas.microsoft.com/office/word/2010/wordml" xmlns:w15="http://schemas.microsoft.com/office/word/2012/wordml" mc:Ignorable="w14 w15">
+<w:styles xmlns:mc="http://schemas.openxmlformats.org/markup-compatibility/2006" xmlns:r="http://schemas.openxmlformats.org/officeDocument/2006/relationships" xmlns:w="http://schemas.openxmlformats.org/wordprocessingml/2006/main" xmlns:w14="http://schemas.microsoft.com/office/word/2010/wordml" xmlns:w15="http://schemas.microsoft.com/office/word/2012/wordml" xmlns:w16cid="http://schemas.microsoft.com/office/word/2016/wordml/cid" xmlns:w16se="http://schemas.microsoft.com/office/word/2015/wordml/symex" mc:Ignorable="w14 w15 w16se w16cid">
   <w:docDefaults>
     <w:rPrDefault>
       <w:rPr>
@@ -15498,7 +15538,7 @@
       </w:pPr>
     </w:pPrDefault>
   </w:docDefaults>
-  <w:latentStyles w:defLockedState="0" w:defUIPriority="99" w:defSemiHidden="0" w:defUnhideWhenUsed="0" w:defQFormat="0" w:count="371">
+  <w:latentStyles w:defLockedState="0" w:defUIPriority="99" w:defSemiHidden="0" w:defUnhideWhenUsed="0" w:defQFormat="0" w:count="376">
     <w:lsdException w:name="Normal" w:uiPriority="0" w:qFormat="1"/>
     <w:lsdException w:name="heading 1" w:uiPriority="9" w:qFormat="1"/>
     <w:lsdException w:name="heading 2" w:semiHidden="1" w:uiPriority="9" w:unhideWhenUsed="1" w:qFormat="1"/>
@@ -15604,7 +15644,6 @@
     <w:lsdException w:name="HTML Sample" w:semiHidden="1" w:unhideWhenUsed="1"/>
     <w:lsdException w:name="HTML Typewriter" w:semiHidden="1" w:unhideWhenUsed="1"/>
     <w:lsdException w:name="HTML Variable" w:semiHidden="1" w:unhideWhenUsed="1"/>
-    <w:lsdException w:name="Normal Table" w:semiHidden="1" w:unhideWhenUsed="1"/>
     <w:lsdException w:name="annotation subject" w:semiHidden="1" w:unhideWhenUsed="1"/>
     <w:lsdException w:name="No List" w:semiHidden="1" w:unhideWhenUsed="1"/>
     <w:lsdException w:name="Outline List 1" w:semiHidden="1" w:unhideWhenUsed="1"/>
@@ -15647,11 +15686,8 @@
     <w:lsdException w:name="Table Contemporary" w:semiHidden="1" w:unhideWhenUsed="1"/>
     <w:lsdException w:name="Table Elegant" w:semiHidden="1" w:unhideWhenUsed="1"/>
     <w:lsdException w:name="Table Professional" w:semiHidden="1" w:unhideWhenUsed="1"/>
-    <w:lsdException w:name="Table Subtle 1" w:semiHidden="1" w:unhideWhenUsed="1"/>
     <w:lsdException w:name="Table Subtle 2" w:semiHidden="1" w:unhideWhenUsed="1"/>
     <w:lsdException w:name="Table Web 1" w:semiHidden="1" w:unhideWhenUsed="1"/>
-    <w:lsdException w:name="Table Web 2" w:semiHidden="1" w:unhideWhenUsed="1"/>
-    <w:lsdException w:name="Table Web 3" w:semiHidden="1" w:unhideWhenUsed="1"/>
     <w:lsdException w:name="Balloon Text" w:semiHidden="1" w:unhideWhenUsed="1"/>
     <w:lsdException w:name="Table Grid" w:uiPriority="39"/>
     <w:lsdException w:name="Table Theme" w:semiHidden="1" w:unhideWhenUsed="1"/>
@@ -15870,6 +15906,11 @@
     <w:lsdException w:name="List Table 5 Dark Accent 6" w:uiPriority="50"/>
     <w:lsdException w:name="List Table 6 Colorful Accent 6" w:uiPriority="51"/>
     <w:lsdException w:name="List Table 7 Colorful Accent 6" w:uiPriority="52"/>
+    <w:lsdException w:name="Mention" w:semiHidden="1" w:unhideWhenUsed="1"/>
+    <w:lsdException w:name="Smart Hyperlink" w:semiHidden="1" w:unhideWhenUsed="1"/>
+    <w:lsdException w:name="Hashtag" w:semiHidden="1" w:unhideWhenUsed="1"/>
+    <w:lsdException w:name="Unresolved Mention" w:semiHidden="1" w:unhideWhenUsed="1"/>
+    <w:lsdException w:name="Smart Link" w:semiHidden="1" w:unhideWhenUsed="1"/>
   </w:latentStyles>
   <w:style w:type="paragraph" w:default="1" w:styleId="Normal">
     <w:name w:val="Normal"/>
@@ -16485,7 +16526,7 @@
 </file>
 
 <file path=customXml/itemProps1.xml><?xml version="1.0" encoding="utf-8"?>
-<ds:datastoreItem xmlns:ds="http://schemas.openxmlformats.org/officeDocument/2006/customXml" ds:itemID="{55503937-3E1F-447B-A88D-10C19CF8C651}">
+<ds:datastoreItem xmlns:ds="http://schemas.openxmlformats.org/officeDocument/2006/customXml" ds:itemID="{70D755F9-DF9F-4B5D-AB57-4A3F61711F93}">
   <ds:schemaRefs>
     <ds:schemaRef ds:uri="http://schemas.openxmlformats.org/officeDocument/2006/bibliography"/>
   </ds:schemaRefs>

</xml_diff>

<commit_message>
Moved Files, renamed Attachments, Adjusted Assess Summary Requirements to match
</commit_message>
<xml_diff>
--- a/Jun 21 - WHS Assess 2 - Report/Assess Summary Requirements.docx
+++ b/Jun 21 - WHS Assess 2 - Report/Assess Summary Requirements.docx
@@ -1380,6 +1380,12 @@
               <w:jc w:val="center"/>
               <w:cnfStyle w:val="000000100000" w:firstRow="0" w:lastRow="0" w:firstColumn="0" w:lastColumn="0" w:oddVBand="0" w:evenVBand="0" w:oddHBand="1" w:evenHBand="0" w:firstRowFirstColumn="0" w:firstRowLastColumn="0" w:lastRowFirstColumn="0" w:lastRowLastColumn="0"/>
             </w:pPr>
+            <w:r>
+              <w:rPr>
+                <w:b/>
+              </w:rPr>
+              <w:t>(waiting)</w:t>
+            </w:r>
           </w:p>
         </w:tc>
       </w:tr>
@@ -1456,6 +1462,8 @@
             </w:r>
           </w:p>
         </w:tc>
+        <w:bookmarkStart w:id="2" w:name="_GoBack"/>
+        <w:bookmarkEnd w:id="2"/>
       </w:tr>
       <w:tr>
         <w:trPr>
@@ -1576,6 +1584,27 @@
             <w:r>
               <w:t>Sample Project Staff Meeting Agenda</w:t>
             </w:r>
+            <w:r>
+              <w:t xml:space="preserve"> </w:t>
+            </w:r>
+            <w:r>
+              <w:t>(</w:t>
+            </w:r>
+            <w:r>
+              <w:rPr>
+                <w:b/>
+              </w:rPr>
+              <w:t xml:space="preserve">attachment </w:t>
+            </w:r>
+            <w:r>
+              <w:rPr>
+                <w:b/>
+              </w:rPr>
+              <w:t>12</w:t>
+            </w:r>
+            <w:r>
+              <w:t>)</w:t>
+            </w:r>
           </w:p>
         </w:tc>
         <w:tc>
@@ -1652,12 +1681,7 @@
               <w:t xml:space="preserve">Sample WHS </w:t>
             </w:r>
             <w:r>
-              <w:t>Hazard Identification form completed and</w:t>
-            </w:r>
-            <w:bookmarkStart w:id="2" w:name="_GoBack"/>
-            <w:bookmarkEnd w:id="2"/>
-            <w:r>
-              <w:t xml:space="preserve"> referenced in Report</w:t>
+              <w:t>Hazard Identification form completed and referenced in Report</w:t>
             </w:r>
             <w:r>
               <w:t xml:space="preserve">  </w:t>
@@ -1669,7 +1693,13 @@
               <w:rPr>
                 <w:b/>
               </w:rPr>
-              <w:t>attachment 12</w:t>
+              <w:t>attachment 1</w:t>
+            </w:r>
+            <w:r>
+              <w:rPr>
+                <w:b/>
+              </w:rPr>
+              <w:t>3</w:t>
             </w:r>
             <w:r>
               <w:t>)</w:t>
@@ -2743,6 +2773,73 @@
               <w:cnfStyle w:val="000000000000" w:firstRow="0" w:lastRow="0" w:firstColumn="0" w:lastColumn="0" w:oddVBand="0" w:evenVBand="0" w:oddHBand="0" w:evenHBand="0" w:firstRowFirstColumn="0" w:firstRowLastColumn="0" w:lastRowFirstColumn="0" w:lastRowLastColumn="0"/>
             </w:pPr>
             <w:r>
+              <w:t>Staff Meeting Agenda Template</w:t>
+            </w:r>
+          </w:p>
+        </w:tc>
+        <w:tc>
+          <w:tcPr>
+            <w:tcW w:w="1727" w:type="dxa"/>
+          </w:tcPr>
+          <w:p>
+            <w:pPr>
+              <w:jc w:val="center"/>
+              <w:cnfStyle w:val="000000000000" w:firstRow="0" w:lastRow="0" w:firstColumn="0" w:lastColumn="0" w:oddVBand="0" w:evenVBand="0" w:oddHBand="0" w:evenHBand="0" w:firstRowFirstColumn="0" w:firstRowLastColumn="0" w:lastRowFirstColumn="0" w:lastRowLastColumn="0"/>
+            </w:pPr>
+            <w:r>
+              <w:rPr>
+                <w:b/>
+              </w:rPr>
+              <w:t>George</w:t>
+            </w:r>
+          </w:p>
+        </w:tc>
+        <w:tc>
+          <w:tcPr>
+            <w:tcW w:w="1100" w:type="dxa"/>
+          </w:tcPr>
+          <w:p>
+            <w:pPr>
+              <w:jc w:val="center"/>
+              <w:cnfStyle w:val="000000000000" w:firstRow="0" w:lastRow="0" w:firstColumn="0" w:lastColumn="0" w:oddVBand="0" w:evenVBand="0" w:oddHBand="0" w:evenHBand="0" w:firstRowFirstColumn="0" w:firstRowLastColumn="0" w:lastRowFirstColumn="0" w:lastRowLastColumn="0"/>
+            </w:pPr>
+            <w:r>
+              <w:t>yes</w:t>
+            </w:r>
+          </w:p>
+        </w:tc>
+      </w:tr>
+      <w:tr>
+        <w:trPr>
+          <w:cnfStyle w:val="000000100000" w:firstRow="0" w:lastRow="0" w:firstColumn="0" w:lastColumn="0" w:oddVBand="0" w:evenVBand="0" w:oddHBand="1" w:evenHBand="0" w:firstRowFirstColumn="0" w:firstRowLastColumn="0" w:lastRowFirstColumn="0" w:lastRowLastColumn="0"/>
+        </w:trPr>
+        <w:tc>
+          <w:tcPr>
+            <w:cnfStyle w:val="001000000000" w:firstRow="0" w:lastRow="0" w:firstColumn="1" w:lastColumn="0" w:oddVBand="0" w:evenVBand="0" w:oddHBand="0" w:evenHBand="0" w:firstRowFirstColumn="0" w:firstRowLastColumn="0" w:lastRowFirstColumn="0" w:lastRowLastColumn="0"/>
+            <w:tcW w:w="821" w:type="dxa"/>
+            <w:vAlign w:val="center"/>
+          </w:tcPr>
+          <w:p>
+            <w:pPr>
+              <w:jc w:val="center"/>
+            </w:pPr>
+            <w:r>
+              <w:rPr>
+                <w:b w:val="0"/>
+              </w:rPr>
+              <w:t>13</w:t>
+            </w:r>
+          </w:p>
+        </w:tc>
+        <w:tc>
+          <w:tcPr>
+            <w:tcW w:w="5980" w:type="dxa"/>
+          </w:tcPr>
+          <w:p>
+            <w:pPr>
+              <w:cnfStyle w:val="000000100000" w:firstRow="0" w:lastRow="0" w:firstColumn="0" w:lastColumn="0" w:oddVBand="0" w:evenVBand="0" w:oddHBand="1" w:evenHBand="0" w:firstRowFirstColumn="0" w:firstRowLastColumn="0" w:lastRowFirstColumn="0" w:lastRowLastColumn="0"/>
+            </w:pPr>
+            <w:r>
               <w:t>WHS Hazard Identification</w:t>
             </w:r>
           </w:p>
@@ -2754,7 +2851,10 @@
           <w:p>
             <w:pPr>
               <w:jc w:val="center"/>
-              <w:cnfStyle w:val="000000000000" w:firstRow="0" w:lastRow="0" w:firstColumn="0" w:lastColumn="0" w:oddVBand="0" w:evenVBand="0" w:oddHBand="0" w:evenHBand="0" w:firstRowFirstColumn="0" w:firstRowLastColumn="0" w:lastRowFirstColumn="0" w:lastRowLastColumn="0"/>
+              <w:cnfStyle w:val="000000100000" w:firstRow="0" w:lastRow="0" w:firstColumn="0" w:lastColumn="0" w:oddVBand="0" w:evenVBand="0" w:oddHBand="1" w:evenHBand="0" w:firstRowFirstColumn="0" w:firstRowLastColumn="0" w:lastRowFirstColumn="0" w:lastRowLastColumn="0"/>
+              <w:rPr>
+                <w:b/>
+              </w:rPr>
             </w:pPr>
             <w:r>
               <w:rPr>
@@ -2771,7 +2871,7 @@
           <w:p>
             <w:pPr>
               <w:jc w:val="center"/>
-              <w:cnfStyle w:val="000000000000" w:firstRow="0" w:lastRow="0" w:firstColumn="0" w:lastColumn="0" w:oddVBand="0" w:evenVBand="0" w:oddHBand="0" w:evenHBand="0" w:firstRowFirstColumn="0" w:firstRowLastColumn="0" w:lastRowFirstColumn="0" w:lastRowLastColumn="0"/>
+              <w:cnfStyle w:val="000000100000" w:firstRow="0" w:lastRow="0" w:firstColumn="0" w:lastColumn="0" w:oddVBand="0" w:evenVBand="0" w:oddHBand="1" w:evenHBand="0" w:firstRowFirstColumn="0" w:firstRowLastColumn="0" w:lastRowFirstColumn="0" w:lastRowLastColumn="0"/>
             </w:pPr>
             <w:r>
               <w:t>yes</w:t>
@@ -3156,11 +3256,11 @@
               </w:rPr>
             </w:pPr>
             <w:r>
-              <w:t xml:space="preserve">Explain how you established, implemented, maintained and evaluated effective and compliant </w:t>
+              <w:t xml:space="preserve">Explain how you established, implemented, maintained and </w:t>
             </w:r>
             <w:r>
               <w:lastRenderedPageBreak/>
-              <w:t xml:space="preserve">participation arrangements for managing WHS. </w:t>
+              <w:t xml:space="preserve">evaluated effective and compliant participation arrangements for managing WHS. </w:t>
             </w:r>
           </w:p>
         </w:tc>
@@ -3196,6 +3296,7 @@
               <w:cnfStyle w:val="000000100000" w:firstRow="0" w:lastRow="0" w:firstColumn="0" w:lastColumn="0" w:oddVBand="0" w:evenVBand="0" w:oddHBand="1" w:evenHBand="0" w:firstRowFirstColumn="0" w:firstRowLastColumn="0" w:lastRowFirstColumn="0" w:lastRowLastColumn="0"/>
             </w:pPr>
             <w:r>
+              <w:lastRenderedPageBreak/>
               <w:t xml:space="preserve">Topic </w:t>
             </w:r>
             <w:r>
@@ -3210,7 +3311,6 @@
               </w:rPr>
             </w:pPr>
             <w:r>
-              <w:lastRenderedPageBreak/>
               <w:t>(page 34)</w:t>
             </w:r>
           </w:p>
@@ -15644,6 +15744,7 @@
     <w:lsdException w:name="HTML Sample" w:semiHidden="1" w:unhideWhenUsed="1"/>
     <w:lsdException w:name="HTML Typewriter" w:semiHidden="1" w:unhideWhenUsed="1"/>
     <w:lsdException w:name="HTML Variable" w:semiHidden="1" w:unhideWhenUsed="1"/>
+    <w:lsdException w:name="Normal Table" w:semiHidden="1" w:unhideWhenUsed="1"/>
     <w:lsdException w:name="annotation subject" w:semiHidden="1" w:unhideWhenUsed="1"/>
     <w:lsdException w:name="No List" w:semiHidden="1" w:unhideWhenUsed="1"/>
     <w:lsdException w:name="Outline List 1" w:semiHidden="1" w:unhideWhenUsed="1"/>
@@ -15686,8 +15787,11 @@
     <w:lsdException w:name="Table Contemporary" w:semiHidden="1" w:unhideWhenUsed="1"/>
     <w:lsdException w:name="Table Elegant" w:semiHidden="1" w:unhideWhenUsed="1"/>
     <w:lsdException w:name="Table Professional" w:semiHidden="1" w:unhideWhenUsed="1"/>
+    <w:lsdException w:name="Table Subtle 1" w:semiHidden="1" w:unhideWhenUsed="1"/>
     <w:lsdException w:name="Table Subtle 2" w:semiHidden="1" w:unhideWhenUsed="1"/>
     <w:lsdException w:name="Table Web 1" w:semiHidden="1" w:unhideWhenUsed="1"/>
+    <w:lsdException w:name="Table Web 2" w:semiHidden="1" w:unhideWhenUsed="1"/>
+    <w:lsdException w:name="Table Web 3" w:semiHidden="1" w:unhideWhenUsed="1"/>
     <w:lsdException w:name="Balloon Text" w:semiHidden="1" w:unhideWhenUsed="1"/>
     <w:lsdException w:name="Table Grid" w:uiPriority="39"/>
     <w:lsdException w:name="Table Theme" w:semiHidden="1" w:unhideWhenUsed="1"/>
@@ -16526,7 +16630,7 @@
 </file>
 
 <file path=customXml/itemProps1.xml><?xml version="1.0" encoding="utf-8"?>
-<ds:datastoreItem xmlns:ds="http://schemas.openxmlformats.org/officeDocument/2006/customXml" ds:itemID="{70D755F9-DF9F-4B5D-AB57-4A3F61711F93}">
+<ds:datastoreItem xmlns:ds="http://schemas.openxmlformats.org/officeDocument/2006/customXml" ds:itemID="{D0EB5377-A7F0-4708-8F32-E885FC08800D}">
   <ds:schemaRefs>
     <ds:schemaRef ds:uri="http://schemas.openxmlformats.org/officeDocument/2006/bibliography"/>
   </ds:schemaRefs>

</xml_diff>

<commit_message>
Added missing 28 questions to WHSM Report
</commit_message>
<xml_diff>
--- a/Jun 21 - WHS Assess 2 - Report/Assess Summary Requirements.docx
+++ b/Jun 21 - WHS Assess 2 - Report/Assess Summary Requirements.docx
@@ -1462,8 +1462,6 @@
             </w:r>
           </w:p>
         </w:tc>
-        <w:bookmarkStart w:id="2" w:name="_GoBack"/>
-        <w:bookmarkEnd w:id="2"/>
       </w:tr>
       <w:tr>
         <w:trPr>
@@ -2385,7 +2383,7 @@
                 <w:b w:val="0"/>
               </w:rPr>
             </w:pPr>
-            <w:bookmarkStart w:id="3" w:name="_Hlk8227333"/>
+            <w:bookmarkStart w:id="2" w:name="_Hlk8227333"/>
             <w:r>
               <w:rPr>
                 <w:b w:val="0"/>
@@ -2443,7 +2441,7 @@
           </w:p>
         </w:tc>
       </w:tr>
-      <w:bookmarkEnd w:id="3"/>
+      <w:bookmarkEnd w:id="2"/>
       <w:tr>
         <w:tc>
           <w:tcPr>
@@ -2892,7 +2890,7 @@
           <w:szCs w:val="20"/>
         </w:rPr>
       </w:pPr>
-      <w:bookmarkStart w:id="4" w:name="_Toc8229672"/>
+      <w:bookmarkStart w:id="3" w:name="_Toc8229672"/>
       <w:r>
         <w:rPr>
           <w:rFonts w:ascii="Arial" w:hAnsi="Arial" w:cs="Arial"/>
@@ -2911,7 +2909,7 @@
         </w:rPr>
         <w:t>riteria</w:t>
       </w:r>
-      <w:bookmarkEnd w:id="4"/>
+      <w:bookmarkEnd w:id="3"/>
     </w:p>
     <w:tbl>
       <w:tblPr>
@@ -4098,84 +4096,68 @@
               <w:cnfStyle w:val="000000000000" w:firstRow="0" w:lastRow="0" w:firstColumn="0" w:lastColumn="0" w:oddVBand="0" w:evenVBand="0" w:oddHBand="0" w:evenHBand="0" w:firstRowFirstColumn="0" w:firstRowLastColumn="0" w:lastRowFirstColumn="0" w:lastRowLastColumn="0"/>
               <w:rPr>
                 <w:b/>
+              </w:rPr>
+            </w:pPr>
+            <w:r>
+              <w:rPr>
+                <w:b/>
+              </w:rPr>
+              <w:t>Lianne</w:t>
+            </w:r>
+          </w:p>
+          <w:p>
+            <w:pPr>
+              <w:cnfStyle w:val="000000000000" w:firstRow="0" w:lastRow="0" w:firstColumn="0" w:lastColumn="0" w:oddVBand="0" w:evenVBand="0" w:oddHBand="0" w:evenHBand="0" w:firstRowFirstColumn="0" w:firstRowLastColumn="0" w:lastRowFirstColumn="0" w:lastRowLastColumn="0"/>
+            </w:pPr>
+            <w:r>
+              <w:t>Ensure a Safe Workplace</w:t>
+            </w:r>
+          </w:p>
+          <w:p>
+            <w:pPr>
+              <w:cnfStyle w:val="000000000000" w:firstRow="0" w:lastRow="0" w:firstColumn="0" w:lastColumn="0" w:oddVBand="0" w:evenVBand="0" w:oddHBand="0" w:evenHBand="0" w:firstRowFirstColumn="0" w:firstRowLastColumn="0" w:lastRowFirstColumn="0" w:lastRowLastColumn="0"/>
+            </w:pPr>
+            <w:r>
+              <w:t>Topic 3</w:t>
+            </w:r>
+            <w:r>
+              <w:t>:</w:t>
+            </w:r>
+            <w:r>
+              <w:t xml:space="preserve"> 3B</w:t>
+            </w:r>
+            <w:r>
+              <w:t xml:space="preserve"> (page 67)</w:t>
+            </w:r>
+          </w:p>
+          <w:p>
+            <w:pPr>
+              <w:cnfStyle w:val="000000000000" w:firstRow="0" w:lastRow="0" w:firstColumn="0" w:lastColumn="0" w:oddVBand="0" w:evenVBand="0" w:oddHBand="0" w:evenHBand="0" w:firstRowFirstColumn="0" w:firstRowLastColumn="0" w:lastRowFirstColumn="0" w:lastRowLastColumn="0"/>
+              <w:rPr>
+                <w:b/>
                 <w:color w:val="0070C0"/>
               </w:rPr>
             </w:pPr>
-            <w:r>
-              <w:rPr>
-                <w:b/>
-                <w:color w:val="0070C0"/>
-              </w:rPr>
-              <w:t>Volunteer</w:t>
-            </w:r>
-          </w:p>
-          <w:p>
-            <w:pPr>
-              <w:cnfStyle w:val="000000000000" w:firstRow="0" w:lastRow="0" w:firstColumn="0" w:lastColumn="0" w:oddVBand="0" w:evenVBand="0" w:oddHBand="0" w:evenHBand="0" w:firstRowFirstColumn="0" w:firstRowLastColumn="0" w:lastRowFirstColumn="0" w:lastRowLastColumn="0"/>
-              <w:rPr>
-                <w:b/>
-                <w:color w:val="0070C0"/>
-              </w:rPr>
-            </w:pPr>
-          </w:p>
-          <w:p>
-            <w:pPr>
-              <w:cnfStyle w:val="000000000000" w:firstRow="0" w:lastRow="0" w:firstColumn="0" w:lastColumn="0" w:oddVBand="0" w:evenVBand="0" w:oddHBand="0" w:evenHBand="0" w:firstRowFirstColumn="0" w:firstRowLastColumn="0" w:lastRowFirstColumn="0" w:lastRowLastColumn="0"/>
-            </w:pPr>
-            <w:r>
-              <w:t>Ensure a Safe Workplace</w:t>
-            </w:r>
-          </w:p>
-          <w:p>
-            <w:pPr>
-              <w:cnfStyle w:val="000000000000" w:firstRow="0" w:lastRow="0" w:firstColumn="0" w:lastColumn="0" w:oddVBand="0" w:evenVBand="0" w:oddHBand="0" w:evenHBand="0" w:firstRowFirstColumn="0" w:firstRowLastColumn="0" w:lastRowFirstColumn="0" w:lastRowLastColumn="0"/>
-            </w:pPr>
-            <w:r>
-              <w:t>Topic 3</w:t>
-            </w:r>
-            <w:r>
-              <w:t>:</w:t>
-            </w:r>
-            <w:r>
-              <w:t xml:space="preserve"> 3B</w:t>
-            </w:r>
-            <w:r>
-              <w:t xml:space="preserve"> (page 67)</w:t>
-            </w:r>
-          </w:p>
-          <w:p>
-            <w:pPr>
-              <w:cnfStyle w:val="000000000000" w:firstRow="0" w:lastRow="0" w:firstColumn="0" w:lastColumn="0" w:oddVBand="0" w:evenVBand="0" w:oddHBand="0" w:evenHBand="0" w:firstRowFirstColumn="0" w:firstRowLastColumn="0" w:lastRowFirstColumn="0" w:lastRowLastColumn="0"/>
-              <w:rPr>
-                <w:b/>
-                <w:color w:val="0070C0"/>
-              </w:rPr>
-            </w:pPr>
           </w:p>
         </w:tc>
         <w:tc>
           <w:tcPr>
             <w:tcW w:w="2289" w:type="dxa"/>
-            <w:shd w:val="clear" w:color="auto" w:fill="FFFF00"/>
-          </w:tcPr>
-          <w:p>
-            <w:pPr>
-              <w:cnfStyle w:val="000000000000" w:firstRow="0" w:lastRow="0" w:firstColumn="0" w:lastColumn="0" w:oddVBand="0" w:evenVBand="0" w:oddHBand="0" w:evenHBand="0" w:firstRowFirstColumn="0" w:firstRowLastColumn="0" w:lastRowFirstColumn="0" w:lastRowLastColumn="0"/>
-              <w:rPr>
-                <w:b/>
-                <w:highlight w:val="yellow"/>
-              </w:rPr>
-            </w:pPr>
-            <w:r>
-              <w:rPr>
-                <w:highlight w:val="yellow"/>
-              </w:rPr>
+            <w:shd w:val="clear" w:color="auto" w:fill="auto"/>
+          </w:tcPr>
+          <w:p>
+            <w:pPr>
+              <w:cnfStyle w:val="000000000000" w:firstRow="0" w:lastRow="0" w:firstColumn="0" w:lastColumn="0" w:oddVBand="0" w:evenVBand="0" w:oddHBand="0" w:evenHBand="0" w:firstRowFirstColumn="0" w:firstRowLastColumn="0" w:lastRowFirstColumn="0" w:lastRowLastColumn="0"/>
+              <w:rPr>
+                <w:b/>
+              </w:rPr>
+            </w:pPr>
+            <w:r>
               <w:t xml:space="preserve">add to </w:t>
             </w:r>
             <w:r>
               <w:rPr>
                 <w:b/>
-                <w:highlight w:val="yellow"/>
               </w:rPr>
               <w:t xml:space="preserve">WHSM ch6 Report </w:t>
             </w:r>
@@ -4185,22 +4167,23 @@
               <w:cnfStyle w:val="000000000000" w:firstRow="0" w:lastRow="0" w:firstColumn="0" w:lastColumn="0" w:oddVBand="0" w:evenVBand="0" w:oddHBand="0" w:evenHBand="0" w:firstRowFirstColumn="0" w:firstRowLastColumn="0" w:lastRowFirstColumn="0" w:lastRowLastColumn="0"/>
               <w:rPr>
                 <w:b/>
-                <w:highlight w:val="yellow"/>
-              </w:rPr>
-            </w:pPr>
-          </w:p>
-          <w:p>
-            <w:pPr>
-              <w:cnfStyle w:val="000000000000" w:firstRow="0" w:lastRow="0" w:firstColumn="0" w:lastColumn="0" w:oddVBand="0" w:evenVBand="0" w:oddHBand="0" w:evenHBand="0" w:firstRowFirstColumn="0" w:firstRowLastColumn="0" w:lastRowFirstColumn="0" w:lastRowLastColumn="0"/>
-              <w:rPr>
-                <w:highlight w:val="yellow"/>
-              </w:rPr>
-            </w:pPr>
-            <w:r>
-              <w:rPr>
-                <w:highlight w:val="yellow"/>
-              </w:rPr>
+              </w:rPr>
+            </w:pPr>
+          </w:p>
+          <w:p>
+            <w:pPr>
+              <w:cnfStyle w:val="000000000000" w:firstRow="0" w:lastRow="0" w:firstColumn="0" w:lastColumn="0" w:oddVBand="0" w:evenVBand="0" w:oddHBand="0" w:evenHBand="0" w:firstRowFirstColumn="0" w:firstRowLastColumn="0" w:lastRowFirstColumn="0" w:lastRowLastColumn="0"/>
+            </w:pPr>
+            <w:r>
               <w:t>Auditing process</w:t>
+            </w:r>
+          </w:p>
+          <w:p>
+            <w:pPr>
+              <w:cnfStyle w:val="000000000000" w:firstRow="0" w:lastRow="0" w:firstColumn="0" w:lastColumn="0" w:oddVBand="0" w:evenVBand="0" w:oddHBand="0" w:evenHBand="0" w:firstRowFirstColumn="0" w:firstRowLastColumn="0" w:lastRowFirstColumn="0" w:lastRowLastColumn="0"/>
+            </w:pPr>
+            <w:r>
+              <w:t>(completed)</w:t>
             </w:r>
           </w:p>
           <w:p>
@@ -4453,10 +4436,13 @@
               <w:cnfStyle w:val="000000000000" w:firstRow="0" w:lastRow="0" w:firstColumn="0" w:lastColumn="0" w:oddVBand="0" w:evenVBand="0" w:oddHBand="0" w:evenHBand="0" w:firstRowFirstColumn="0" w:firstRowLastColumn="0" w:lastRowFirstColumn="0" w:lastRowLastColumn="0"/>
             </w:pPr>
             <w:r>
-              <w:rPr>
-                <w:b/>
-              </w:rPr>
-              <w:t>(waiting)</w:t>
+              <w:t>(</w:t>
+            </w:r>
+            <w:r>
+              <w:t>completed</w:t>
+            </w:r>
+            <w:r>
+              <w:t>)</w:t>
             </w:r>
           </w:p>
         </w:tc>
@@ -4549,10 +4535,13 @@
               <w:cnfStyle w:val="000000100000" w:firstRow="0" w:lastRow="0" w:firstColumn="0" w:lastColumn="0" w:oddVBand="0" w:evenVBand="0" w:oddHBand="1" w:evenHBand="0" w:firstRowFirstColumn="0" w:firstRowLastColumn="0" w:lastRowFirstColumn="0" w:lastRowLastColumn="0"/>
             </w:pPr>
             <w:r>
-              <w:rPr>
-                <w:b/>
-              </w:rPr>
-              <w:t>(waiting)</w:t>
+              <w:t>(</w:t>
+            </w:r>
+            <w:r>
+              <w:t>completed</w:t>
+            </w:r>
+            <w:r>
+              <w:t>)</w:t>
             </w:r>
           </w:p>
         </w:tc>
@@ -5164,15 +5153,27 @@
               <w:t xml:space="preserve"> </w:t>
             </w:r>
             <w:r>
-              <w:t xml:space="preserve">3E   </w:t>
-            </w:r>
-          </w:p>
-          <w:p>
-            <w:pPr>
-              <w:cnfStyle w:val="000000000000" w:firstRow="0" w:lastRow="0" w:firstColumn="0" w:lastColumn="0" w:oddVBand="0" w:evenVBand="0" w:oddHBand="0" w:evenHBand="0" w:firstRowFirstColumn="0" w:firstRowLastColumn="0" w:lastRowFirstColumn="0" w:lastRowLastColumn="0"/>
-            </w:pPr>
-            <w:r>
-              <w:t>(page 80)</w:t>
+              <w:t>3</w:t>
+            </w:r>
+            <w:r>
+              <w:t>D</w:t>
+            </w:r>
+            <w:r>
+              <w:t xml:space="preserve">   </w:t>
+            </w:r>
+          </w:p>
+          <w:p>
+            <w:pPr>
+              <w:cnfStyle w:val="000000000000" w:firstRow="0" w:lastRow="0" w:firstColumn="0" w:lastColumn="0" w:oddVBand="0" w:evenVBand="0" w:oddHBand="0" w:evenHBand="0" w:firstRowFirstColumn="0" w:firstRowLastColumn="0" w:lastRowFirstColumn="0" w:lastRowLastColumn="0"/>
+            </w:pPr>
+            <w:r>
+              <w:t xml:space="preserve">(page </w:t>
+            </w:r>
+            <w:r>
+              <w:t>74</w:t>
+            </w:r>
+            <w:r>
+              <w:t>)</w:t>
             </w:r>
           </w:p>
         </w:tc>
@@ -5268,6 +5269,44 @@
                 <w:b/>
               </w:rPr>
               <w:t>Nathan</w:t>
+            </w:r>
+          </w:p>
+          <w:p>
+            <w:pPr>
+              <w:cnfStyle w:val="000000100000" w:firstRow="0" w:lastRow="0" w:firstColumn="0" w:lastColumn="0" w:oddVBand="0" w:evenVBand="0" w:oddHBand="1" w:evenHBand="0" w:firstRowFirstColumn="0" w:firstRowLastColumn="0" w:lastRowFirstColumn="0" w:lastRowLastColumn="0"/>
+            </w:pPr>
+            <w:r>
+              <w:t>Ensure a Safe Workplace</w:t>
+            </w:r>
+            <w:bookmarkStart w:id="4" w:name="_GoBack"/>
+            <w:bookmarkEnd w:id="4"/>
+          </w:p>
+          <w:p>
+            <w:pPr>
+              <w:cnfStyle w:val="000000100000" w:firstRow="0" w:lastRow="0" w:firstColumn="0" w:lastColumn="0" w:oddVBand="0" w:evenVBand="0" w:oddHBand="1" w:evenHBand="0" w:firstRowFirstColumn="0" w:firstRowLastColumn="0" w:lastRowFirstColumn="0" w:lastRowLastColumn="0"/>
+            </w:pPr>
+            <w:r>
+              <w:t>Topic 3</w:t>
+            </w:r>
+            <w:r>
+              <w:t>:</w:t>
+            </w:r>
+            <w:r>
+              <w:t xml:space="preserve"> </w:t>
+            </w:r>
+            <w:r>
+              <w:t xml:space="preserve">3E   </w:t>
+            </w:r>
+          </w:p>
+          <w:p>
+            <w:pPr>
+              <w:cnfStyle w:val="000000100000" w:firstRow="0" w:lastRow="0" w:firstColumn="0" w:lastColumn="0" w:oddVBand="0" w:evenVBand="0" w:oddHBand="1" w:evenHBand="0" w:firstRowFirstColumn="0" w:firstRowLastColumn="0" w:lastRowFirstColumn="0" w:lastRowLastColumn="0"/>
+              <w:rPr>
+                <w:b/>
+              </w:rPr>
+            </w:pPr>
+            <w:r>
+              <w:t>(page 80)</w:t>
             </w:r>
           </w:p>
         </w:tc>
@@ -16630,7 +16669,7 @@
 </file>
 
 <file path=customXml/itemProps1.xml><?xml version="1.0" encoding="utf-8"?>
-<ds:datastoreItem xmlns:ds="http://schemas.openxmlformats.org/officeDocument/2006/customXml" ds:itemID="{D0EB5377-A7F0-4708-8F32-E885FC08800D}">
+<ds:datastoreItem xmlns:ds="http://schemas.openxmlformats.org/officeDocument/2006/customXml" ds:itemID="{8D1DDEC8-8121-4806-B1C7-7636D32632ED}">
   <ds:schemaRefs>
     <ds:schemaRef ds:uri="http://schemas.openxmlformats.org/officeDocument/2006/bibliography"/>
   </ds:schemaRefs>

</xml_diff>

<commit_message>
Update Assess Summary Requirements Document
Confirm John for Criteria 18 responsibility
</commit_message>
<xml_diff>
--- a/Jun 21 - WHS Assess 2 - Report/Assess Summary Requirements.docx
+++ b/Jun 21 - WHS Assess 2 - Report/Assess Summary Requirements.docx
@@ -1,6 +1,6 @@
 
 <file path=word/document.xml><?xml version="1.0" encoding="utf-8"?>
-<w:document xmlns:wpc="http://schemas.microsoft.com/office/word/2010/wordprocessingCanvas" xmlns:cx="http://schemas.microsoft.com/office/drawing/2014/chartex" xmlns:cx1="http://schemas.microsoft.com/office/drawing/2015/9/8/chartex" xmlns:cx2="http://schemas.microsoft.com/office/drawing/2015/10/21/chartex" xmlns:cx3="http://schemas.microsoft.com/office/drawing/2016/5/9/chartex" xmlns:cx4="http://schemas.microsoft.com/office/drawing/2016/5/10/chartex" xmlns:cx5="http://schemas.microsoft.com/office/drawing/2016/5/11/chartex" xmlns:cx6="http://schemas.microsoft.com/office/drawing/2016/5/12/chartex" xmlns:cx7="http://schemas.microsoft.com/office/drawing/2016/5/13/chartex" xmlns:cx8="http://schemas.microsoft.com/office/drawing/2016/5/14/chartex" xmlns:mc="http://schemas.openxmlformats.org/markup-compatibility/2006" xmlns:aink="http://schemas.microsoft.com/office/drawing/2016/ink" xmlns:am3d="http://schemas.microsoft.com/office/drawing/2017/model3d" xmlns:o="urn:schemas-microsoft-com:office:office" xmlns:r="http://schemas.openxmlformats.org/officeDocument/2006/relationships" xmlns:m="http://schemas.openxmlformats.org/officeDocument/2006/math" xmlns:v="urn:schemas-microsoft-com:vml" xmlns:wp14="http://schemas.microsoft.com/office/word/2010/wordprocessingDrawing" xmlns:wp="http://schemas.openxmlformats.org/drawingml/2006/wordprocessingDrawing" xmlns:w10="urn:schemas-microsoft-com:office:word" xmlns:w="http://schemas.openxmlformats.org/wordprocessingml/2006/main" xmlns:w14="http://schemas.microsoft.com/office/word/2010/wordml" xmlns:w15="http://schemas.microsoft.com/office/word/2012/wordml" xmlns:w16cid="http://schemas.microsoft.com/office/word/2016/wordml/cid" xmlns:w16se="http://schemas.microsoft.com/office/word/2015/wordml/symex" xmlns:wpg="http://schemas.microsoft.com/office/word/2010/wordprocessingGroup" xmlns:wpi="http://schemas.microsoft.com/office/word/2010/wordprocessingInk" xmlns:wne="http://schemas.microsoft.com/office/word/2006/wordml" xmlns:wps="http://schemas.microsoft.com/office/word/2010/wordprocessingShape" mc:Ignorable="w14 w15 w16se w16cid wp14">
+<w:document xmlns:wpc="http://schemas.microsoft.com/office/word/2010/wordprocessingCanvas" xmlns:mc="http://schemas.openxmlformats.org/markup-compatibility/2006" xmlns:o="urn:schemas-microsoft-com:office:office" xmlns:r="http://schemas.openxmlformats.org/officeDocument/2006/relationships" xmlns:m="http://schemas.openxmlformats.org/officeDocument/2006/math" xmlns:v="urn:schemas-microsoft-com:vml" xmlns:wp14="http://schemas.microsoft.com/office/word/2010/wordprocessingDrawing" xmlns:wp="http://schemas.openxmlformats.org/drawingml/2006/wordprocessingDrawing" xmlns:w10="urn:schemas-microsoft-com:office:word" xmlns:w="http://schemas.openxmlformats.org/wordprocessingml/2006/main" xmlns:w14="http://schemas.microsoft.com/office/word/2010/wordml" xmlns:w15="http://schemas.microsoft.com/office/word/2012/wordml" xmlns:wpg="http://schemas.microsoft.com/office/word/2010/wordprocessingGroup" xmlns:wpi="http://schemas.microsoft.com/office/word/2010/wordprocessingInk" xmlns:wne="http://schemas.microsoft.com/office/word/2006/wordml" xmlns:wps="http://schemas.microsoft.com/office/word/2010/wordprocessingShape" mc:Ignorable="w14 w15 wp14">
   <w:body>
     <w:sdt>
       <w:sdtPr>
@@ -4613,6 +4613,8 @@
             <w:r>
               <w:t>Checklist Audit</w:t>
             </w:r>
+            <w:bookmarkStart w:id="4" w:name="_GoBack"/>
+            <w:bookmarkEnd w:id="4"/>
           </w:p>
         </w:tc>
         <w:tc>
@@ -5113,22 +5115,13 @@
               <w:cnfStyle w:val="000000000000" w:firstRow="0" w:lastRow="0" w:firstColumn="0" w:lastColumn="0" w:oddVBand="0" w:evenVBand="0" w:oddHBand="0" w:evenHBand="0" w:firstRowFirstColumn="0" w:firstRowLastColumn="0" w:lastRowFirstColumn="0" w:lastRowLastColumn="0"/>
               <w:rPr>
                 <w:b/>
-                <w:color w:val="0070C0"/>
-              </w:rPr>
-            </w:pPr>
-            <w:r>
-              <w:rPr>
-                <w:b/>
-                <w:color w:val="0070C0"/>
-              </w:rPr>
-              <w:t>Volunteer</w:t>
-            </w:r>
-            <w:r>
-              <w:rPr>
-                <w:b/>
-                <w:color w:val="0070C0"/>
-              </w:rPr>
-              <w:t>- John (TBC)</w:t>
+              </w:rPr>
+            </w:pPr>
+            <w:r>
+              <w:rPr>
+                <w:b/>
+              </w:rPr>
+              <w:t>John</w:t>
             </w:r>
           </w:p>
           <w:p>
@@ -5153,34 +5146,22 @@
               <w:t xml:space="preserve"> </w:t>
             </w:r>
             <w:r>
-              <w:t>3</w:t>
-            </w:r>
-            <w:r>
-              <w:t>D</w:t>
-            </w:r>
-            <w:r>
-              <w:t xml:space="preserve">   </w:t>
-            </w:r>
-          </w:p>
-          <w:p>
-            <w:pPr>
-              <w:cnfStyle w:val="000000000000" w:firstRow="0" w:lastRow="0" w:firstColumn="0" w:lastColumn="0" w:oddVBand="0" w:evenVBand="0" w:oddHBand="0" w:evenHBand="0" w:firstRowFirstColumn="0" w:firstRowLastColumn="0" w:lastRowFirstColumn="0" w:lastRowLastColumn="0"/>
-            </w:pPr>
-            <w:r>
-              <w:t xml:space="preserve">(page </w:t>
-            </w:r>
-            <w:r>
-              <w:t>74</w:t>
-            </w:r>
-            <w:r>
-              <w:t>)</w:t>
+              <w:t xml:space="preserve">3D   </w:t>
+            </w:r>
+          </w:p>
+          <w:p>
+            <w:pPr>
+              <w:cnfStyle w:val="000000000000" w:firstRow="0" w:lastRow="0" w:firstColumn="0" w:lastColumn="0" w:oddVBand="0" w:evenVBand="0" w:oddHBand="0" w:evenHBand="0" w:firstRowFirstColumn="0" w:firstRowLastColumn="0" w:lastRowFirstColumn="0" w:lastRowLastColumn="0"/>
+            </w:pPr>
+            <w:r>
+              <w:t>(page 74)</w:t>
             </w:r>
           </w:p>
         </w:tc>
         <w:tc>
           <w:tcPr>
             <w:tcW w:w="2289" w:type="dxa"/>
-            <w:shd w:val="clear" w:color="auto" w:fill="FFFF00"/>
+            <w:shd w:val="clear" w:color="auto" w:fill="auto"/>
           </w:tcPr>
           <w:p>
             <w:pPr>
@@ -5211,6 +5192,17 @@
             </w:pPr>
             <w:r>
               <w:t>Audit</w:t>
+            </w:r>
+          </w:p>
+          <w:p>
+            <w:pPr>
+              <w:cnfStyle w:val="000000000000" w:firstRow="0" w:lastRow="0" w:firstColumn="0" w:lastColumn="0" w:oddVBand="0" w:evenVBand="0" w:oddHBand="0" w:evenHBand="0" w:firstRowFirstColumn="0" w:firstRowLastColumn="0" w:lastRowFirstColumn="0" w:lastRowLastColumn="0"/>
+            </w:pPr>
+            <w:r>
+              <w:rPr>
+                <w:b/>
+              </w:rPr>
+              <w:t>(waiting)</w:t>
             </w:r>
           </w:p>
         </w:tc>
@@ -5278,8 +5270,6 @@
             <w:r>
               <w:t>Ensure a Safe Workplace</w:t>
             </w:r>
-            <w:bookmarkStart w:id="4" w:name="_GoBack"/>
-            <w:bookmarkEnd w:id="4"/>
           </w:p>
           <w:p>
             <w:pPr>
@@ -8794,8 +8784,18 @@
                 <w:sz w:val="20"/>
                 <w:szCs w:val="20"/>
               </w:rPr>
-              <w:t xml:space="preserve"> Greig</w:t>
-            </w:r>
+              <w:t xml:space="preserve"> </w:t>
+            </w:r>
+            <w:proofErr w:type="spellStart"/>
+            <w:r>
+              <w:rPr>
+                <w:rFonts w:ascii="Arial" w:hAnsi="Arial" w:cs="Arial"/>
+                <w:sz w:val="20"/>
+                <w:szCs w:val="20"/>
+              </w:rPr>
+              <w:t>Greig</w:t>
+            </w:r>
+            <w:proofErr w:type="spellEnd"/>
           </w:p>
         </w:tc>
         <w:tc>
@@ -11828,7 +11828,7 @@
 </file>
 
 <file path=word/numbering.xml><?xml version="1.0" encoding="utf-8"?>
-<w:numbering xmlns:wpc="http://schemas.microsoft.com/office/word/2010/wordprocessingCanvas" xmlns:cx="http://schemas.microsoft.com/office/drawing/2014/chartex" xmlns:cx1="http://schemas.microsoft.com/office/drawing/2015/9/8/chartex" xmlns:cx2="http://schemas.microsoft.com/office/drawing/2015/10/21/chartex" xmlns:cx3="http://schemas.microsoft.com/office/drawing/2016/5/9/chartex" xmlns:cx4="http://schemas.microsoft.com/office/drawing/2016/5/10/chartex" xmlns:cx5="http://schemas.microsoft.com/office/drawing/2016/5/11/chartex" xmlns:cx6="http://schemas.microsoft.com/office/drawing/2016/5/12/chartex" xmlns:cx7="http://schemas.microsoft.com/office/drawing/2016/5/13/chartex" xmlns:cx8="http://schemas.microsoft.com/office/drawing/2016/5/14/chartex" xmlns:mc="http://schemas.openxmlformats.org/markup-compatibility/2006" xmlns:aink="http://schemas.microsoft.com/office/drawing/2016/ink" xmlns:am3d="http://schemas.microsoft.com/office/drawing/2017/model3d" xmlns:o="urn:schemas-microsoft-com:office:office" xmlns:r="http://schemas.openxmlformats.org/officeDocument/2006/relationships" xmlns:m="http://schemas.openxmlformats.org/officeDocument/2006/math" xmlns:v="urn:schemas-microsoft-com:vml" xmlns:wp14="http://schemas.microsoft.com/office/word/2010/wordprocessingDrawing" xmlns:wp="http://schemas.openxmlformats.org/drawingml/2006/wordprocessingDrawing" xmlns:w10="urn:schemas-microsoft-com:office:word" xmlns:w="http://schemas.openxmlformats.org/wordprocessingml/2006/main" xmlns:w14="http://schemas.microsoft.com/office/word/2010/wordml" xmlns:w15="http://schemas.microsoft.com/office/word/2012/wordml" xmlns:w16cid="http://schemas.microsoft.com/office/word/2016/wordml/cid" xmlns:w16se="http://schemas.microsoft.com/office/word/2015/wordml/symex" xmlns:wpg="http://schemas.microsoft.com/office/word/2010/wordprocessingGroup" xmlns:wpi="http://schemas.microsoft.com/office/word/2010/wordprocessingInk" xmlns:wne="http://schemas.microsoft.com/office/word/2006/wordml" xmlns:wps="http://schemas.microsoft.com/office/word/2010/wordprocessingShape" mc:Ignorable="w14 w15 w16se w16cid wp14">
+<w:numbering xmlns:wpc="http://schemas.microsoft.com/office/word/2010/wordprocessingCanvas" xmlns:mc="http://schemas.openxmlformats.org/markup-compatibility/2006" xmlns:o="urn:schemas-microsoft-com:office:office" xmlns:r="http://schemas.openxmlformats.org/officeDocument/2006/relationships" xmlns:m="http://schemas.openxmlformats.org/officeDocument/2006/math" xmlns:v="urn:schemas-microsoft-com:vml" xmlns:wp14="http://schemas.microsoft.com/office/word/2010/wordprocessingDrawing" xmlns:wp="http://schemas.openxmlformats.org/drawingml/2006/wordprocessingDrawing" xmlns:w10="urn:schemas-microsoft-com:office:word" xmlns:w="http://schemas.openxmlformats.org/wordprocessingml/2006/main" xmlns:w14="http://schemas.microsoft.com/office/word/2010/wordml" xmlns:w15="http://schemas.microsoft.com/office/word/2012/wordml" xmlns:wpg="http://schemas.microsoft.com/office/word/2010/wordprocessingGroup" xmlns:wpi="http://schemas.microsoft.com/office/word/2010/wordprocessingInk" xmlns:wne="http://schemas.microsoft.com/office/word/2006/wordml" xmlns:wps="http://schemas.microsoft.com/office/word/2010/wordprocessingShape" mc:Ignorable="w14 w15 wp14">
   <w:abstractNum w:abstractNumId="0" w15:restartNumberingAfterBreak="0">
     <w:nsid w:val="001C6537"/>
     <w:multiLevelType w:val="hybridMultilevel"/>
@@ -15661,7 +15661,7 @@
 </file>
 
 <file path=word/styles.xml><?xml version="1.0" encoding="utf-8"?>
-<w:styles xmlns:mc="http://schemas.openxmlformats.org/markup-compatibility/2006" xmlns:r="http://schemas.openxmlformats.org/officeDocument/2006/relationships" xmlns:w="http://schemas.openxmlformats.org/wordprocessingml/2006/main" xmlns:w14="http://schemas.microsoft.com/office/word/2010/wordml" xmlns:w15="http://schemas.microsoft.com/office/word/2012/wordml" xmlns:w16cid="http://schemas.microsoft.com/office/word/2016/wordml/cid" xmlns:w16se="http://schemas.microsoft.com/office/word/2015/wordml/symex" mc:Ignorable="w14 w15 w16se w16cid">
+<w:styles xmlns:mc="http://schemas.openxmlformats.org/markup-compatibility/2006" xmlns:r="http://schemas.openxmlformats.org/officeDocument/2006/relationships" xmlns:w="http://schemas.openxmlformats.org/wordprocessingml/2006/main" xmlns:w14="http://schemas.microsoft.com/office/word/2010/wordml" xmlns:w15="http://schemas.microsoft.com/office/word/2012/wordml" mc:Ignorable="w14 w15">
   <w:docDefaults>
     <w:rPrDefault>
       <w:rPr>
@@ -15677,7 +15677,7 @@
       </w:pPr>
     </w:pPrDefault>
   </w:docDefaults>
-  <w:latentStyles w:defLockedState="0" w:defUIPriority="99" w:defSemiHidden="0" w:defUnhideWhenUsed="0" w:defQFormat="0" w:count="376">
+  <w:latentStyles w:defLockedState="0" w:defUIPriority="99" w:defSemiHidden="0" w:defUnhideWhenUsed="0" w:defQFormat="0" w:count="371">
     <w:lsdException w:name="Normal" w:uiPriority="0" w:qFormat="1"/>
     <w:lsdException w:name="heading 1" w:uiPriority="9" w:qFormat="1"/>
     <w:lsdException w:name="heading 2" w:semiHidden="1" w:uiPriority="9" w:unhideWhenUsed="1" w:qFormat="1"/>
@@ -16049,11 +16049,6 @@
     <w:lsdException w:name="List Table 5 Dark Accent 6" w:uiPriority="50"/>
     <w:lsdException w:name="List Table 6 Colorful Accent 6" w:uiPriority="51"/>
     <w:lsdException w:name="List Table 7 Colorful Accent 6" w:uiPriority="52"/>
-    <w:lsdException w:name="Mention" w:semiHidden="1" w:unhideWhenUsed="1"/>
-    <w:lsdException w:name="Smart Hyperlink" w:semiHidden="1" w:unhideWhenUsed="1"/>
-    <w:lsdException w:name="Hashtag" w:semiHidden="1" w:unhideWhenUsed="1"/>
-    <w:lsdException w:name="Unresolved Mention" w:semiHidden="1" w:unhideWhenUsed="1"/>
-    <w:lsdException w:name="Smart Link" w:semiHidden="1" w:unhideWhenUsed="1"/>
   </w:latentStyles>
   <w:style w:type="paragraph" w:default="1" w:styleId="Normal">
     <w:name w:val="Normal"/>
@@ -16669,7 +16664,7 @@
 </file>
 
 <file path=customXml/itemProps1.xml><?xml version="1.0" encoding="utf-8"?>
-<ds:datastoreItem xmlns:ds="http://schemas.openxmlformats.org/officeDocument/2006/customXml" ds:itemID="{8D1DDEC8-8121-4806-B1C7-7636D32632ED}">
+<ds:datastoreItem xmlns:ds="http://schemas.openxmlformats.org/officeDocument/2006/customXml" ds:itemID="{84D2501B-920B-462F-BDC0-80CE46F21E82}">
   <ds:schemaRefs>
     <ds:schemaRef ds:uri="http://schemas.openxmlformats.org/officeDocument/2006/bibliography"/>
   </ds:schemaRefs>

</xml_diff>

<commit_message>
Updated Assess Summary & Updated Report adding to Chapter 6
Updated Assess Summary, what has been completed and by whom etc.
Added each persons contribution to Chapter 6 of the report.
Renamed each persons contribution by adding the question number (e.g. "17)" ) in front of the name to see a logical sequence.
</commit_message>
<xml_diff>
--- a/Jun 21 - WHS Assess 2 - Report/Assess Summary Requirements.docx
+++ b/Jun 21 - WHS Assess 2 - Report/Assess Summary Requirements.docx
@@ -2,796 +2,6 @@
 <file path=word/document.xml><?xml version="1.0" encoding="utf-8"?>
 <w:document xmlns:wpc="http://schemas.microsoft.com/office/word/2010/wordprocessingCanvas" xmlns:cx="http://schemas.microsoft.com/office/drawing/2014/chartex" xmlns:cx1="http://schemas.microsoft.com/office/drawing/2015/9/8/chartex" xmlns:cx2="http://schemas.microsoft.com/office/drawing/2015/10/21/chartex" xmlns:cx3="http://schemas.microsoft.com/office/drawing/2016/5/9/chartex" xmlns:cx4="http://schemas.microsoft.com/office/drawing/2016/5/10/chartex" xmlns:cx5="http://schemas.microsoft.com/office/drawing/2016/5/11/chartex" xmlns:cx6="http://schemas.microsoft.com/office/drawing/2016/5/12/chartex" xmlns:cx7="http://schemas.microsoft.com/office/drawing/2016/5/13/chartex" xmlns:cx8="http://schemas.microsoft.com/office/drawing/2016/5/14/chartex" xmlns:mc="http://schemas.openxmlformats.org/markup-compatibility/2006" xmlns:aink="http://schemas.microsoft.com/office/drawing/2016/ink" xmlns:am3d="http://schemas.microsoft.com/office/drawing/2017/model3d" xmlns:o="urn:schemas-microsoft-com:office:office" xmlns:r="http://schemas.openxmlformats.org/officeDocument/2006/relationships" xmlns:m="http://schemas.openxmlformats.org/officeDocument/2006/math" xmlns:v="urn:schemas-microsoft-com:vml" xmlns:wp14="http://schemas.microsoft.com/office/word/2010/wordprocessingDrawing" xmlns:wp="http://schemas.openxmlformats.org/drawingml/2006/wordprocessingDrawing" xmlns:w10="urn:schemas-microsoft-com:office:word" xmlns:w="http://schemas.openxmlformats.org/wordprocessingml/2006/main" xmlns:w14="http://schemas.microsoft.com/office/word/2010/wordml" xmlns:w15="http://schemas.microsoft.com/office/word/2012/wordml" xmlns:w16cid="http://schemas.microsoft.com/office/word/2016/wordml/cid" xmlns:w16se="http://schemas.microsoft.com/office/word/2015/wordml/symex" xmlns:wpg="http://schemas.microsoft.com/office/word/2010/wordprocessingGroup" xmlns:wpi="http://schemas.microsoft.com/office/word/2010/wordprocessingInk" xmlns:wne="http://schemas.microsoft.com/office/word/2006/wordml" xmlns:wps="http://schemas.microsoft.com/office/word/2010/wordprocessingShape" mc:Ignorable="w14 w15 w16se w16cid wp14">
   <w:body>
-    <w:sdt>
-      <w:sdtPr>
-        <w:rPr>
-          <w:rFonts w:asciiTheme="minorHAnsi" w:eastAsiaTheme="minorHAnsi" w:hAnsiTheme="minorHAnsi" w:cstheme="minorBidi"/>
-          <w:color w:val="auto"/>
-          <w:sz w:val="22"/>
-          <w:szCs w:val="22"/>
-          <w:lang w:val="en-AU"/>
-        </w:rPr>
-        <w:id w:val="-53540643"/>
-        <w:docPartObj>
-          <w:docPartGallery w:val="Table of Contents"/>
-          <w:docPartUnique/>
-        </w:docPartObj>
-      </w:sdtPr>
-      <w:sdtEndPr>
-        <w:rPr>
-          <w:b/>
-          <w:bCs/>
-          <w:noProof/>
-        </w:rPr>
-      </w:sdtEndPr>
-      <w:sdtContent>
-        <w:p>
-          <w:pPr>
-            <w:pStyle w:val="TOCHeading"/>
-          </w:pPr>
-          <w:r>
-            <w:t>Contents</w:t>
-          </w:r>
-        </w:p>
-        <w:p>
-          <w:pPr>
-            <w:pStyle w:val="TOC1"/>
-            <w:tabs>
-              <w:tab w:val="right" w:leader="dot" w:pos="9628"/>
-            </w:tabs>
-            <w:rPr>
-              <w:rFonts w:eastAsiaTheme="minorEastAsia"/>
-              <w:noProof/>
-              <w:lang w:eastAsia="en-AU"/>
-            </w:rPr>
-          </w:pPr>
-          <w:r>
-            <w:fldChar w:fldCharType="begin"/>
-          </w:r>
-          <w:r>
-            <w:instrText xml:space="preserve"> TOC \o "1-3" \h \z \u </w:instrText>
-          </w:r>
-          <w:r>
-            <w:fldChar w:fldCharType="separate"/>
-          </w:r>
-          <w:hyperlink w:anchor="_Toc8229670" w:history="1">
-            <w:r>
-              <w:rPr>
-                <w:rStyle w:val="Hyperlink"/>
-                <w:rFonts w:ascii="Arial" w:hAnsi="Arial" w:cs="Arial"/>
-                <w:b/>
-                <w:noProof/>
-              </w:rPr>
-              <w:t>Assessment Summary Requirements</w:t>
-            </w:r>
-            <w:r>
-              <w:rPr>
-                <w:noProof/>
-                <w:webHidden/>
-              </w:rPr>
-              <w:tab/>
-            </w:r>
-            <w:r>
-              <w:rPr>
-                <w:noProof/>
-                <w:webHidden/>
-              </w:rPr>
-              <w:fldChar w:fldCharType="begin"/>
-            </w:r>
-            <w:r>
-              <w:rPr>
-                <w:noProof/>
-                <w:webHidden/>
-              </w:rPr>
-              <w:instrText xml:space="preserve"> PAGEREF _Toc8229670 \h </w:instrText>
-            </w:r>
-            <w:r>
-              <w:rPr>
-                <w:noProof/>
-                <w:webHidden/>
-              </w:rPr>
-            </w:r>
-            <w:r>
-              <w:rPr>
-                <w:noProof/>
-                <w:webHidden/>
-              </w:rPr>
-              <w:fldChar w:fldCharType="separate"/>
-            </w:r>
-            <w:r>
-              <w:rPr>
-                <w:noProof/>
-                <w:webHidden/>
-              </w:rPr>
-              <w:t>2</w:t>
-            </w:r>
-            <w:r>
-              <w:rPr>
-                <w:noProof/>
-                <w:webHidden/>
-              </w:rPr>
-              <w:fldChar w:fldCharType="end"/>
-            </w:r>
-          </w:hyperlink>
-        </w:p>
-        <w:p>
-          <w:pPr>
-            <w:pStyle w:val="TOC2"/>
-            <w:tabs>
-              <w:tab w:val="right" w:leader="dot" w:pos="9628"/>
-            </w:tabs>
-            <w:rPr>
-              <w:rFonts w:eastAsiaTheme="minorEastAsia"/>
-              <w:noProof/>
-              <w:lang w:eastAsia="en-AU"/>
-            </w:rPr>
-          </w:pPr>
-          <w:hyperlink w:anchor="_Toc8229671" w:history="1">
-            <w:r>
-              <w:rPr>
-                <w:rStyle w:val="Hyperlink"/>
-                <w:rFonts w:ascii="Arial" w:hAnsi="Arial" w:cs="Arial"/>
-                <w:b/>
-                <w:noProof/>
-              </w:rPr>
-              <w:t>Assessment Requirements</w:t>
-            </w:r>
-            <w:r>
-              <w:rPr>
-                <w:noProof/>
-                <w:webHidden/>
-              </w:rPr>
-              <w:tab/>
-            </w:r>
-            <w:r>
-              <w:rPr>
-                <w:noProof/>
-                <w:webHidden/>
-              </w:rPr>
-              <w:fldChar w:fldCharType="begin"/>
-            </w:r>
-            <w:r>
-              <w:rPr>
-                <w:noProof/>
-                <w:webHidden/>
-              </w:rPr>
-              <w:instrText xml:space="preserve"> PAGEREF _Toc8229671 \h </w:instrText>
-            </w:r>
-            <w:r>
-              <w:rPr>
-                <w:noProof/>
-                <w:webHidden/>
-              </w:rPr>
-            </w:r>
-            <w:r>
-              <w:rPr>
-                <w:noProof/>
-                <w:webHidden/>
-              </w:rPr>
-              <w:fldChar w:fldCharType="separate"/>
-            </w:r>
-            <w:r>
-              <w:rPr>
-                <w:noProof/>
-                <w:webHidden/>
-              </w:rPr>
-              <w:t>2</w:t>
-            </w:r>
-            <w:r>
-              <w:rPr>
-                <w:noProof/>
-                <w:webHidden/>
-              </w:rPr>
-              <w:fldChar w:fldCharType="end"/>
-            </w:r>
-          </w:hyperlink>
-        </w:p>
-        <w:p>
-          <w:pPr>
-            <w:pStyle w:val="TOC2"/>
-            <w:tabs>
-              <w:tab w:val="right" w:leader="dot" w:pos="9628"/>
-            </w:tabs>
-            <w:rPr>
-              <w:rFonts w:eastAsiaTheme="minorEastAsia"/>
-              <w:noProof/>
-              <w:lang w:eastAsia="en-AU"/>
-            </w:rPr>
-          </w:pPr>
-          <w:hyperlink w:anchor="_Toc8229672" w:history="1">
-            <w:r>
-              <w:rPr>
-                <w:rStyle w:val="Hyperlink"/>
-                <w:rFonts w:ascii="Arial" w:hAnsi="Arial" w:cs="Arial"/>
-                <w:b/>
-                <w:noProof/>
-              </w:rPr>
-              <w:t>Item 5 Addressed 28 criteria</w:t>
-            </w:r>
-            <w:r>
-              <w:rPr>
-                <w:noProof/>
-                <w:webHidden/>
-              </w:rPr>
-              <w:tab/>
-            </w:r>
-            <w:r>
-              <w:rPr>
-                <w:noProof/>
-                <w:webHidden/>
-              </w:rPr>
-              <w:fldChar w:fldCharType="begin"/>
-            </w:r>
-            <w:r>
-              <w:rPr>
-                <w:noProof/>
-                <w:webHidden/>
-              </w:rPr>
-              <w:instrText xml:space="preserve"> PAGEREF _Toc8229672 \h </w:instrText>
-            </w:r>
-            <w:r>
-              <w:rPr>
-                <w:noProof/>
-                <w:webHidden/>
-              </w:rPr>
-            </w:r>
-            <w:r>
-              <w:rPr>
-                <w:noProof/>
-                <w:webHidden/>
-              </w:rPr>
-              <w:fldChar w:fldCharType="separate"/>
-            </w:r>
-            <w:r>
-              <w:rPr>
-                <w:noProof/>
-                <w:webHidden/>
-              </w:rPr>
-              <w:t>2</w:t>
-            </w:r>
-            <w:r>
-              <w:rPr>
-                <w:noProof/>
-                <w:webHidden/>
-              </w:rPr>
-              <w:fldChar w:fldCharType="end"/>
-            </w:r>
-          </w:hyperlink>
-        </w:p>
-        <w:p>
-          <w:pPr>
-            <w:pStyle w:val="TOC2"/>
-            <w:tabs>
-              <w:tab w:val="right" w:leader="dot" w:pos="9628"/>
-            </w:tabs>
-            <w:rPr>
-              <w:rFonts w:eastAsiaTheme="minorEastAsia"/>
-              <w:noProof/>
-              <w:lang w:eastAsia="en-AU"/>
-            </w:rPr>
-          </w:pPr>
-          <w:hyperlink w:anchor="_Toc8229673" w:history="1">
-            <w:r>
-              <w:rPr>
-                <w:rStyle w:val="Hyperlink"/>
-                <w:rFonts w:ascii="Arial" w:hAnsi="Arial" w:cs="Arial"/>
-                <w:b/>
-                <w:noProof/>
-              </w:rPr>
-              <w:t>Document Style Guide</w:t>
-            </w:r>
-            <w:r>
-              <w:rPr>
-                <w:noProof/>
-                <w:webHidden/>
-              </w:rPr>
-              <w:tab/>
-            </w:r>
-            <w:r>
-              <w:rPr>
-                <w:noProof/>
-                <w:webHidden/>
-              </w:rPr>
-              <w:fldChar w:fldCharType="begin"/>
-            </w:r>
-            <w:r>
-              <w:rPr>
-                <w:noProof/>
-                <w:webHidden/>
-              </w:rPr>
-              <w:instrText xml:space="preserve"> PAGEREF _Toc8229673 \h </w:instrText>
-            </w:r>
-            <w:r>
-              <w:rPr>
-                <w:noProof/>
-                <w:webHidden/>
-              </w:rPr>
-            </w:r>
-            <w:r>
-              <w:rPr>
-                <w:noProof/>
-                <w:webHidden/>
-              </w:rPr>
-              <w:fldChar w:fldCharType="separate"/>
-            </w:r>
-            <w:r>
-              <w:rPr>
-                <w:noProof/>
-                <w:webHidden/>
-              </w:rPr>
-              <w:t>6</w:t>
-            </w:r>
-            <w:r>
-              <w:rPr>
-                <w:noProof/>
-                <w:webHidden/>
-              </w:rPr>
-              <w:fldChar w:fldCharType="end"/>
-            </w:r>
-          </w:hyperlink>
-        </w:p>
-        <w:p>
-          <w:pPr>
-            <w:pStyle w:val="TOC2"/>
-            <w:tabs>
-              <w:tab w:val="right" w:leader="dot" w:pos="9628"/>
-            </w:tabs>
-            <w:rPr>
-              <w:rFonts w:eastAsiaTheme="minorEastAsia"/>
-              <w:noProof/>
-              <w:lang w:eastAsia="en-AU"/>
-            </w:rPr>
-          </w:pPr>
-          <w:hyperlink w:anchor="_Toc8229674" w:history="1">
-            <w:r>
-              <w:rPr>
-                <w:rStyle w:val="Hyperlink"/>
-                <w:rFonts w:ascii="Arial" w:hAnsi="Arial" w:cs="Arial"/>
-                <w:b/>
-                <w:noProof/>
-              </w:rPr>
-              <w:t>Project Details</w:t>
-            </w:r>
-            <w:r>
-              <w:rPr>
-                <w:noProof/>
-                <w:webHidden/>
-              </w:rPr>
-              <w:tab/>
-            </w:r>
-            <w:r>
-              <w:rPr>
-                <w:noProof/>
-                <w:webHidden/>
-              </w:rPr>
-              <w:fldChar w:fldCharType="begin"/>
-            </w:r>
-            <w:r>
-              <w:rPr>
-                <w:noProof/>
-                <w:webHidden/>
-              </w:rPr>
-              <w:instrText xml:space="preserve"> PAGEREF _Toc8229674 \h </w:instrText>
-            </w:r>
-            <w:r>
-              <w:rPr>
-                <w:noProof/>
-                <w:webHidden/>
-              </w:rPr>
-            </w:r>
-            <w:r>
-              <w:rPr>
-                <w:noProof/>
-                <w:webHidden/>
-              </w:rPr>
-              <w:fldChar w:fldCharType="separate"/>
-            </w:r>
-            <w:r>
-              <w:rPr>
-                <w:noProof/>
-                <w:webHidden/>
-              </w:rPr>
-              <w:t>7</w:t>
-            </w:r>
-            <w:r>
-              <w:rPr>
-                <w:noProof/>
-                <w:webHidden/>
-              </w:rPr>
-              <w:fldChar w:fldCharType="end"/>
-            </w:r>
-          </w:hyperlink>
-        </w:p>
-        <w:p>
-          <w:pPr>
-            <w:pStyle w:val="TOC3"/>
-            <w:tabs>
-              <w:tab w:val="right" w:leader="dot" w:pos="9628"/>
-            </w:tabs>
-            <w:rPr>
-              <w:rFonts w:eastAsiaTheme="minorEastAsia"/>
-              <w:noProof/>
-              <w:lang w:eastAsia="en-AU"/>
-            </w:rPr>
-          </w:pPr>
-          <w:hyperlink w:anchor="_Toc8229675" w:history="1">
-            <w:r>
-              <w:rPr>
-                <w:rStyle w:val="Hyperlink"/>
-                <w:noProof/>
-              </w:rPr>
-              <w:t>Project Background</w:t>
-            </w:r>
-            <w:r>
-              <w:rPr>
-                <w:noProof/>
-                <w:webHidden/>
-              </w:rPr>
-              <w:tab/>
-            </w:r>
-            <w:r>
-              <w:rPr>
-                <w:noProof/>
-                <w:webHidden/>
-              </w:rPr>
-              <w:fldChar w:fldCharType="begin"/>
-            </w:r>
-            <w:r>
-              <w:rPr>
-                <w:noProof/>
-                <w:webHidden/>
-              </w:rPr>
-              <w:instrText xml:space="preserve"> PAGEREF _Toc8229675 \h </w:instrText>
-            </w:r>
-            <w:r>
-              <w:rPr>
-                <w:noProof/>
-                <w:webHidden/>
-              </w:rPr>
-            </w:r>
-            <w:r>
-              <w:rPr>
-                <w:noProof/>
-                <w:webHidden/>
-              </w:rPr>
-              <w:fldChar w:fldCharType="separate"/>
-            </w:r>
-            <w:r>
-              <w:rPr>
-                <w:noProof/>
-                <w:webHidden/>
-              </w:rPr>
-              <w:t>7</w:t>
-            </w:r>
-            <w:r>
-              <w:rPr>
-                <w:noProof/>
-                <w:webHidden/>
-              </w:rPr>
-              <w:fldChar w:fldCharType="end"/>
-            </w:r>
-          </w:hyperlink>
-        </w:p>
-        <w:p>
-          <w:pPr>
-            <w:pStyle w:val="TOC2"/>
-            <w:tabs>
-              <w:tab w:val="right" w:leader="dot" w:pos="9628"/>
-            </w:tabs>
-            <w:rPr>
-              <w:rFonts w:eastAsiaTheme="minorEastAsia"/>
-              <w:noProof/>
-              <w:lang w:eastAsia="en-AU"/>
-            </w:rPr>
-          </w:pPr>
-          <w:hyperlink w:anchor="_Toc8229676" w:history="1">
-            <w:r>
-              <w:rPr>
-                <w:rStyle w:val="Hyperlink"/>
-                <w:rFonts w:ascii="Arial" w:hAnsi="Arial" w:cs="Arial"/>
-                <w:b/>
-                <w:noProof/>
-              </w:rPr>
-              <w:t>Project Documents</w:t>
-            </w:r>
-            <w:r>
-              <w:rPr>
-                <w:noProof/>
-                <w:webHidden/>
-              </w:rPr>
-              <w:tab/>
-            </w:r>
-            <w:r>
-              <w:rPr>
-                <w:noProof/>
-                <w:webHidden/>
-              </w:rPr>
-              <w:fldChar w:fldCharType="begin"/>
-            </w:r>
-            <w:r>
-              <w:rPr>
-                <w:noProof/>
-                <w:webHidden/>
-              </w:rPr>
-              <w:instrText xml:space="preserve"> PAGEREF _Toc8229676 \h </w:instrText>
-            </w:r>
-            <w:r>
-              <w:rPr>
-                <w:noProof/>
-                <w:webHidden/>
-              </w:rPr>
-            </w:r>
-            <w:r>
-              <w:rPr>
-                <w:noProof/>
-                <w:webHidden/>
-              </w:rPr>
-              <w:fldChar w:fldCharType="separate"/>
-            </w:r>
-            <w:r>
-              <w:rPr>
-                <w:noProof/>
-                <w:webHidden/>
-              </w:rPr>
-              <w:t>8</w:t>
-            </w:r>
-            <w:r>
-              <w:rPr>
-                <w:noProof/>
-                <w:webHidden/>
-              </w:rPr>
-              <w:fldChar w:fldCharType="end"/>
-            </w:r>
-          </w:hyperlink>
-        </w:p>
-        <w:p>
-          <w:pPr>
-            <w:pStyle w:val="TOC2"/>
-            <w:tabs>
-              <w:tab w:val="right" w:leader="dot" w:pos="9628"/>
-            </w:tabs>
-            <w:rPr>
-              <w:rFonts w:eastAsiaTheme="minorEastAsia"/>
-              <w:noProof/>
-              <w:lang w:eastAsia="en-AU"/>
-            </w:rPr>
-          </w:pPr>
-          <w:hyperlink w:anchor="_Toc8229677" w:history="1">
-            <w:r>
-              <w:rPr>
-                <w:rStyle w:val="Hyperlink"/>
-                <w:rFonts w:ascii="Arial" w:hAnsi="Arial" w:cs="Arial"/>
-                <w:b/>
-                <w:noProof/>
-              </w:rPr>
-              <w:t>Personnel</w:t>
-            </w:r>
-            <w:r>
-              <w:rPr>
-                <w:noProof/>
-                <w:webHidden/>
-              </w:rPr>
-              <w:tab/>
-            </w:r>
-            <w:r>
-              <w:rPr>
-                <w:noProof/>
-                <w:webHidden/>
-              </w:rPr>
-              <w:fldChar w:fldCharType="begin"/>
-            </w:r>
-            <w:r>
-              <w:rPr>
-                <w:noProof/>
-                <w:webHidden/>
-              </w:rPr>
-              <w:instrText xml:space="preserve"> PAGEREF _Toc8229677 \h </w:instrText>
-            </w:r>
-            <w:r>
-              <w:rPr>
-                <w:noProof/>
-                <w:webHidden/>
-              </w:rPr>
-            </w:r>
-            <w:r>
-              <w:rPr>
-                <w:noProof/>
-                <w:webHidden/>
-              </w:rPr>
-              <w:fldChar w:fldCharType="separate"/>
-            </w:r>
-            <w:r>
-              <w:rPr>
-                <w:noProof/>
-                <w:webHidden/>
-              </w:rPr>
-              <w:t>9</w:t>
-            </w:r>
-            <w:r>
-              <w:rPr>
-                <w:noProof/>
-                <w:webHidden/>
-              </w:rPr>
-              <w:fldChar w:fldCharType="end"/>
-            </w:r>
-          </w:hyperlink>
-        </w:p>
-        <w:p>
-          <w:pPr>
-            <w:pStyle w:val="TOC2"/>
-            <w:tabs>
-              <w:tab w:val="right" w:leader="dot" w:pos="9628"/>
-            </w:tabs>
-            <w:rPr>
-              <w:rFonts w:eastAsiaTheme="minorEastAsia"/>
-              <w:noProof/>
-              <w:lang w:eastAsia="en-AU"/>
-            </w:rPr>
-          </w:pPr>
-          <w:hyperlink w:anchor="_Toc8229678" w:history="1">
-            <w:r>
-              <w:rPr>
-                <w:rStyle w:val="Hyperlink"/>
-                <w:rFonts w:ascii="Arial" w:hAnsi="Arial" w:cs="Arial"/>
-                <w:b/>
-                <w:noProof/>
-              </w:rPr>
-              <w:t>Staff Skills and Training</w:t>
-            </w:r>
-            <w:r>
-              <w:rPr>
-                <w:noProof/>
-                <w:webHidden/>
-              </w:rPr>
-              <w:tab/>
-            </w:r>
-            <w:r>
-              <w:rPr>
-                <w:noProof/>
-                <w:webHidden/>
-              </w:rPr>
-              <w:fldChar w:fldCharType="begin"/>
-            </w:r>
-            <w:r>
-              <w:rPr>
-                <w:noProof/>
-                <w:webHidden/>
-              </w:rPr>
-              <w:instrText xml:space="preserve"> PAGEREF _Toc8229678 \h </w:instrText>
-            </w:r>
-            <w:r>
-              <w:rPr>
-                <w:noProof/>
-                <w:webHidden/>
-              </w:rPr>
-            </w:r>
-            <w:r>
-              <w:rPr>
-                <w:noProof/>
-                <w:webHidden/>
-              </w:rPr>
-              <w:fldChar w:fldCharType="separate"/>
-            </w:r>
-            <w:r>
-              <w:rPr>
-                <w:noProof/>
-                <w:webHidden/>
-              </w:rPr>
-              <w:t>10</w:t>
-            </w:r>
-            <w:r>
-              <w:rPr>
-                <w:noProof/>
-                <w:webHidden/>
-              </w:rPr>
-              <w:fldChar w:fldCharType="end"/>
-            </w:r>
-          </w:hyperlink>
-        </w:p>
-        <w:p>
-          <w:pPr>
-            <w:pStyle w:val="TOC2"/>
-            <w:tabs>
-              <w:tab w:val="right" w:leader="dot" w:pos="9628"/>
-            </w:tabs>
-            <w:rPr>
-              <w:rFonts w:eastAsiaTheme="minorEastAsia"/>
-              <w:noProof/>
-              <w:lang w:eastAsia="en-AU"/>
-            </w:rPr>
-          </w:pPr>
-          <w:hyperlink w:anchor="_Toc8229679" w:history="1">
-            <w:r>
-              <w:rPr>
-                <w:rStyle w:val="Hyperlink"/>
-                <w:rFonts w:ascii="Arial" w:hAnsi="Arial" w:cs="Arial"/>
-                <w:b/>
-                <w:noProof/>
-              </w:rPr>
-              <w:t>WHS Websites</w:t>
-            </w:r>
-            <w:r>
-              <w:rPr>
-                <w:noProof/>
-                <w:webHidden/>
-              </w:rPr>
-              <w:tab/>
-            </w:r>
-            <w:r>
-              <w:rPr>
-                <w:noProof/>
-                <w:webHidden/>
-              </w:rPr>
-              <w:fldChar w:fldCharType="begin"/>
-            </w:r>
-            <w:r>
-              <w:rPr>
-                <w:noProof/>
-                <w:webHidden/>
-              </w:rPr>
-              <w:instrText xml:space="preserve"> PAGEREF _Toc8229679 \h </w:instrText>
-            </w:r>
-            <w:r>
-              <w:rPr>
-                <w:noProof/>
-                <w:webHidden/>
-              </w:rPr>
-            </w:r>
-            <w:r>
-              <w:rPr>
-                <w:noProof/>
-                <w:webHidden/>
-              </w:rPr>
-              <w:fldChar w:fldCharType="separate"/>
-            </w:r>
-            <w:r>
-              <w:rPr>
-                <w:noProof/>
-                <w:webHidden/>
-              </w:rPr>
-              <w:t>11</w:t>
-            </w:r>
-            <w:r>
-              <w:rPr>
-                <w:noProof/>
-                <w:webHidden/>
-              </w:rPr>
-              <w:fldChar w:fldCharType="end"/>
-            </w:r>
-          </w:hyperlink>
-        </w:p>
-        <w:p>
-          <w:r>
-            <w:rPr>
-              <w:b/>
-              <w:bCs/>
-              <w:noProof/>
-            </w:rPr>
-            <w:fldChar w:fldCharType="end"/>
-          </w:r>
-        </w:p>
-      </w:sdtContent>
-    </w:sdt>
-    <w:p>
-      <w:pPr>
-        <w:rPr>
-          <w:rFonts w:ascii="Arial" w:eastAsiaTheme="majorEastAsia" w:hAnsi="Arial" w:cs="Arial"/>
-          <w:b/>
-          <w:color w:val="2E74B5" w:themeColor="accent1" w:themeShade="BF"/>
-          <w:sz w:val="20"/>
-          <w:szCs w:val="20"/>
-        </w:rPr>
-      </w:pPr>
-      <w:r>
-        <w:rPr>
-          <w:rFonts w:ascii="Arial" w:hAnsi="Arial" w:cs="Arial"/>
-          <w:b/>
-          <w:sz w:val="20"/>
-          <w:szCs w:val="20"/>
-        </w:rPr>
-        <w:br w:type="page"/>
-      </w:r>
-    </w:p>
     <w:p>
       <w:pPr>
         <w:pStyle w:val="Heading1"/>
@@ -811,7 +21,6 @@
           <w:sz w:val="20"/>
           <w:szCs w:val="20"/>
         </w:rPr>
-        <w:lastRenderedPageBreak/>
         <w:t>Assessment Summary Requirements</w:t>
       </w:r>
       <w:bookmarkEnd w:id="0"/>
@@ -3740,10 +2949,13 @@
               <w:cnfStyle w:val="000000000000" w:firstRow="0" w:lastRow="0" w:firstColumn="0" w:lastColumn="0" w:oddVBand="0" w:evenVBand="0" w:oddHBand="0" w:evenHBand="0" w:firstRowFirstColumn="0" w:firstRowLastColumn="0" w:lastRowFirstColumn="0" w:lastRowLastColumn="0"/>
             </w:pPr>
             <w:r>
-              <w:rPr>
-                <w:b/>
-              </w:rPr>
-              <w:t>(waiting)</w:t>
+              <w:t>(</w:t>
+            </w:r>
+            <w:r>
+              <w:t>complete</w:t>
+            </w:r>
+            <w:r>
+              <w:t>)</w:t>
             </w:r>
           </w:p>
         </w:tc>
@@ -4747,15 +3959,13 @@
               <w:cnfStyle w:val="000000100000" w:firstRow="0" w:lastRow="0" w:firstColumn="0" w:lastColumn="0" w:oddVBand="0" w:evenVBand="0" w:oddHBand="1" w:evenHBand="0" w:firstRowFirstColumn="0" w:firstRowLastColumn="0" w:lastRowFirstColumn="0" w:lastRowLastColumn="0"/>
               <w:rPr>
                 <w:b/>
-                <w:color w:val="0070C0"/>
-              </w:rPr>
-            </w:pPr>
-            <w:r>
-              <w:rPr>
-                <w:b/>
-                <w:color w:val="0070C0"/>
-              </w:rPr>
-              <w:t>Volunteer</w:t>
+              </w:rPr>
+            </w:pPr>
+            <w:r>
+              <w:rPr>
+                <w:b/>
+              </w:rPr>
+              <w:t>Jono</w:t>
             </w:r>
           </w:p>
           <w:p>
@@ -4795,7 +4005,7 @@
         <w:tc>
           <w:tcPr>
             <w:tcW w:w="2289" w:type="dxa"/>
-            <w:shd w:val="clear" w:color="auto" w:fill="FFFF00"/>
+            <w:shd w:val="clear" w:color="auto" w:fill="auto"/>
           </w:tcPr>
           <w:p>
             <w:pPr>
@@ -4818,6 +4028,20 @@
                 <w:b/>
               </w:rPr>
               <w:t xml:space="preserve">Report </w:t>
+            </w:r>
+          </w:p>
+          <w:p>
+            <w:pPr>
+              <w:cnfStyle w:val="000000100000" w:firstRow="0" w:lastRow="0" w:firstColumn="0" w:lastColumn="0" w:oddVBand="0" w:evenVBand="0" w:oddHBand="1" w:evenHBand="0" w:firstRowFirstColumn="0" w:firstRowLastColumn="0" w:lastRowFirstColumn="0" w:lastRowLastColumn="0"/>
+              <w:rPr>
+                <w:b/>
+              </w:rPr>
+            </w:pPr>
+            <w:r>
+              <w:rPr>
+                <w:b/>
+              </w:rPr>
+              <w:t>(waiting)</w:t>
             </w:r>
           </w:p>
           <w:p>
@@ -5002,34 +4226,32 @@
               <w:cnfStyle w:val="000000100000" w:firstRow="0" w:lastRow="0" w:firstColumn="0" w:lastColumn="0" w:oddVBand="0" w:evenVBand="0" w:oddHBand="1" w:evenHBand="0" w:firstRowFirstColumn="0" w:firstRowLastColumn="0" w:lastRowFirstColumn="0" w:lastRowLastColumn="0"/>
               <w:rPr>
                 <w:b/>
+              </w:rPr>
+            </w:pPr>
+            <w:r>
+              <w:rPr>
+                <w:b/>
+              </w:rPr>
+              <w:t>Jasmine</w:t>
+            </w:r>
+          </w:p>
+          <w:p>
+            <w:pPr>
+              <w:cnfStyle w:val="000000100000" w:firstRow="0" w:lastRow="0" w:firstColumn="0" w:lastColumn="0" w:oddVBand="0" w:evenVBand="0" w:oddHBand="1" w:evenHBand="0" w:firstRowFirstColumn="0" w:firstRowLastColumn="0" w:lastRowFirstColumn="0" w:lastRowLastColumn="0"/>
+            </w:pPr>
+            <w:r>
+              <w:t>Ensure a Safe Workplace</w:t>
+            </w:r>
+          </w:p>
+          <w:p>
+            <w:pPr>
+              <w:cnfStyle w:val="000000100000" w:firstRow="0" w:lastRow="0" w:firstColumn="0" w:lastColumn="0" w:oddVBand="0" w:evenVBand="0" w:oddHBand="1" w:evenHBand="0" w:firstRowFirstColumn="0" w:firstRowLastColumn="0" w:lastRowFirstColumn="0" w:lastRowLastColumn="0"/>
+              <w:rPr>
+                <w:b/>
                 <w:color w:val="0070C0"/>
               </w:rPr>
             </w:pPr>
             <w:r>
-              <w:rPr>
-                <w:b/>
-                <w:color w:val="0070C0"/>
-              </w:rPr>
-              <w:t>Volunteer</w:t>
-            </w:r>
-          </w:p>
-          <w:p>
-            <w:pPr>
-              <w:cnfStyle w:val="000000100000" w:firstRow="0" w:lastRow="0" w:firstColumn="0" w:lastColumn="0" w:oddVBand="0" w:evenVBand="0" w:oddHBand="1" w:evenHBand="0" w:firstRowFirstColumn="0" w:firstRowLastColumn="0" w:lastRowFirstColumn="0" w:lastRowLastColumn="0"/>
-            </w:pPr>
-            <w:r>
-              <w:t>Ensure a Safe Workplace</w:t>
-            </w:r>
-          </w:p>
-          <w:p>
-            <w:pPr>
-              <w:cnfStyle w:val="000000100000" w:firstRow="0" w:lastRow="0" w:firstColumn="0" w:lastColumn="0" w:oddVBand="0" w:evenVBand="0" w:oddHBand="1" w:evenHBand="0" w:firstRowFirstColumn="0" w:firstRowLastColumn="0" w:lastRowFirstColumn="0" w:lastRowLastColumn="0"/>
-              <w:rPr>
-                <w:b/>
-                <w:color w:val="0070C0"/>
-              </w:rPr>
-            </w:pPr>
-            <w:r>
               <w:t>Topic 3</w:t>
             </w:r>
           </w:p>
@@ -5037,7 +4259,7 @@
         <w:tc>
           <w:tcPr>
             <w:tcW w:w="2289" w:type="dxa"/>
-            <w:shd w:val="clear" w:color="auto" w:fill="FFFF00"/>
+            <w:shd w:val="clear" w:color="auto" w:fill="auto"/>
           </w:tcPr>
           <w:p>
             <w:pPr>
@@ -5066,6 +4288,9 @@
             <w:pPr>
               <w:cnfStyle w:val="000000100000" w:firstRow="0" w:lastRow="0" w:firstColumn="0" w:lastColumn="0" w:oddVBand="0" w:evenVBand="0" w:oddHBand="1" w:evenHBand="0" w:firstRowFirstColumn="0" w:firstRowLastColumn="0" w:lastRowFirstColumn="0" w:lastRowLastColumn="0"/>
             </w:pPr>
+            <w:r>
+              <w:t>(complete)</w:t>
+            </w:r>
           </w:p>
         </w:tc>
       </w:tr>
@@ -5194,9 +4419,15 @@
               <w:t>Audit</w:t>
             </w:r>
           </w:p>
-        </w:tc>
-        <w:bookmarkStart w:id="4" w:name="_GoBack"/>
-        <w:bookmarkEnd w:id="4"/>
+          <w:p>
+            <w:pPr>
+              <w:cnfStyle w:val="000000000000" w:firstRow="0" w:lastRow="0" w:firstColumn="0" w:lastColumn="0" w:oddVBand="0" w:evenVBand="0" w:oddHBand="0" w:evenHBand="0" w:firstRowFirstColumn="0" w:firstRowLastColumn="0" w:lastRowFirstColumn="0" w:lastRowLastColumn="0"/>
+            </w:pPr>
+            <w:r>
+              <w:t>(complete)</w:t>
+            </w:r>
+          </w:p>
+        </w:tc>
       </w:tr>
       <w:tr>
         <w:trPr>
@@ -5683,52 +4914,50 @@
               <w:cnfStyle w:val="000000000000" w:firstRow="0" w:lastRow="0" w:firstColumn="0" w:lastColumn="0" w:oddVBand="0" w:evenVBand="0" w:oddHBand="0" w:evenHBand="0" w:firstRowFirstColumn="0" w:firstRowLastColumn="0" w:lastRowFirstColumn="0" w:lastRowLastColumn="0"/>
               <w:rPr>
                 <w:b/>
+              </w:rPr>
+            </w:pPr>
+            <w:r>
+              <w:rPr>
+                <w:b/>
+              </w:rPr>
+              <w:lastRenderedPageBreak/>
+              <w:t>Nathan</w:t>
+            </w:r>
+          </w:p>
+          <w:p>
+            <w:pPr>
+              <w:cnfStyle w:val="000000000000" w:firstRow="0" w:lastRow="0" w:firstColumn="0" w:lastColumn="0" w:oddVBand="0" w:evenVBand="0" w:oddHBand="0" w:evenHBand="0" w:firstRowFirstColumn="0" w:firstRowLastColumn="0" w:lastRowFirstColumn="0" w:lastRowLastColumn="0"/>
+            </w:pPr>
+            <w:r>
+              <w:t>Ensure a Safe Workplace</w:t>
+            </w:r>
+          </w:p>
+          <w:p>
+            <w:pPr>
+              <w:cnfStyle w:val="000000000000" w:firstRow="0" w:lastRow="0" w:firstColumn="0" w:lastColumn="0" w:oddVBand="0" w:evenVBand="0" w:oddHBand="0" w:evenHBand="0" w:firstRowFirstColumn="0" w:firstRowLastColumn="0" w:lastRowFirstColumn="0" w:lastRowLastColumn="0"/>
+            </w:pPr>
+            <w:r>
+              <w:t xml:space="preserve">Topic </w:t>
+            </w:r>
+            <w:r>
+              <w:t>4:</w:t>
+            </w:r>
+            <w:r>
+              <w:t xml:space="preserve"> </w:t>
+            </w:r>
+            <w:r>
+              <w:t xml:space="preserve">4B   </w:t>
+            </w:r>
+          </w:p>
+          <w:p>
+            <w:pPr>
+              <w:cnfStyle w:val="000000000000" w:firstRow="0" w:lastRow="0" w:firstColumn="0" w:lastColumn="0" w:oddVBand="0" w:evenVBand="0" w:oddHBand="0" w:evenHBand="0" w:firstRowFirstColumn="0" w:firstRowLastColumn="0" w:lastRowFirstColumn="0" w:lastRowLastColumn="0"/>
+              <w:rPr>
+                <w:b/>
                 <w:color w:val="0070C0"/>
               </w:rPr>
             </w:pPr>
             <w:r>
-              <w:rPr>
-                <w:b/>
-                <w:color w:val="0070C0"/>
-              </w:rPr>
-              <w:lastRenderedPageBreak/>
-              <w:t>Volunteer</w:t>
-            </w:r>
-          </w:p>
-          <w:p>
-            <w:pPr>
-              <w:cnfStyle w:val="000000000000" w:firstRow="0" w:lastRow="0" w:firstColumn="0" w:lastColumn="0" w:oddVBand="0" w:evenVBand="0" w:oddHBand="0" w:evenHBand="0" w:firstRowFirstColumn="0" w:firstRowLastColumn="0" w:lastRowFirstColumn="0" w:lastRowLastColumn="0"/>
-            </w:pPr>
-            <w:r>
-              <w:t>Ensure a Safe Workplace</w:t>
-            </w:r>
-          </w:p>
-          <w:p>
-            <w:pPr>
-              <w:cnfStyle w:val="000000000000" w:firstRow="0" w:lastRow="0" w:firstColumn="0" w:lastColumn="0" w:oddVBand="0" w:evenVBand="0" w:oddHBand="0" w:evenHBand="0" w:firstRowFirstColumn="0" w:firstRowLastColumn="0" w:lastRowFirstColumn="0" w:lastRowLastColumn="0"/>
-            </w:pPr>
-            <w:r>
-              <w:t xml:space="preserve">Topic </w:t>
-            </w:r>
-            <w:r>
-              <w:t>4:</w:t>
-            </w:r>
-            <w:r>
-              <w:t xml:space="preserve"> </w:t>
-            </w:r>
-            <w:r>
-              <w:t xml:space="preserve">4B   </w:t>
-            </w:r>
-          </w:p>
-          <w:p>
-            <w:pPr>
-              <w:cnfStyle w:val="000000000000" w:firstRow="0" w:lastRow="0" w:firstColumn="0" w:lastColumn="0" w:oddVBand="0" w:evenVBand="0" w:oddHBand="0" w:evenHBand="0" w:firstRowFirstColumn="0" w:firstRowLastColumn="0" w:lastRowFirstColumn="0" w:lastRowLastColumn="0"/>
-              <w:rPr>
-                <w:b/>
-                <w:color w:val="0070C0"/>
-              </w:rPr>
-            </w:pPr>
-            <w:r>
               <w:t>(page 95)</w:t>
             </w:r>
           </w:p>
@@ -5744,7 +4973,7 @@
         <w:tc>
           <w:tcPr>
             <w:tcW w:w="2289" w:type="dxa"/>
-            <w:shd w:val="clear" w:color="auto" w:fill="FFFF00"/>
+            <w:shd w:val="clear" w:color="auto" w:fill="auto"/>
           </w:tcPr>
           <w:p>
             <w:pPr>
@@ -5761,19 +4990,21 @@
               <w:rPr>
                 <w:b/>
               </w:rPr>
-              <w:t xml:space="preserve">WHSM ch6 </w:t>
-            </w:r>
-            <w:r>
-              <w:rPr>
-                <w:b/>
-              </w:rPr>
-              <w:t xml:space="preserve">Report </w:t>
-            </w:r>
-          </w:p>
-          <w:p>
-            <w:pPr>
-              <w:cnfStyle w:val="000000000000" w:firstRow="0" w:lastRow="0" w:firstColumn="0" w:lastColumn="0" w:oddVBand="0" w:evenVBand="0" w:oddHBand="0" w:evenHBand="0" w:firstRowFirstColumn="0" w:firstRowLastColumn="0" w:lastRowFirstColumn="0" w:lastRowLastColumn="0"/>
-            </w:pPr>
+              <w:t xml:space="preserve">WHSM ch6 Report </w:t>
+            </w:r>
+          </w:p>
+          <w:p>
+            <w:pPr>
+              <w:cnfStyle w:val="000000000000" w:firstRow="0" w:lastRow="0" w:firstColumn="0" w:lastColumn="0" w:oddVBand="0" w:evenVBand="0" w:oddHBand="0" w:evenHBand="0" w:firstRowFirstColumn="0" w:firstRowLastColumn="0" w:lastRowFirstColumn="0" w:lastRowLastColumn="0"/>
+            </w:pPr>
+          </w:p>
+          <w:p>
+            <w:pPr>
+              <w:cnfStyle w:val="000000000000" w:firstRow="0" w:lastRow="0" w:firstColumn="0" w:lastColumn="0" w:oddVBand="0" w:evenVBand="0" w:oddHBand="0" w:evenHBand="0" w:firstRowFirstColumn="0" w:firstRowLastColumn="0" w:lastRowFirstColumn="0" w:lastRowLastColumn="0"/>
+            </w:pPr>
+            <w:r>
+              <w:t>(complete)</w:t>
+            </w:r>
           </w:p>
         </w:tc>
       </w:tr>
@@ -5892,20 +5123,17 @@
           <w:p>
             <w:pPr>
               <w:cnfStyle w:val="000000100000" w:firstRow="0" w:lastRow="0" w:firstColumn="0" w:lastColumn="0" w:oddVBand="0" w:evenVBand="0" w:oddHBand="1" w:evenHBand="0" w:firstRowFirstColumn="0" w:firstRowLastColumn="0" w:lastRowFirstColumn="0" w:lastRowLastColumn="0"/>
-              <w:rPr>
-                <w:b/>
-              </w:rPr>
-            </w:pPr>
-            <w:r>
-              <w:rPr>
-                <w:b/>
-              </w:rPr>
-              <w:t>(waiting)</w:t>
-            </w:r>
-            <w:r>
-              <w:rPr>
-                <w:b/>
-              </w:rPr>
+            </w:pPr>
+            <w:r>
+              <w:t>(</w:t>
+            </w:r>
+            <w:r>
+              <w:t>complete</w:t>
+            </w:r>
+            <w:r>
+              <w:t>)</w:t>
+            </w:r>
+            <w:r>
               <w:t xml:space="preserve"> </w:t>
             </w:r>
           </w:p>
@@ -5919,13 +5147,13 @@
       <w:tr>
         <w:tc>
           <w:tcPr>
-            <w:cnfStyle w:val="001000000000" w:firstRow="0" w:lastRow="0" w:firstColumn="1" w:lastColumn="0" w:oddVBand="0" w:evenVBand="0" w:oddHBand="0" w:evenHBand="0" w:firstRowFirstColumn="0" w:firstRowLastColumn="0" w:lastRowFirstColumn="0" w:lastRowLastColumn="0"/>
             <w:tcW w:w="441" w:type="dxa"/>
             <w:vAlign w:val="center"/>
           </w:tcPr>
           <w:p>
             <w:pPr>
               <w:jc w:val="center"/>
+              <w:cnfStyle w:val="001000000000" w:firstRow="0" w:lastRow="0" w:firstColumn="1" w:lastColumn="0" w:oddVBand="0" w:evenVBand="0" w:oddHBand="0" w:evenHBand="0" w:firstRowFirstColumn="0" w:firstRowLastColumn="0" w:lastRowFirstColumn="0" w:lastRowLastColumn="0"/>
               <w:rPr>
                 <w:b w:val="0"/>
               </w:rPr>
@@ -5943,12 +5171,11 @@
             <w:tcW w:w="3523" w:type="dxa"/>
           </w:tcPr>
           <w:p>
-            <w:pPr>
-              <w:cnfStyle w:val="000000000000" w:firstRow="0" w:lastRow="0" w:firstColumn="0" w:lastColumn="0" w:oddVBand="0" w:evenVBand="0" w:oddHBand="0" w:evenHBand="0" w:firstRowFirstColumn="0" w:firstRowLastColumn="0" w:lastRowFirstColumn="0" w:lastRowLastColumn="0"/>
-            </w:pPr>
             <w:r>
               <w:t xml:space="preserve">How did you measure and evaluate the WHSMS in line with the organisation's quality systems framework? </w:t>
             </w:r>
+            <w:bookmarkStart w:id="4" w:name="_GoBack"/>
+            <w:bookmarkEnd w:id="4"/>
           </w:p>
         </w:tc>
         <w:tc>
@@ -5957,7 +5184,6 @@
           </w:tcPr>
           <w:p>
             <w:pPr>
-              <w:cnfStyle w:val="000000000000" w:firstRow="0" w:lastRow="0" w:firstColumn="0" w:lastColumn="0" w:oddVBand="0" w:evenVBand="0" w:oddHBand="0" w:evenHBand="0" w:firstRowFirstColumn="0" w:firstRowLastColumn="0" w:lastRowFirstColumn="0" w:lastRowLastColumn="0"/>
               <w:rPr>
                 <w:b/>
                 <w:color w:val="0070C0"/>
@@ -5972,17 +5198,11 @@
             </w:r>
           </w:p>
           <w:p>
-            <w:pPr>
-              <w:cnfStyle w:val="000000000000" w:firstRow="0" w:lastRow="0" w:firstColumn="0" w:lastColumn="0" w:oddVBand="0" w:evenVBand="0" w:oddHBand="0" w:evenHBand="0" w:firstRowFirstColumn="0" w:firstRowLastColumn="0" w:lastRowFirstColumn="0" w:lastRowLastColumn="0"/>
-            </w:pPr>
             <w:r>
               <w:t>Ensure a Safe Workplace</w:t>
             </w:r>
           </w:p>
           <w:p>
-            <w:pPr>
-              <w:cnfStyle w:val="000000000000" w:firstRow="0" w:lastRow="0" w:firstColumn="0" w:lastColumn="0" w:oddVBand="0" w:evenVBand="0" w:oddHBand="0" w:evenHBand="0" w:firstRowFirstColumn="0" w:firstRowLastColumn="0" w:lastRowFirstColumn="0" w:lastRowLastColumn="0"/>
-            </w:pPr>
             <w:r>
               <w:t xml:space="preserve">Topic </w:t>
             </w:r>
@@ -5997,9 +5217,6 @@
             </w:r>
           </w:p>
           <w:p>
-            <w:pPr>
-              <w:cnfStyle w:val="000000000000" w:firstRow="0" w:lastRow="0" w:firstColumn="0" w:lastColumn="0" w:oddVBand="0" w:evenVBand="0" w:oddHBand="0" w:evenHBand="0" w:firstRowFirstColumn="0" w:firstRowLastColumn="0" w:lastRowFirstColumn="0" w:lastRowLastColumn="0"/>
-            </w:pPr>
             <w:r>
               <w:t xml:space="preserve">(page 101) </w:t>
             </w:r>
@@ -6007,15 +5224,8 @@
               <w:t>Check Pauls work</w:t>
             </w:r>
           </w:p>
-          <w:p>
-            <w:pPr>
-              <w:cnfStyle w:val="000000000000" w:firstRow="0" w:lastRow="0" w:firstColumn="0" w:lastColumn="0" w:oddVBand="0" w:evenVBand="0" w:oddHBand="0" w:evenHBand="0" w:firstRowFirstColumn="0" w:firstRowLastColumn="0" w:lastRowFirstColumn="0" w:lastRowLastColumn="0"/>
-            </w:pPr>
-          </w:p>
-          <w:p>
-            <w:pPr>
-              <w:cnfStyle w:val="000000000000" w:firstRow="0" w:lastRow="0" w:firstColumn="0" w:lastColumn="0" w:oddVBand="0" w:evenVBand="0" w:oddHBand="0" w:evenHBand="0" w:firstRowFirstColumn="0" w:firstRowLastColumn="0" w:lastRowFirstColumn="0" w:lastRowLastColumn="0"/>
-            </w:pPr>
+          <w:p/>
+          <w:p>
             <w:r>
               <w:rPr>
                 <w:b/>
@@ -6034,7 +5244,6 @@
           </w:tcPr>
           <w:p>
             <w:pPr>
-              <w:cnfStyle w:val="000000000000" w:firstRow="0" w:lastRow="0" w:firstColumn="0" w:lastColumn="0" w:oddVBand="0" w:evenVBand="0" w:oddHBand="0" w:evenHBand="0" w:firstRowFirstColumn="0" w:firstRowLastColumn="0" w:lastRowFirstColumn="0" w:lastRowLastColumn="0"/>
               <w:rPr>
                 <w:b/>
               </w:rPr>
@@ -6055,16 +5264,8 @@
               <w:t xml:space="preserve">Report </w:t>
             </w:r>
           </w:p>
-          <w:p>
-            <w:pPr>
-              <w:cnfStyle w:val="000000000000" w:firstRow="0" w:lastRow="0" w:firstColumn="0" w:lastColumn="0" w:oddVBand="0" w:evenVBand="0" w:oddHBand="0" w:evenHBand="0" w:firstRowFirstColumn="0" w:firstRowLastColumn="0" w:lastRowFirstColumn="0" w:lastRowLastColumn="0"/>
-            </w:pPr>
-          </w:p>
-          <w:p>
-            <w:pPr>
-              <w:cnfStyle w:val="000000000000" w:firstRow="0" w:lastRow="0" w:firstColumn="0" w:lastColumn="0" w:oddVBand="0" w:evenVBand="0" w:oddHBand="0" w:evenHBand="0" w:firstRowFirstColumn="0" w:firstRowLastColumn="0" w:lastRowFirstColumn="0" w:lastRowLastColumn="0"/>
-            </w:pPr>
-          </w:p>
+          <w:p/>
+          <w:p/>
         </w:tc>
       </w:tr>
       <w:tr>
@@ -6114,15 +5315,13 @@
               <w:cnfStyle w:val="000000100000" w:firstRow="0" w:lastRow="0" w:firstColumn="0" w:lastColumn="0" w:oddVBand="0" w:evenVBand="0" w:oddHBand="1" w:evenHBand="0" w:firstRowFirstColumn="0" w:firstRowLastColumn="0" w:lastRowFirstColumn="0" w:lastRowLastColumn="0"/>
               <w:rPr>
                 <w:b/>
-                <w:color w:val="0070C0"/>
-              </w:rPr>
-            </w:pPr>
-            <w:r>
-              <w:rPr>
-                <w:b/>
-                <w:color w:val="0070C0"/>
-              </w:rPr>
-              <w:t>Volunteer</w:t>
+              </w:rPr>
+            </w:pPr>
+            <w:r>
+              <w:rPr>
+                <w:b/>
+              </w:rPr>
+              <w:t>Paul</w:t>
             </w:r>
           </w:p>
           <w:p>
@@ -6150,7 +5349,7 @@
         <w:tc>
           <w:tcPr>
             <w:tcW w:w="2289" w:type="dxa"/>
-            <w:shd w:val="clear" w:color="auto" w:fill="FFFF00"/>
+            <w:shd w:val="clear" w:color="auto" w:fill="auto"/>
           </w:tcPr>
           <w:p>
             <w:pPr>
@@ -6184,6 +5383,23 @@
             <w:pPr>
               <w:cnfStyle w:val="000000100000" w:firstRow="0" w:lastRow="0" w:firstColumn="0" w:lastColumn="0" w:oddVBand="0" w:evenVBand="0" w:oddHBand="1" w:evenHBand="0" w:firstRowFirstColumn="0" w:firstRowLastColumn="0" w:lastRowFirstColumn="0" w:lastRowLastColumn="0"/>
             </w:pPr>
+            <w:r>
+              <w:t>or include in implementation</w:t>
+            </w:r>
+          </w:p>
+          <w:p>
+            <w:pPr>
+              <w:cnfStyle w:val="000000100000" w:firstRow="0" w:lastRow="0" w:firstColumn="0" w:lastColumn="0" w:oddVBand="0" w:evenVBand="0" w:oddHBand="1" w:evenHBand="0" w:firstRowFirstColumn="0" w:firstRowLastColumn="0" w:lastRowFirstColumn="0" w:lastRowLastColumn="0"/>
+              <w:rPr>
+                <w:b/>
+              </w:rPr>
+            </w:pPr>
+            <w:r>
+              <w:rPr>
+                <w:b/>
+              </w:rPr>
+              <w:t>(waiting)</w:t>
+            </w:r>
           </w:p>
         </w:tc>
       </w:tr>
@@ -6231,51 +5447,49 @@
               <w:cnfStyle w:val="000000000000" w:firstRow="0" w:lastRow="0" w:firstColumn="0" w:lastColumn="0" w:oddVBand="0" w:evenVBand="0" w:oddHBand="0" w:evenHBand="0" w:firstRowFirstColumn="0" w:firstRowLastColumn="0" w:lastRowFirstColumn="0" w:lastRowLastColumn="0"/>
               <w:rPr>
                 <w:b/>
+              </w:rPr>
+            </w:pPr>
+            <w:r>
+              <w:rPr>
+                <w:b/>
+              </w:rPr>
+              <w:t>Nathan</w:t>
+            </w:r>
+          </w:p>
+          <w:p>
+            <w:pPr>
+              <w:cnfStyle w:val="000000000000" w:firstRow="0" w:lastRow="0" w:firstColumn="0" w:lastColumn="0" w:oddVBand="0" w:evenVBand="0" w:oddHBand="0" w:evenHBand="0" w:firstRowFirstColumn="0" w:firstRowLastColumn="0" w:lastRowFirstColumn="0" w:lastRowLastColumn="0"/>
+            </w:pPr>
+            <w:r>
+              <w:t>Ensure a Safe Workplace</w:t>
+            </w:r>
+          </w:p>
+          <w:p>
+            <w:pPr>
+              <w:cnfStyle w:val="000000000000" w:firstRow="0" w:lastRow="0" w:firstColumn="0" w:lastColumn="0" w:oddVBand="0" w:evenVBand="0" w:oddHBand="0" w:evenHBand="0" w:firstRowFirstColumn="0" w:firstRowLastColumn="0" w:lastRowFirstColumn="0" w:lastRowLastColumn="0"/>
+            </w:pPr>
+            <w:r>
+              <w:t xml:space="preserve">Topic </w:t>
+            </w:r>
+            <w:r>
+              <w:t>4:</w:t>
+            </w:r>
+            <w:r>
+              <w:t xml:space="preserve"> </w:t>
+            </w:r>
+            <w:r>
+              <w:t xml:space="preserve">4D   </w:t>
+            </w:r>
+          </w:p>
+          <w:p>
+            <w:pPr>
+              <w:cnfStyle w:val="000000000000" w:firstRow="0" w:lastRow="0" w:firstColumn="0" w:lastColumn="0" w:oddVBand="0" w:evenVBand="0" w:oddHBand="0" w:evenHBand="0" w:firstRowFirstColumn="0" w:firstRowLastColumn="0" w:lastRowFirstColumn="0" w:lastRowLastColumn="0"/>
+              <w:rPr>
+                <w:b/>
                 <w:color w:val="0070C0"/>
               </w:rPr>
             </w:pPr>
             <w:r>
-              <w:rPr>
-                <w:b/>
-                <w:color w:val="0070C0"/>
-              </w:rPr>
-              <w:t>Volunteer</w:t>
-            </w:r>
-          </w:p>
-          <w:p>
-            <w:pPr>
-              <w:cnfStyle w:val="000000000000" w:firstRow="0" w:lastRow="0" w:firstColumn="0" w:lastColumn="0" w:oddVBand="0" w:evenVBand="0" w:oddHBand="0" w:evenHBand="0" w:firstRowFirstColumn="0" w:firstRowLastColumn="0" w:lastRowFirstColumn="0" w:lastRowLastColumn="0"/>
-            </w:pPr>
-            <w:r>
-              <w:t>Ensure a Safe Workplace</w:t>
-            </w:r>
-          </w:p>
-          <w:p>
-            <w:pPr>
-              <w:cnfStyle w:val="000000000000" w:firstRow="0" w:lastRow="0" w:firstColumn="0" w:lastColumn="0" w:oddVBand="0" w:evenVBand="0" w:oddHBand="0" w:evenHBand="0" w:firstRowFirstColumn="0" w:firstRowLastColumn="0" w:lastRowFirstColumn="0" w:lastRowLastColumn="0"/>
-            </w:pPr>
-            <w:r>
-              <w:t xml:space="preserve">Topic </w:t>
-            </w:r>
-            <w:r>
-              <w:t>4:</w:t>
-            </w:r>
-            <w:r>
-              <w:t xml:space="preserve"> </w:t>
-            </w:r>
-            <w:r>
-              <w:t xml:space="preserve">4D   </w:t>
-            </w:r>
-          </w:p>
-          <w:p>
-            <w:pPr>
-              <w:cnfStyle w:val="000000000000" w:firstRow="0" w:lastRow="0" w:firstColumn="0" w:lastColumn="0" w:oddVBand="0" w:evenVBand="0" w:oddHBand="0" w:evenHBand="0" w:firstRowFirstColumn="0" w:firstRowLastColumn="0" w:lastRowFirstColumn="0" w:lastRowLastColumn="0"/>
-              <w:rPr>
-                <w:b/>
-                <w:color w:val="0070C0"/>
-              </w:rPr>
-            </w:pPr>
-            <w:r>
               <w:t>(page 108)</w:t>
             </w:r>
           </w:p>
@@ -6283,7 +5497,7 @@
         <w:tc>
           <w:tcPr>
             <w:tcW w:w="2289" w:type="dxa"/>
-            <w:shd w:val="clear" w:color="auto" w:fill="FFFF00"/>
+            <w:shd w:val="clear" w:color="auto" w:fill="auto"/>
           </w:tcPr>
           <w:p>
             <w:pPr>
@@ -6312,6 +5526,9 @@
             <w:pPr>
               <w:cnfStyle w:val="000000000000" w:firstRow="0" w:lastRow="0" w:firstColumn="0" w:lastColumn="0" w:oddVBand="0" w:evenVBand="0" w:oddHBand="0" w:evenHBand="0" w:firstRowFirstColumn="0" w:firstRowLastColumn="0" w:lastRowFirstColumn="0" w:lastRowLastColumn="0"/>
             </w:pPr>
+            <w:r>
+              <w:t>(complete)</w:t>
+            </w:r>
           </w:p>
         </w:tc>
       </w:tr>
@@ -16650,7 +15867,7 @@
 </file>
 
 <file path=customXml/itemProps1.xml><?xml version="1.0" encoding="utf-8"?>
-<ds:datastoreItem xmlns:ds="http://schemas.openxmlformats.org/officeDocument/2006/customXml" ds:itemID="{02357122-AA5E-4479-87EF-BBC02CB2C04A}">
+<ds:datastoreItem xmlns:ds="http://schemas.openxmlformats.org/officeDocument/2006/customXml" ds:itemID="{5D4C16E9-D1AC-47F5-A4A7-73404FB2045F}">
   <ds:schemaRefs>
     <ds:schemaRef ds:uri="http://schemas.openxmlformats.org/officeDocument/2006/bibliography"/>
   </ds:schemaRefs>

</xml_diff>

<commit_message>
5 June Added John Q27
</commit_message>
<xml_diff>
--- a/Jun 21 - WHS Assess 2 - Report/Assess Summary Requirements.docx
+++ b/Jun 21 - WHS Assess 2 - Report/Assess Summary Requirements.docx
@@ -1,6 +1,6 @@
 
 <file path=word/document.xml><?xml version="1.0" encoding="utf-8"?>
-<w:document xmlns:wpc="http://schemas.microsoft.com/office/word/2010/wordprocessingCanvas" xmlns:cx="http://schemas.microsoft.com/office/drawing/2014/chartex" xmlns:cx1="http://schemas.microsoft.com/office/drawing/2015/9/8/chartex" xmlns:cx2="http://schemas.microsoft.com/office/drawing/2015/10/21/chartex" xmlns:cx3="http://schemas.microsoft.com/office/drawing/2016/5/9/chartex" xmlns:cx4="http://schemas.microsoft.com/office/drawing/2016/5/10/chartex" xmlns:cx5="http://schemas.microsoft.com/office/drawing/2016/5/11/chartex" xmlns:cx6="http://schemas.microsoft.com/office/drawing/2016/5/12/chartex" xmlns:cx7="http://schemas.microsoft.com/office/drawing/2016/5/13/chartex" xmlns:cx8="http://schemas.microsoft.com/office/drawing/2016/5/14/chartex" xmlns:mc="http://schemas.openxmlformats.org/markup-compatibility/2006" xmlns:aink="http://schemas.microsoft.com/office/drawing/2016/ink" xmlns:am3d="http://schemas.microsoft.com/office/drawing/2017/model3d" xmlns:o="urn:schemas-microsoft-com:office:office" xmlns:r="http://schemas.openxmlformats.org/officeDocument/2006/relationships" xmlns:m="http://schemas.openxmlformats.org/officeDocument/2006/math" xmlns:v="urn:schemas-microsoft-com:vml" xmlns:wp14="http://schemas.microsoft.com/office/word/2010/wordprocessingDrawing" xmlns:wp="http://schemas.openxmlformats.org/drawingml/2006/wordprocessingDrawing" xmlns:w10="urn:schemas-microsoft-com:office:word" xmlns:w="http://schemas.openxmlformats.org/wordprocessingml/2006/main" xmlns:w14="http://schemas.microsoft.com/office/word/2010/wordml" xmlns:w15="http://schemas.microsoft.com/office/word/2012/wordml" xmlns:w16cid="http://schemas.microsoft.com/office/word/2016/wordml/cid" xmlns:w16se="http://schemas.microsoft.com/office/word/2015/wordml/symex" xmlns:wpg="http://schemas.microsoft.com/office/word/2010/wordprocessingGroup" xmlns:wpi="http://schemas.microsoft.com/office/word/2010/wordprocessingInk" xmlns:wne="http://schemas.microsoft.com/office/word/2006/wordml" xmlns:wps="http://schemas.microsoft.com/office/word/2010/wordprocessingShape" mc:Ignorable="w14 w15 w16se w16cid wp14">
+<w:document xmlns:wpc="http://schemas.microsoft.com/office/word/2010/wordprocessingCanvas" xmlns:mc="http://schemas.openxmlformats.org/markup-compatibility/2006" xmlns:o="urn:schemas-microsoft-com:office:office" xmlns:r="http://schemas.openxmlformats.org/officeDocument/2006/relationships" xmlns:m="http://schemas.openxmlformats.org/officeDocument/2006/math" xmlns:v="urn:schemas-microsoft-com:vml" xmlns:wp14="http://schemas.microsoft.com/office/word/2010/wordprocessingDrawing" xmlns:wp="http://schemas.openxmlformats.org/drawingml/2006/wordprocessingDrawing" xmlns:w10="urn:schemas-microsoft-com:office:word" xmlns:w="http://schemas.openxmlformats.org/wordprocessingml/2006/main" xmlns:w14="http://schemas.microsoft.com/office/word/2010/wordml" xmlns:w15="http://schemas.microsoft.com/office/word/2012/wordml" xmlns:wpg="http://schemas.microsoft.com/office/word/2010/wordprocessingGroup" xmlns:wpi="http://schemas.microsoft.com/office/word/2010/wordprocessingInk" xmlns:wne="http://schemas.microsoft.com/office/word/2006/wordml" xmlns:wps="http://schemas.microsoft.com/office/word/2010/wordprocessingShape" mc:Ignorable="w14 w15 wp14">
   <w:body>
     <w:p>
       <w:pPr>
@@ -4885,8 +4885,6 @@
               </w:rPr>
               <w:t>(waiting)</w:t>
             </w:r>
-            <w:bookmarkStart w:id="4" w:name="_GoBack"/>
-            <w:bookmarkEnd w:id="4"/>
           </w:p>
         </w:tc>
       </w:tr>
@@ -5630,15 +5628,13 @@
               <w:cnfStyle w:val="000000100000" w:firstRow="0" w:lastRow="0" w:firstColumn="0" w:lastColumn="0" w:oddVBand="0" w:evenVBand="0" w:oddHBand="1" w:evenHBand="0" w:firstRowFirstColumn="0" w:firstRowLastColumn="0" w:lastRowFirstColumn="0" w:lastRowLastColumn="0"/>
               <w:rPr>
                 <w:b/>
-                <w:color w:val="0070C0"/>
-              </w:rPr>
-            </w:pPr>
-            <w:r>
-              <w:rPr>
-                <w:b/>
-                <w:color w:val="0070C0"/>
-              </w:rPr>
-              <w:t>Volunteer</w:t>
+              </w:rPr>
+            </w:pPr>
+            <w:r>
+              <w:rPr>
+                <w:b/>
+              </w:rPr>
+              <w:t>John</w:t>
             </w:r>
           </w:p>
           <w:p>
@@ -5658,7 +5654,7 @@
         <w:tc>
           <w:tcPr>
             <w:tcW w:w="2289" w:type="dxa"/>
-            <w:shd w:val="clear" w:color="auto" w:fill="FFFF00"/>
+            <w:shd w:val="clear" w:color="auto" w:fill="D9E2F3" w:themeFill="accent5" w:themeFillTint="33"/>
           </w:tcPr>
           <w:p>
             <w:pPr>
@@ -5805,6 +5801,8 @@
             <w:pPr>
               <w:cnfStyle w:val="000000000000" w:firstRow="0" w:lastRow="0" w:firstColumn="0" w:lastColumn="0" w:oddVBand="0" w:evenVBand="0" w:oddHBand="0" w:evenHBand="0" w:firstRowFirstColumn="0" w:firstRowLastColumn="0" w:lastRowFirstColumn="0" w:lastRowLastColumn="0"/>
             </w:pPr>
+            <w:bookmarkStart w:id="4" w:name="_GoBack"/>
+            <w:bookmarkEnd w:id="4"/>
           </w:p>
           <w:p>
             <w:pPr>
@@ -8044,8 +8042,18 @@
                 <w:sz w:val="20"/>
                 <w:szCs w:val="20"/>
               </w:rPr>
-              <w:t xml:space="preserve"> Greig</w:t>
-            </w:r>
+              <w:t xml:space="preserve"> </w:t>
+            </w:r>
+            <w:proofErr w:type="spellStart"/>
+            <w:r>
+              <w:rPr>
+                <w:rFonts w:ascii="Arial" w:hAnsi="Arial" w:cs="Arial"/>
+                <w:sz w:val="20"/>
+                <w:szCs w:val="20"/>
+              </w:rPr>
+              <w:t>Greig</w:t>
+            </w:r>
+            <w:proofErr w:type="spellEnd"/>
           </w:p>
         </w:tc>
         <w:tc>
@@ -11078,7 +11086,7 @@
 </file>
 
 <file path=word/numbering.xml><?xml version="1.0" encoding="utf-8"?>
-<w:numbering xmlns:wpc="http://schemas.microsoft.com/office/word/2010/wordprocessingCanvas" xmlns:cx="http://schemas.microsoft.com/office/drawing/2014/chartex" xmlns:cx1="http://schemas.microsoft.com/office/drawing/2015/9/8/chartex" xmlns:cx2="http://schemas.microsoft.com/office/drawing/2015/10/21/chartex" xmlns:cx3="http://schemas.microsoft.com/office/drawing/2016/5/9/chartex" xmlns:cx4="http://schemas.microsoft.com/office/drawing/2016/5/10/chartex" xmlns:cx5="http://schemas.microsoft.com/office/drawing/2016/5/11/chartex" xmlns:cx6="http://schemas.microsoft.com/office/drawing/2016/5/12/chartex" xmlns:cx7="http://schemas.microsoft.com/office/drawing/2016/5/13/chartex" xmlns:cx8="http://schemas.microsoft.com/office/drawing/2016/5/14/chartex" xmlns:mc="http://schemas.openxmlformats.org/markup-compatibility/2006" xmlns:aink="http://schemas.microsoft.com/office/drawing/2016/ink" xmlns:am3d="http://schemas.microsoft.com/office/drawing/2017/model3d" xmlns:o="urn:schemas-microsoft-com:office:office" xmlns:r="http://schemas.openxmlformats.org/officeDocument/2006/relationships" xmlns:m="http://schemas.openxmlformats.org/officeDocument/2006/math" xmlns:v="urn:schemas-microsoft-com:vml" xmlns:wp14="http://schemas.microsoft.com/office/word/2010/wordprocessingDrawing" xmlns:wp="http://schemas.openxmlformats.org/drawingml/2006/wordprocessingDrawing" xmlns:w10="urn:schemas-microsoft-com:office:word" xmlns:w="http://schemas.openxmlformats.org/wordprocessingml/2006/main" xmlns:w14="http://schemas.microsoft.com/office/word/2010/wordml" xmlns:w15="http://schemas.microsoft.com/office/word/2012/wordml" xmlns:w16cid="http://schemas.microsoft.com/office/word/2016/wordml/cid" xmlns:w16se="http://schemas.microsoft.com/office/word/2015/wordml/symex" xmlns:wpg="http://schemas.microsoft.com/office/word/2010/wordprocessingGroup" xmlns:wpi="http://schemas.microsoft.com/office/word/2010/wordprocessingInk" xmlns:wne="http://schemas.microsoft.com/office/word/2006/wordml" xmlns:wps="http://schemas.microsoft.com/office/word/2010/wordprocessingShape" mc:Ignorable="w14 w15 w16se w16cid wp14">
+<w:numbering xmlns:wpc="http://schemas.microsoft.com/office/word/2010/wordprocessingCanvas" xmlns:mc="http://schemas.openxmlformats.org/markup-compatibility/2006" xmlns:o="urn:schemas-microsoft-com:office:office" xmlns:r="http://schemas.openxmlformats.org/officeDocument/2006/relationships" xmlns:m="http://schemas.openxmlformats.org/officeDocument/2006/math" xmlns:v="urn:schemas-microsoft-com:vml" xmlns:wp14="http://schemas.microsoft.com/office/word/2010/wordprocessingDrawing" xmlns:wp="http://schemas.openxmlformats.org/drawingml/2006/wordprocessingDrawing" xmlns:w10="urn:schemas-microsoft-com:office:word" xmlns:w="http://schemas.openxmlformats.org/wordprocessingml/2006/main" xmlns:w14="http://schemas.microsoft.com/office/word/2010/wordml" xmlns:w15="http://schemas.microsoft.com/office/word/2012/wordml" xmlns:wpg="http://schemas.microsoft.com/office/word/2010/wordprocessingGroup" xmlns:wpi="http://schemas.microsoft.com/office/word/2010/wordprocessingInk" xmlns:wne="http://schemas.microsoft.com/office/word/2006/wordml" xmlns:wps="http://schemas.microsoft.com/office/word/2010/wordprocessingShape" mc:Ignorable="w14 w15 wp14">
   <w:abstractNum w:abstractNumId="0" w15:restartNumberingAfterBreak="0">
     <w:nsid w:val="001C6537"/>
     <w:multiLevelType w:val="hybridMultilevel"/>
@@ -14911,7 +14919,7 @@
 </file>
 
 <file path=word/styles.xml><?xml version="1.0" encoding="utf-8"?>
-<w:styles xmlns:mc="http://schemas.openxmlformats.org/markup-compatibility/2006" xmlns:r="http://schemas.openxmlformats.org/officeDocument/2006/relationships" xmlns:w="http://schemas.openxmlformats.org/wordprocessingml/2006/main" xmlns:w14="http://schemas.microsoft.com/office/word/2010/wordml" xmlns:w15="http://schemas.microsoft.com/office/word/2012/wordml" xmlns:w16cid="http://schemas.microsoft.com/office/word/2016/wordml/cid" xmlns:w16se="http://schemas.microsoft.com/office/word/2015/wordml/symex" mc:Ignorable="w14 w15 w16se w16cid">
+<w:styles xmlns:mc="http://schemas.openxmlformats.org/markup-compatibility/2006" xmlns:r="http://schemas.openxmlformats.org/officeDocument/2006/relationships" xmlns:w="http://schemas.openxmlformats.org/wordprocessingml/2006/main" xmlns:w14="http://schemas.microsoft.com/office/word/2010/wordml" xmlns:w15="http://schemas.microsoft.com/office/word/2012/wordml" mc:Ignorable="w14 w15">
   <w:docDefaults>
     <w:rPrDefault>
       <w:rPr>
@@ -14927,7 +14935,7 @@
       </w:pPr>
     </w:pPrDefault>
   </w:docDefaults>
-  <w:latentStyles w:defLockedState="0" w:defUIPriority="99" w:defSemiHidden="0" w:defUnhideWhenUsed="0" w:defQFormat="0" w:count="376">
+  <w:latentStyles w:defLockedState="0" w:defUIPriority="99" w:defSemiHidden="0" w:defUnhideWhenUsed="0" w:defQFormat="0" w:count="371">
     <w:lsdException w:name="Normal" w:uiPriority="0" w:qFormat="1"/>
     <w:lsdException w:name="heading 1" w:uiPriority="9" w:qFormat="1"/>
     <w:lsdException w:name="heading 2" w:semiHidden="1" w:uiPriority="9" w:unhideWhenUsed="1" w:qFormat="1"/>
@@ -15299,11 +15307,6 @@
     <w:lsdException w:name="List Table 5 Dark Accent 6" w:uiPriority="50"/>
     <w:lsdException w:name="List Table 6 Colorful Accent 6" w:uiPriority="51"/>
     <w:lsdException w:name="List Table 7 Colorful Accent 6" w:uiPriority="52"/>
-    <w:lsdException w:name="Mention" w:semiHidden="1" w:unhideWhenUsed="1"/>
-    <w:lsdException w:name="Smart Hyperlink" w:semiHidden="1" w:unhideWhenUsed="1"/>
-    <w:lsdException w:name="Hashtag" w:semiHidden="1" w:unhideWhenUsed="1"/>
-    <w:lsdException w:name="Unresolved Mention" w:semiHidden="1" w:unhideWhenUsed="1"/>
-    <w:lsdException w:name="Smart Link" w:semiHidden="1" w:unhideWhenUsed="1"/>
   </w:latentStyles>
   <w:style w:type="paragraph" w:default="1" w:styleId="Normal">
     <w:name w:val="Normal"/>
@@ -15919,7 +15922,7 @@
 </file>
 
 <file path=customXml/itemProps1.xml><?xml version="1.0" encoding="utf-8"?>
-<ds:datastoreItem xmlns:ds="http://schemas.openxmlformats.org/officeDocument/2006/customXml" ds:itemID="{AB3B28BD-365C-4F47-A17C-10A2CC140C74}">
+<ds:datastoreItem xmlns:ds="http://schemas.openxmlformats.org/officeDocument/2006/customXml" ds:itemID="{FCCB8732-7F8A-4A7D-934D-34703ADC1234}">
   <ds:schemaRefs>
     <ds:schemaRef ds:uri="http://schemas.openxmlformats.org/officeDocument/2006/bibliography"/>
   </ds:schemaRefs>

</xml_diff>

<commit_message>
John Q27and Harry attach 6
</commit_message>
<xml_diff>
--- a/Jun 21 - WHS Assess 2 - Report/Assess Summary Requirements.docx
+++ b/Jun 21 - WHS Assess 2 - Report/Assess Summary Requirements.docx
@@ -582,17 +582,21 @@
         <w:tc>
           <w:tcPr>
             <w:tcW w:w="1100" w:type="dxa"/>
-            <w:shd w:val="clear" w:color="auto" w:fill="FFD966" w:themeFill="accent4" w:themeFillTint="99"/>
+            <w:shd w:val="clear" w:color="auto" w:fill="D9E2F3" w:themeFill="accent5" w:themeFillTint="33"/>
             <w:vAlign w:val="center"/>
           </w:tcPr>
           <w:p>
             <w:pPr>
               <w:jc w:val="center"/>
               <w:cnfStyle w:val="000000100000" w:firstRow="0" w:lastRow="0" w:firstColumn="0" w:lastColumn="0" w:oddVBand="0" w:evenVBand="0" w:oddHBand="1" w:evenHBand="0" w:firstRowFirstColumn="0" w:firstRowLastColumn="0" w:lastRowFirstColumn="0" w:lastRowLastColumn="0"/>
-            </w:pPr>
-            <w:r>
-              <w:rPr>
-                <w:b/>
+              <w:rPr>
+                <w:highlight w:val="green"/>
+              </w:rPr>
+            </w:pPr>
+            <w:r>
+              <w:rPr>
+                <w:b/>
+                <w:highlight w:val="green"/>
               </w:rPr>
               <w:t>(waiting)</w:t>
             </w:r>
@@ -1071,9 +1075,9 @@
       </w:tblPr>
       <w:tblGrid>
         <w:gridCol w:w="821"/>
-        <w:gridCol w:w="5980"/>
-        <w:gridCol w:w="1727"/>
-        <w:gridCol w:w="1100"/>
+        <w:gridCol w:w="5898"/>
+        <w:gridCol w:w="1716"/>
+        <w:gridCol w:w="1193"/>
       </w:tblGrid>
       <w:tr>
         <w:trPr>
@@ -1545,14 +1549,8 @@
             <w:pPr>
               <w:jc w:val="center"/>
               <w:cnfStyle w:val="000000000000" w:firstRow="0" w:lastRow="0" w:firstColumn="0" w:lastColumn="0" w:oddVBand="0" w:evenVBand="0" w:oddHBand="0" w:evenHBand="0" w:firstRowFirstColumn="0" w:firstRowLastColumn="0" w:lastRowFirstColumn="0" w:lastRowLastColumn="0"/>
-              <w:rPr>
-                <w:b/>
-              </w:rPr>
-            </w:pPr>
-            <w:r>
-              <w:rPr>
-                <w:b/>
-              </w:rPr>
+            </w:pPr>
+            <w:r>
               <w:t>Harry</w:t>
             </w:r>
           </w:p>
@@ -1560,19 +1558,27 @@
         <w:tc>
           <w:tcPr>
             <w:tcW w:w="1100" w:type="dxa"/>
-            <w:shd w:val="clear" w:color="auto" w:fill="FFD966" w:themeFill="accent4" w:themeFillTint="99"/>
+            <w:shd w:val="clear" w:color="auto" w:fill="auto"/>
             <w:vAlign w:val="center"/>
           </w:tcPr>
           <w:p>
             <w:pPr>
               <w:jc w:val="center"/>
               <w:cnfStyle w:val="000000000000" w:firstRow="0" w:lastRow="0" w:firstColumn="0" w:lastColumn="0" w:oddVBand="0" w:evenVBand="0" w:oddHBand="0" w:evenHBand="0" w:firstRowFirstColumn="0" w:firstRowLastColumn="0" w:lastRowFirstColumn="0" w:lastRowLastColumn="0"/>
-            </w:pPr>
-            <w:r>
-              <w:rPr>
-                <w:b/>
-              </w:rPr>
-              <w:t>(waiting)</w:t>
+              <w:rPr>
+                <w:highlight w:val="yellow"/>
+              </w:rPr>
+            </w:pPr>
+            <w:r>
+              <w:t>(</w:t>
+            </w:r>
+            <w:r>
+              <w:t>complete</w:t>
+            </w:r>
+            <w:bookmarkStart w:id="2" w:name="_GoBack"/>
+            <w:bookmarkEnd w:id="2"/>
+            <w:r>
+              <w:t>)</w:t>
             </w:r>
           </w:p>
         </w:tc>
@@ -1594,7 +1600,7 @@
                 <w:b w:val="0"/>
               </w:rPr>
             </w:pPr>
-            <w:bookmarkStart w:id="2" w:name="_Hlk8227333"/>
+            <w:bookmarkStart w:id="3" w:name="_Hlk8227333"/>
             <w:r>
               <w:rPr>
                 <w:b w:val="0"/>
@@ -1652,7 +1658,7 @@
           </w:p>
         </w:tc>
       </w:tr>
-      <w:bookmarkEnd w:id="2"/>
+      <w:bookmarkEnd w:id="3"/>
       <w:tr>
         <w:tc>
           <w:tcPr>
@@ -2101,7 +2107,7 @@
           <w:szCs w:val="20"/>
         </w:rPr>
       </w:pPr>
-      <w:bookmarkStart w:id="3" w:name="_Toc8229672"/>
+      <w:bookmarkStart w:id="4" w:name="_Toc8229672"/>
       <w:r>
         <w:rPr>
           <w:rFonts w:ascii="Arial" w:hAnsi="Arial" w:cs="Arial"/>
@@ -2120,7 +2126,7 @@
         </w:rPr>
         <w:t>riteria</w:t>
       </w:r>
-      <w:bookmarkEnd w:id="3"/>
+      <w:bookmarkEnd w:id="4"/>
     </w:p>
     <w:tbl>
       <w:tblPr>
@@ -2299,6 +2305,7 @@
             <w:r>
               <w:rPr>
                 <w:b/>
+                <w:highlight w:val="green"/>
               </w:rPr>
               <w:t>(waiting)</w:t>
             </w:r>
@@ -2782,18 +2789,21 @@
             <w:r>
               <w:rPr>
                 <w:b/>
+                <w:highlight w:val="green"/>
               </w:rPr>
               <w:t>(waiting</w:t>
             </w:r>
             <w:r>
               <w:rPr>
                 <w:b/>
+                <w:highlight w:val="green"/>
               </w:rPr>
               <w:t xml:space="preserve"> Paul</w:t>
             </w:r>
             <w:r>
               <w:rPr>
                 <w:b/>
+                <w:highlight w:val="green"/>
               </w:rPr>
               <w:t>)</w:t>
             </w:r>
@@ -3273,6 +3283,7 @@
             <w:r>
               <w:rPr>
                 <w:b/>
+                <w:highlight w:val="green"/>
               </w:rPr>
               <w:t>(waiting)</w:t>
             </w:r>
@@ -3577,7 +3588,14 @@
               <w:rPr>
                 <w:b/>
               </w:rPr>
-              <w:t>(waiting)</w:t>
+              <w:t>(</w:t>
+            </w:r>
+            <w:r>
+              <w:rPr>
+                <w:b/>
+                <w:highlight w:val="yellow"/>
+              </w:rPr>
+              <w:t>waiting)</w:t>
             </w:r>
           </w:p>
         </w:tc>
@@ -3824,15 +3842,13 @@
               <w:cnfStyle w:val="000000000000" w:firstRow="0" w:lastRow="0" w:firstColumn="0" w:lastColumn="0" w:oddVBand="0" w:evenVBand="0" w:oddHBand="0" w:evenHBand="0" w:firstRowFirstColumn="0" w:firstRowLastColumn="0" w:lastRowFirstColumn="0" w:lastRowLastColumn="0"/>
               <w:rPr>
                 <w:b/>
-                <w:color w:val="0070C0"/>
-              </w:rPr>
-            </w:pPr>
-            <w:r>
-              <w:rPr>
-                <w:b/>
-                <w:color w:val="0070C0"/>
-              </w:rPr>
-              <w:t>Volunteer</w:t>
+              </w:rPr>
+            </w:pPr>
+            <w:r>
+              <w:rPr>
+                <w:b/>
+              </w:rPr>
+              <w:t>Nathan</w:t>
             </w:r>
           </w:p>
           <w:p>
@@ -3852,7 +3868,7 @@
         <w:tc>
           <w:tcPr>
             <w:tcW w:w="2289" w:type="dxa"/>
-            <w:shd w:val="clear" w:color="auto" w:fill="FFFF00"/>
+            <w:shd w:val="clear" w:color="auto" w:fill="auto"/>
           </w:tcPr>
           <w:p>
             <w:pPr>
@@ -3930,6 +3946,33 @@
                 <w:b/>
               </w:rPr>
               <w:t>Organisational Operational Plan</w:t>
+            </w:r>
+          </w:p>
+          <w:p>
+            <w:pPr>
+              <w:cnfStyle w:val="000000000000" w:firstRow="0" w:lastRow="0" w:firstColumn="0" w:lastColumn="0" w:oddVBand="0" w:evenVBand="0" w:oddHBand="0" w:evenHBand="0" w:firstRowFirstColumn="0" w:firstRowLastColumn="0" w:lastRowFirstColumn="0" w:lastRowLastColumn="0"/>
+              <w:rPr>
+                <w:b/>
+              </w:rPr>
+            </w:pPr>
+            <w:r>
+              <w:rPr>
+                <w:b/>
+              </w:rPr>
+              <w:t>(</w:t>
+            </w:r>
+            <w:r>
+              <w:rPr>
+                <w:b/>
+                <w:highlight w:val="yellow"/>
+              </w:rPr>
+              <w:t>waiting</w:t>
+            </w:r>
+            <w:r>
+              <w:rPr>
+                <w:b/>
+              </w:rPr>
+              <w:t>)</w:t>
             </w:r>
           </w:p>
         </w:tc>
@@ -4061,6 +4104,7 @@
             <w:r>
               <w:rPr>
                 <w:b/>
+                <w:highlight w:val="yellow"/>
               </w:rPr>
               <w:t>(waiting)</w:t>
             </w:r>
@@ -4189,8 +4233,32 @@
             <w:r>
               <w:rPr>
                 <w:b/>
-              </w:rPr>
-              <w:t>(waiting)</w:t>
+                <w:highlight w:val="yellow"/>
+              </w:rPr>
+              <w:t>(</w:t>
+            </w:r>
+            <w:proofErr w:type="gramStart"/>
+            <w:r>
+              <w:rPr>
+                <w:b/>
+                <w:highlight w:val="yellow"/>
+              </w:rPr>
+              <w:t>waiting</w:t>
+            </w:r>
+            <w:proofErr w:type="gramEnd"/>
+            <w:r>
+              <w:rPr>
+                <w:b/>
+                <w:highlight w:val="yellow"/>
+              </w:rPr>
+              <w:t xml:space="preserve"> 50%</w:t>
+            </w:r>
+            <w:r>
+              <w:rPr>
+                <w:b/>
+                <w:highlight w:val="yellow"/>
+              </w:rPr>
+              <w:t>)</w:t>
             </w:r>
           </w:p>
           <w:p>
@@ -4642,7 +4710,7 @@
               <w:rPr>
                 <w:b/>
               </w:rPr>
-              <w:t>Kelvin</w:t>
+              <w:t>Lianne &amp; Fanny</w:t>
             </w:r>
           </w:p>
           <w:p>
@@ -4756,10 +4824,7 @@
               <w:cnfStyle w:val="000000000000" w:firstRow="0" w:lastRow="0" w:firstColumn="0" w:lastColumn="0" w:oddVBand="0" w:evenVBand="0" w:oddHBand="0" w:evenHBand="0" w:firstRowFirstColumn="0" w:firstRowLastColumn="0" w:lastRowFirstColumn="0" w:lastRowLastColumn="0"/>
             </w:pPr>
             <w:r>
-              <w:rPr>
-                <w:b/>
-              </w:rPr>
-              <w:t>(waiting)</w:t>
+              <w:t>(complete)</w:t>
             </w:r>
           </w:p>
         </w:tc>
@@ -4882,6 +4947,7 @@
             <w:r>
               <w:rPr>
                 <w:b/>
+                <w:highlight w:val="green"/>
               </w:rPr>
               <w:t>(waiting)</w:t>
             </w:r>
@@ -4980,6 +5046,7 @@
               </w:rPr>
             </w:pPr>
             <w:r>
+              <w:lastRenderedPageBreak/>
               <w:t>(page 95)</w:t>
             </w:r>
           </w:p>
@@ -5025,6 +5092,7 @@
               <w:cnfStyle w:val="000000000000" w:firstRow="0" w:lastRow="0" w:firstColumn="0" w:lastColumn="0" w:oddVBand="0" w:evenVBand="0" w:oddHBand="0" w:evenHBand="0" w:firstRowFirstColumn="0" w:firstRowLastColumn="0" w:lastRowFirstColumn="0" w:lastRowLastColumn="0"/>
             </w:pPr>
             <w:r>
+              <w:lastRenderedPageBreak/>
               <w:t>(complete)</w:t>
             </w:r>
           </w:p>
@@ -5051,6 +5119,7 @@
               <w:rPr>
                 <w:b w:val="0"/>
               </w:rPr>
+              <w:lastRenderedPageBreak/>
               <w:t>23</w:t>
             </w:r>
           </w:p>
@@ -5446,6 +5515,7 @@
             <w:r>
               <w:rPr>
                 <w:b/>
+                <w:highlight w:val="green"/>
               </w:rPr>
               <w:t>(waiting)</w:t>
             </w:r>
@@ -5683,6 +5753,9 @@
             <w:pPr>
               <w:cnfStyle w:val="000000100000" w:firstRow="0" w:lastRow="0" w:firstColumn="0" w:lastColumn="0" w:oddVBand="0" w:evenVBand="0" w:oddHBand="1" w:evenHBand="0" w:firstRowFirstColumn="0" w:firstRowLastColumn="0" w:lastRowFirstColumn="0" w:lastRowLastColumn="0"/>
             </w:pPr>
+            <w:r>
+              <w:t>(complete)</w:t>
+            </w:r>
           </w:p>
         </w:tc>
       </w:tr>
@@ -5801,8 +5874,6 @@
             <w:pPr>
               <w:cnfStyle w:val="000000000000" w:firstRow="0" w:lastRow="0" w:firstColumn="0" w:lastColumn="0" w:oddVBand="0" w:evenVBand="0" w:oddHBand="0" w:evenHBand="0" w:firstRowFirstColumn="0" w:firstRowLastColumn="0" w:lastRowFirstColumn="0" w:lastRowLastColumn="0"/>
             </w:pPr>
-            <w:bookmarkStart w:id="4" w:name="_GoBack"/>
-            <w:bookmarkEnd w:id="4"/>
           </w:p>
           <w:p>
             <w:pPr>
@@ -5857,21 +5928,10 @@
           <w:p>
             <w:pPr>
               <w:cnfStyle w:val="000000000000" w:firstRow="0" w:lastRow="0" w:firstColumn="0" w:lastColumn="0" w:oddVBand="0" w:evenVBand="0" w:oddHBand="0" w:evenHBand="0" w:firstRowFirstColumn="0" w:firstRowLastColumn="0" w:lastRowFirstColumn="0" w:lastRowLastColumn="0"/>
-              <w:rPr>
-                <w:b/>
-              </w:rPr>
-            </w:pPr>
-            <w:r>
-              <w:rPr>
-                <w:b/>
-              </w:rPr>
-              <w:t>(waiting)</w:t>
-            </w:r>
-          </w:p>
-          <w:p>
-            <w:pPr>
-              <w:cnfStyle w:val="000000000000" w:firstRow="0" w:lastRow="0" w:firstColumn="0" w:lastColumn="0" w:oddVBand="0" w:evenVBand="0" w:oddHBand="0" w:evenHBand="0" w:firstRowFirstColumn="0" w:firstRowLastColumn="0" w:lastRowFirstColumn="0" w:lastRowLastColumn="0"/>
-            </w:pPr>
+            </w:pPr>
+            <w:r>
+              <w:t>(complete)</w:t>
+            </w:r>
           </w:p>
         </w:tc>
       </w:tr>
@@ -15922,7 +15982,7 @@
 </file>
 
 <file path=customXml/itemProps1.xml><?xml version="1.0" encoding="utf-8"?>
-<ds:datastoreItem xmlns:ds="http://schemas.openxmlformats.org/officeDocument/2006/customXml" ds:itemID="{FCCB8732-7F8A-4A7D-934D-34703ADC1234}">
+<ds:datastoreItem xmlns:ds="http://schemas.openxmlformats.org/officeDocument/2006/customXml" ds:itemID="{F1AEAC04-2A04-41FA-A98C-5B5421EB0572}">
   <ds:schemaRefs>
     <ds:schemaRef ds:uri="http://schemas.openxmlformats.org/officeDocument/2006/bibliography"/>
   </ds:schemaRefs>

</xml_diff>

<commit_message>
Updated WHMS, Assess Summary & Project Implementation
</commit_message>
<xml_diff>
--- a/Jun 21 - WHS Assess 2 - Report/Assess Summary Requirements.docx
+++ b/Jun 21 - WHS Assess 2 - Report/Assess Summary Requirements.docx
@@ -1,6 +1,6 @@
 
 <file path=word/document.xml><?xml version="1.0" encoding="utf-8"?>
-<w:document xmlns:wpc="http://schemas.microsoft.com/office/word/2010/wordprocessingCanvas" xmlns:mc="http://schemas.openxmlformats.org/markup-compatibility/2006" xmlns:o="urn:schemas-microsoft-com:office:office" xmlns:r="http://schemas.openxmlformats.org/officeDocument/2006/relationships" xmlns:m="http://schemas.openxmlformats.org/officeDocument/2006/math" xmlns:v="urn:schemas-microsoft-com:vml" xmlns:wp14="http://schemas.microsoft.com/office/word/2010/wordprocessingDrawing" xmlns:wp="http://schemas.openxmlformats.org/drawingml/2006/wordprocessingDrawing" xmlns:w10="urn:schemas-microsoft-com:office:word" xmlns:w="http://schemas.openxmlformats.org/wordprocessingml/2006/main" xmlns:w14="http://schemas.microsoft.com/office/word/2010/wordml" xmlns:w15="http://schemas.microsoft.com/office/word/2012/wordml" xmlns:wpg="http://schemas.microsoft.com/office/word/2010/wordprocessingGroup" xmlns:wpi="http://schemas.microsoft.com/office/word/2010/wordprocessingInk" xmlns:wne="http://schemas.microsoft.com/office/word/2006/wordml" xmlns:wps="http://schemas.microsoft.com/office/word/2010/wordprocessingShape" mc:Ignorable="w14 w15 wp14">
+<w:document xmlns:wpc="http://schemas.microsoft.com/office/word/2010/wordprocessingCanvas" xmlns:cx="http://schemas.microsoft.com/office/drawing/2014/chartex" xmlns:cx1="http://schemas.microsoft.com/office/drawing/2015/9/8/chartex" xmlns:cx2="http://schemas.microsoft.com/office/drawing/2015/10/21/chartex" xmlns:cx3="http://schemas.microsoft.com/office/drawing/2016/5/9/chartex" xmlns:cx4="http://schemas.microsoft.com/office/drawing/2016/5/10/chartex" xmlns:cx5="http://schemas.microsoft.com/office/drawing/2016/5/11/chartex" xmlns:cx6="http://schemas.microsoft.com/office/drawing/2016/5/12/chartex" xmlns:cx7="http://schemas.microsoft.com/office/drawing/2016/5/13/chartex" xmlns:cx8="http://schemas.microsoft.com/office/drawing/2016/5/14/chartex" xmlns:mc="http://schemas.openxmlformats.org/markup-compatibility/2006" xmlns:aink="http://schemas.microsoft.com/office/drawing/2016/ink" xmlns:am3d="http://schemas.microsoft.com/office/drawing/2017/model3d" xmlns:o="urn:schemas-microsoft-com:office:office" xmlns:r="http://schemas.openxmlformats.org/officeDocument/2006/relationships" xmlns:m="http://schemas.openxmlformats.org/officeDocument/2006/math" xmlns:v="urn:schemas-microsoft-com:vml" xmlns:wp14="http://schemas.microsoft.com/office/word/2010/wordprocessingDrawing" xmlns:wp="http://schemas.openxmlformats.org/drawingml/2006/wordprocessingDrawing" xmlns:w10="urn:schemas-microsoft-com:office:word" xmlns:w="http://schemas.openxmlformats.org/wordprocessingml/2006/main" xmlns:w14="http://schemas.microsoft.com/office/word/2010/wordml" xmlns:w15="http://schemas.microsoft.com/office/word/2012/wordml" xmlns:w16cid="http://schemas.microsoft.com/office/word/2016/wordml/cid" xmlns:w16se="http://schemas.microsoft.com/office/word/2015/wordml/symex" xmlns:wpg="http://schemas.microsoft.com/office/word/2010/wordprocessingGroup" xmlns:wpi="http://schemas.microsoft.com/office/word/2010/wordprocessingInk" xmlns:wne="http://schemas.microsoft.com/office/word/2006/wordml" xmlns:wps="http://schemas.microsoft.com/office/word/2010/wordprocessingShape" mc:Ignorable="w14 w15 w16se w16cid wp14">
   <w:body>
     <w:p>
       <w:pPr>
@@ -3962,8 +3962,6 @@
             <w:r>
               <w:t>)</w:t>
             </w:r>
-            <w:bookmarkStart w:id="4" w:name="_GoBack"/>
-            <w:bookmarkEnd w:id="4"/>
           </w:p>
         </w:tc>
       </w:tr>
@@ -4800,17 +4798,8 @@
                 <w:b/>
                 <w:highlight w:val="yellow"/>
               </w:rPr>
-              <w:t>(</w:t>
-            </w:r>
-            <w:proofErr w:type="gramStart"/>
-            <w:r>
-              <w:rPr>
-                <w:b/>
-                <w:highlight w:val="yellow"/>
-              </w:rPr>
-              <w:t>waiting</w:t>
-            </w:r>
-            <w:proofErr w:type="gramEnd"/>
+              <w:t>(waiting</w:t>
+            </w:r>
             <w:r>
               <w:rPr>
                 <w:b/>
@@ -5238,13 +5227,13 @@
       <w:tr>
         <w:tc>
           <w:tcPr>
-            <w:cnfStyle w:val="001000000000" w:firstRow="0" w:lastRow="0" w:firstColumn="1" w:lastColumn="0" w:oddVBand="0" w:evenVBand="0" w:oddHBand="0" w:evenHBand="0" w:firstRowFirstColumn="0" w:firstRowLastColumn="0" w:lastRowFirstColumn="0" w:lastRowLastColumn="0"/>
             <w:tcW w:w="441" w:type="dxa"/>
             <w:vAlign w:val="center"/>
           </w:tcPr>
           <w:p>
             <w:pPr>
               <w:jc w:val="center"/>
+              <w:cnfStyle w:val="001000000000" w:firstRow="0" w:lastRow="0" w:firstColumn="1" w:lastColumn="0" w:oddVBand="0" w:evenVBand="0" w:oddHBand="0" w:evenHBand="0" w:firstRowFirstColumn="0" w:firstRowLastColumn="0" w:lastRowFirstColumn="0" w:lastRowLastColumn="0"/>
               <w:rPr>
                 <w:b w:val="0"/>
               </w:rPr>
@@ -5262,9 +5251,6 @@
             <w:tcW w:w="3523" w:type="dxa"/>
           </w:tcPr>
           <w:p>
-            <w:pPr>
-              <w:cnfStyle w:val="000000000000" w:firstRow="0" w:lastRow="0" w:firstColumn="0" w:lastColumn="0" w:oddVBand="0" w:evenVBand="0" w:oddHBand="0" w:evenHBand="0" w:firstRowFirstColumn="0" w:firstRowLastColumn="0" w:lastRowFirstColumn="0" w:lastRowLastColumn="0"/>
-            </w:pPr>
             <w:r>
               <w:t xml:space="preserve">How did you measure and evaluate the WHSMS in line with the organisation's quality systems framework? </w:t>
             </w:r>
@@ -5276,7 +5262,6 @@
           </w:tcPr>
           <w:p>
             <w:pPr>
-              <w:cnfStyle w:val="000000000000" w:firstRow="0" w:lastRow="0" w:firstColumn="0" w:lastColumn="0" w:oddVBand="0" w:evenVBand="0" w:oddHBand="0" w:evenHBand="0" w:firstRowFirstColumn="0" w:firstRowLastColumn="0" w:lastRowFirstColumn="0" w:lastRowLastColumn="0"/>
               <w:rPr>
                 <w:b/>
               </w:rPr>
@@ -5289,17 +5274,11 @@
             </w:r>
           </w:p>
           <w:p>
-            <w:pPr>
-              <w:cnfStyle w:val="000000000000" w:firstRow="0" w:lastRow="0" w:firstColumn="0" w:lastColumn="0" w:oddVBand="0" w:evenVBand="0" w:oddHBand="0" w:evenHBand="0" w:firstRowFirstColumn="0" w:firstRowLastColumn="0" w:lastRowFirstColumn="0" w:lastRowLastColumn="0"/>
-            </w:pPr>
             <w:r>
               <w:t>Ensure a Safe Workplace</w:t>
             </w:r>
           </w:p>
           <w:p>
-            <w:pPr>
-              <w:cnfStyle w:val="000000000000" w:firstRow="0" w:lastRow="0" w:firstColumn="0" w:lastColumn="0" w:oddVBand="0" w:evenVBand="0" w:oddHBand="0" w:evenHBand="0" w:firstRowFirstColumn="0" w:firstRowLastColumn="0" w:lastRowFirstColumn="0" w:lastRowLastColumn="0"/>
-            </w:pPr>
             <w:r>
               <w:t xml:space="preserve">Topic </w:t>
             </w:r>
@@ -5314,9 +5293,6 @@
             </w:r>
           </w:p>
           <w:p>
-            <w:pPr>
-              <w:cnfStyle w:val="000000000000" w:firstRow="0" w:lastRow="0" w:firstColumn="0" w:lastColumn="0" w:oddVBand="0" w:evenVBand="0" w:oddHBand="0" w:evenHBand="0" w:firstRowFirstColumn="0" w:firstRowLastColumn="0" w:lastRowFirstColumn="0" w:lastRowLastColumn="0"/>
-            </w:pPr>
             <w:r>
               <w:t xml:space="preserve">(page 101) </w:t>
             </w:r>
@@ -5324,15 +5300,8 @@
               <w:t>Check Pauls work</w:t>
             </w:r>
           </w:p>
-          <w:p>
-            <w:pPr>
-              <w:cnfStyle w:val="000000000000" w:firstRow="0" w:lastRow="0" w:firstColumn="0" w:lastColumn="0" w:oddVBand="0" w:evenVBand="0" w:oddHBand="0" w:evenHBand="0" w:firstRowFirstColumn="0" w:firstRowLastColumn="0" w:lastRowFirstColumn="0" w:lastRowLastColumn="0"/>
-            </w:pPr>
-          </w:p>
-          <w:p>
-            <w:pPr>
-              <w:cnfStyle w:val="000000000000" w:firstRow="0" w:lastRow="0" w:firstColumn="0" w:lastColumn="0" w:oddVBand="0" w:evenVBand="0" w:oddHBand="0" w:evenHBand="0" w:firstRowFirstColumn="0" w:firstRowLastColumn="0" w:lastRowFirstColumn="0" w:lastRowLastColumn="0"/>
-            </w:pPr>
+          <w:p/>
+          <w:p>
             <w:r>
               <w:rPr>
                 <w:b/>
@@ -5350,32 +5319,21 @@
             <w:shd w:val="clear" w:color="auto" w:fill="auto"/>
           </w:tcPr>
           <w:p>
-            <w:pPr>
-              <w:cnfStyle w:val="000000000000" w:firstRow="0" w:lastRow="0" w:firstColumn="0" w:lastColumn="0" w:oddVBand="0" w:evenVBand="0" w:oddHBand="0" w:evenHBand="0" w:firstRowFirstColumn="0" w:firstRowLastColumn="0" w:lastRowFirstColumn="0" w:lastRowLastColumn="0"/>
-              <w:rPr>
-                <w:b/>
-              </w:rPr>
-            </w:pPr>
-            <w:r>
-              <w:t xml:space="preserve">add to </w:t>
-            </w:r>
-            <w:r>
-              <w:rPr>
-                <w:b/>
-              </w:rPr>
-              <w:t xml:space="preserve">WHSM ch6 </w:t>
-            </w:r>
-            <w:r>
-              <w:rPr>
-                <w:b/>
-              </w:rPr>
-              <w:t xml:space="preserve">Report </w:t>
-            </w:r>
-          </w:p>
-          <w:p>
-            <w:pPr>
-              <w:cnfStyle w:val="000000000000" w:firstRow="0" w:lastRow="0" w:firstColumn="0" w:lastColumn="0" w:oddVBand="0" w:evenVBand="0" w:oddHBand="0" w:evenHBand="0" w:firstRowFirstColumn="0" w:firstRowLastColumn="0" w:lastRowFirstColumn="0" w:lastRowLastColumn="0"/>
-            </w:pPr>
+            <w:r>
+              <w:rPr>
+                <w:b/>
+              </w:rPr>
+              <w:t>Project Implementation</w:t>
+            </w:r>
+            <w:r>
+              <w:t xml:space="preserve"> </w:t>
+            </w:r>
+          </w:p>
+          <w:p>
+            <w:bookmarkStart w:id="4" w:name="_GoBack"/>
+            <w:bookmarkEnd w:id="4"/>
+          </w:p>
+          <w:p>
             <w:r>
               <w:rPr>
                 <w:b/>
@@ -5384,11 +5342,7 @@
               <w:t>(waiting)</w:t>
             </w:r>
           </w:p>
-          <w:p>
-            <w:pPr>
-              <w:cnfStyle w:val="000000000000" w:firstRow="0" w:lastRow="0" w:firstColumn="0" w:lastColumn="0" w:oddVBand="0" w:evenVBand="0" w:oddHBand="0" w:evenHBand="0" w:firstRowFirstColumn="0" w:firstRowLastColumn="0" w:lastRowFirstColumn="0" w:lastRowLastColumn="0"/>
-            </w:pPr>
-          </w:p>
+          <w:p/>
         </w:tc>
       </w:tr>
       <w:tr>
@@ -5476,46 +5430,36 @@
           <w:p>
             <w:pPr>
               <w:cnfStyle w:val="000000100000" w:firstRow="0" w:lastRow="0" w:firstColumn="0" w:lastColumn="0" w:oddVBand="0" w:evenVBand="0" w:oddHBand="1" w:evenHBand="0" w:firstRowFirstColumn="0" w:firstRowLastColumn="0" w:lastRowFirstColumn="0" w:lastRowLastColumn="0"/>
-              <w:rPr>
-                <w:b/>
-              </w:rPr>
-            </w:pPr>
-            <w:r>
-              <w:t xml:space="preserve">add to </w:t>
-            </w:r>
-            <w:r>
-              <w:rPr>
-                <w:b/>
-              </w:rPr>
-              <w:t xml:space="preserve">WHSM ch6 </w:t>
-            </w:r>
-            <w:r>
-              <w:rPr>
-                <w:b/>
-              </w:rPr>
-              <w:t xml:space="preserve">Report </w:t>
-            </w:r>
-          </w:p>
-          <w:p>
-            <w:pPr>
-              <w:cnfStyle w:val="000000100000" w:firstRow="0" w:lastRow="0" w:firstColumn="0" w:lastColumn="0" w:oddVBand="0" w:evenVBand="0" w:oddHBand="1" w:evenHBand="0" w:firstRowFirstColumn="0" w:firstRowLastColumn="0" w:lastRowFirstColumn="0" w:lastRowLastColumn="0"/>
-            </w:pPr>
-          </w:p>
-          <w:p>
-            <w:pPr>
-              <w:cnfStyle w:val="000000100000" w:firstRow="0" w:lastRow="0" w:firstColumn="0" w:lastColumn="0" w:oddVBand="0" w:evenVBand="0" w:oddHBand="1" w:evenHBand="0" w:firstRowFirstColumn="0" w:firstRowLastColumn="0" w:lastRowFirstColumn="0" w:lastRowLastColumn="0"/>
-            </w:pPr>
-            <w:r>
-              <w:t>or include in implementation</w:t>
-            </w:r>
-          </w:p>
-          <w:p>
-            <w:pPr>
-              <w:cnfStyle w:val="000000100000" w:firstRow="0" w:lastRow="0" w:firstColumn="0" w:lastColumn="0" w:oddVBand="0" w:evenVBand="0" w:oddHBand="1" w:evenHBand="0" w:firstRowFirstColumn="0" w:firstRowLastColumn="0" w:lastRowFirstColumn="0" w:lastRowLastColumn="0"/>
-              <w:rPr>
-                <w:b/>
-              </w:rPr>
-            </w:pPr>
+            </w:pPr>
+            <w:r>
+              <w:rPr>
+                <w:b/>
+              </w:rPr>
+              <w:t>Project Implementation</w:t>
+            </w:r>
+            <w:r>
+              <w:t xml:space="preserve"> </w:t>
+            </w:r>
+          </w:p>
+          <w:p>
+            <w:pPr>
+              <w:cnfStyle w:val="000000100000" w:firstRow="0" w:lastRow="0" w:firstColumn="0" w:lastColumn="0" w:oddVBand="0" w:evenVBand="0" w:oddHBand="1" w:evenHBand="0" w:firstRowFirstColumn="0" w:firstRowLastColumn="0" w:lastRowFirstColumn="0" w:lastRowLastColumn="0"/>
+            </w:pPr>
+          </w:p>
+          <w:p>
+            <w:pPr>
+              <w:cnfStyle w:val="000000100000" w:firstRow="0" w:lastRow="0" w:firstColumn="0" w:lastColumn="0" w:oddVBand="0" w:evenVBand="0" w:oddHBand="1" w:evenHBand="0" w:firstRowFirstColumn="0" w:firstRowLastColumn="0" w:lastRowFirstColumn="0" w:lastRowLastColumn="0"/>
+              <w:rPr>
+                <w:b/>
+              </w:rPr>
+            </w:pPr>
+            <w:r>
+              <w:rPr>
+                <w:b/>
+                <w:highlight w:val="green"/>
+              </w:rPr>
+              <w:t xml:space="preserve"> </w:t>
+            </w:r>
             <w:r>
               <w:rPr>
                 <w:b/>
@@ -8106,18 +8050,8 @@
                 <w:sz w:val="20"/>
                 <w:szCs w:val="20"/>
               </w:rPr>
-              <w:t xml:space="preserve"> </w:t>
-            </w:r>
-            <w:proofErr w:type="spellStart"/>
-            <w:r>
-              <w:rPr>
-                <w:rFonts w:ascii="Arial" w:hAnsi="Arial" w:cs="Arial"/>
-                <w:sz w:val="20"/>
-                <w:szCs w:val="20"/>
-              </w:rPr>
-              <w:t>Greig</w:t>
-            </w:r>
-            <w:proofErr w:type="spellEnd"/>
+              <w:t xml:space="preserve"> Greig</w:t>
+            </w:r>
           </w:p>
         </w:tc>
         <w:tc>
@@ -11150,7 +11084,7 @@
 </file>
 
 <file path=word/numbering.xml><?xml version="1.0" encoding="utf-8"?>
-<w:numbering xmlns:wpc="http://schemas.microsoft.com/office/word/2010/wordprocessingCanvas" xmlns:mc="http://schemas.openxmlformats.org/markup-compatibility/2006" xmlns:o="urn:schemas-microsoft-com:office:office" xmlns:r="http://schemas.openxmlformats.org/officeDocument/2006/relationships" xmlns:m="http://schemas.openxmlformats.org/officeDocument/2006/math" xmlns:v="urn:schemas-microsoft-com:vml" xmlns:wp14="http://schemas.microsoft.com/office/word/2010/wordprocessingDrawing" xmlns:wp="http://schemas.openxmlformats.org/drawingml/2006/wordprocessingDrawing" xmlns:w10="urn:schemas-microsoft-com:office:word" xmlns:w="http://schemas.openxmlformats.org/wordprocessingml/2006/main" xmlns:w14="http://schemas.microsoft.com/office/word/2010/wordml" xmlns:w15="http://schemas.microsoft.com/office/word/2012/wordml" xmlns:wpg="http://schemas.microsoft.com/office/word/2010/wordprocessingGroup" xmlns:wpi="http://schemas.microsoft.com/office/word/2010/wordprocessingInk" xmlns:wne="http://schemas.microsoft.com/office/word/2006/wordml" xmlns:wps="http://schemas.microsoft.com/office/word/2010/wordprocessingShape" mc:Ignorable="w14 w15 wp14">
+<w:numbering xmlns:wpc="http://schemas.microsoft.com/office/word/2010/wordprocessingCanvas" xmlns:cx="http://schemas.microsoft.com/office/drawing/2014/chartex" xmlns:cx1="http://schemas.microsoft.com/office/drawing/2015/9/8/chartex" xmlns:cx2="http://schemas.microsoft.com/office/drawing/2015/10/21/chartex" xmlns:cx3="http://schemas.microsoft.com/office/drawing/2016/5/9/chartex" xmlns:cx4="http://schemas.microsoft.com/office/drawing/2016/5/10/chartex" xmlns:cx5="http://schemas.microsoft.com/office/drawing/2016/5/11/chartex" xmlns:cx6="http://schemas.microsoft.com/office/drawing/2016/5/12/chartex" xmlns:cx7="http://schemas.microsoft.com/office/drawing/2016/5/13/chartex" xmlns:cx8="http://schemas.microsoft.com/office/drawing/2016/5/14/chartex" xmlns:mc="http://schemas.openxmlformats.org/markup-compatibility/2006" xmlns:aink="http://schemas.microsoft.com/office/drawing/2016/ink" xmlns:am3d="http://schemas.microsoft.com/office/drawing/2017/model3d" xmlns:o="urn:schemas-microsoft-com:office:office" xmlns:r="http://schemas.openxmlformats.org/officeDocument/2006/relationships" xmlns:m="http://schemas.openxmlformats.org/officeDocument/2006/math" xmlns:v="urn:schemas-microsoft-com:vml" xmlns:wp14="http://schemas.microsoft.com/office/word/2010/wordprocessingDrawing" xmlns:wp="http://schemas.openxmlformats.org/drawingml/2006/wordprocessingDrawing" xmlns:w10="urn:schemas-microsoft-com:office:word" xmlns:w="http://schemas.openxmlformats.org/wordprocessingml/2006/main" xmlns:w14="http://schemas.microsoft.com/office/word/2010/wordml" xmlns:w15="http://schemas.microsoft.com/office/word/2012/wordml" xmlns:w16cid="http://schemas.microsoft.com/office/word/2016/wordml/cid" xmlns:w16se="http://schemas.microsoft.com/office/word/2015/wordml/symex" xmlns:wpg="http://schemas.microsoft.com/office/word/2010/wordprocessingGroup" xmlns:wpi="http://schemas.microsoft.com/office/word/2010/wordprocessingInk" xmlns:wne="http://schemas.microsoft.com/office/word/2006/wordml" xmlns:wps="http://schemas.microsoft.com/office/word/2010/wordprocessingShape" mc:Ignorable="w14 w15 w16se w16cid wp14">
   <w:abstractNum w:abstractNumId="0" w15:restartNumberingAfterBreak="0">
     <w:nsid w:val="001C6537"/>
     <w:multiLevelType w:val="hybridMultilevel"/>
@@ -14983,7 +14917,7 @@
 </file>
 
 <file path=word/styles.xml><?xml version="1.0" encoding="utf-8"?>
-<w:styles xmlns:mc="http://schemas.openxmlformats.org/markup-compatibility/2006" xmlns:r="http://schemas.openxmlformats.org/officeDocument/2006/relationships" xmlns:w="http://schemas.openxmlformats.org/wordprocessingml/2006/main" xmlns:w14="http://schemas.microsoft.com/office/word/2010/wordml" xmlns:w15="http://schemas.microsoft.com/office/word/2012/wordml" mc:Ignorable="w14 w15">
+<w:styles xmlns:mc="http://schemas.openxmlformats.org/markup-compatibility/2006" xmlns:r="http://schemas.openxmlformats.org/officeDocument/2006/relationships" xmlns:w="http://schemas.openxmlformats.org/wordprocessingml/2006/main" xmlns:w14="http://schemas.microsoft.com/office/word/2010/wordml" xmlns:w15="http://schemas.microsoft.com/office/word/2012/wordml" xmlns:w16cid="http://schemas.microsoft.com/office/word/2016/wordml/cid" xmlns:w16se="http://schemas.microsoft.com/office/word/2015/wordml/symex" mc:Ignorable="w14 w15 w16se w16cid">
   <w:docDefaults>
     <w:rPrDefault>
       <w:rPr>
@@ -14999,7 +14933,7 @@
       </w:pPr>
     </w:pPrDefault>
   </w:docDefaults>
-  <w:latentStyles w:defLockedState="0" w:defUIPriority="99" w:defSemiHidden="0" w:defUnhideWhenUsed="0" w:defQFormat="0" w:count="371">
+  <w:latentStyles w:defLockedState="0" w:defUIPriority="99" w:defSemiHidden="0" w:defUnhideWhenUsed="0" w:defQFormat="0" w:count="376">
     <w:lsdException w:name="Normal" w:uiPriority="0" w:qFormat="1"/>
     <w:lsdException w:name="heading 1" w:uiPriority="9" w:qFormat="1"/>
     <w:lsdException w:name="heading 2" w:semiHidden="1" w:uiPriority="9" w:unhideWhenUsed="1" w:qFormat="1"/>
@@ -15105,7 +15039,6 @@
     <w:lsdException w:name="HTML Sample" w:semiHidden="1" w:unhideWhenUsed="1"/>
     <w:lsdException w:name="HTML Typewriter" w:semiHidden="1" w:unhideWhenUsed="1"/>
     <w:lsdException w:name="HTML Variable" w:semiHidden="1" w:unhideWhenUsed="1"/>
-    <w:lsdException w:name="Normal Table" w:semiHidden="1" w:unhideWhenUsed="1"/>
     <w:lsdException w:name="annotation subject" w:semiHidden="1" w:unhideWhenUsed="1"/>
     <w:lsdException w:name="No List" w:semiHidden="1" w:unhideWhenUsed="1"/>
     <w:lsdException w:name="Outline List 1" w:semiHidden="1" w:unhideWhenUsed="1"/>
@@ -15148,11 +15081,8 @@
     <w:lsdException w:name="Table Contemporary" w:semiHidden="1" w:unhideWhenUsed="1"/>
     <w:lsdException w:name="Table Elegant" w:semiHidden="1" w:unhideWhenUsed="1"/>
     <w:lsdException w:name="Table Professional" w:semiHidden="1" w:unhideWhenUsed="1"/>
-    <w:lsdException w:name="Table Subtle 1" w:semiHidden="1" w:unhideWhenUsed="1"/>
     <w:lsdException w:name="Table Subtle 2" w:semiHidden="1" w:unhideWhenUsed="1"/>
     <w:lsdException w:name="Table Web 1" w:semiHidden="1" w:unhideWhenUsed="1"/>
-    <w:lsdException w:name="Table Web 2" w:semiHidden="1" w:unhideWhenUsed="1"/>
-    <w:lsdException w:name="Table Web 3" w:semiHidden="1" w:unhideWhenUsed="1"/>
     <w:lsdException w:name="Balloon Text" w:semiHidden="1" w:unhideWhenUsed="1"/>
     <w:lsdException w:name="Table Grid" w:uiPriority="39"/>
     <w:lsdException w:name="Table Theme" w:semiHidden="1" w:unhideWhenUsed="1"/>
@@ -15371,6 +15301,11 @@
     <w:lsdException w:name="List Table 5 Dark Accent 6" w:uiPriority="50"/>
     <w:lsdException w:name="List Table 6 Colorful Accent 6" w:uiPriority="51"/>
     <w:lsdException w:name="List Table 7 Colorful Accent 6" w:uiPriority="52"/>
+    <w:lsdException w:name="Mention" w:semiHidden="1" w:unhideWhenUsed="1"/>
+    <w:lsdException w:name="Smart Hyperlink" w:semiHidden="1" w:unhideWhenUsed="1"/>
+    <w:lsdException w:name="Hashtag" w:semiHidden="1" w:unhideWhenUsed="1"/>
+    <w:lsdException w:name="Unresolved Mention" w:semiHidden="1" w:unhideWhenUsed="1"/>
+    <w:lsdException w:name="Smart Link" w:semiHidden="1" w:unhideWhenUsed="1"/>
   </w:latentStyles>
   <w:style w:type="paragraph" w:default="1" w:styleId="Normal">
     <w:name w:val="Normal"/>
@@ -15986,7 +15921,7 @@
 </file>
 
 <file path=customXml/itemProps1.xml><?xml version="1.0" encoding="utf-8"?>
-<ds:datastoreItem xmlns:ds="http://schemas.openxmlformats.org/officeDocument/2006/customXml" ds:itemID="{A9B2E336-B8B6-450B-84C7-4E686F85B952}">
+<ds:datastoreItem xmlns:ds="http://schemas.openxmlformats.org/officeDocument/2006/customXml" ds:itemID="{57F5AA29-EA04-438E-BBD0-DCC3B54F729D}">
   <ds:schemaRefs>
     <ds:schemaRef ds:uri="http://schemas.openxmlformats.org/officeDocument/2006/bibliography"/>
   </ds:schemaRefs>

</xml_diff>

<commit_message>
Added Summary WHSMS ch6
</commit_message>
<xml_diff>
--- a/Jun 21 - WHS Assess 2 - Report/Assess Summary Requirements.docx
+++ b/Jun 21 - WHS Assess 2 - Report/Assess Summary Requirements.docx
@@ -14,6 +14,8 @@
         </w:rPr>
       </w:pPr>
       <w:bookmarkStart w:id="0" w:name="_Toc8229670"/>
+      <w:bookmarkStart w:id="1" w:name="_GoBack"/>
+      <w:bookmarkEnd w:id="1"/>
       <w:r>
         <w:rPr>
           <w:rFonts w:ascii="Arial" w:hAnsi="Arial" w:cs="Arial"/>
@@ -36,7 +38,7 @@
           <w:szCs w:val="20"/>
         </w:rPr>
       </w:pPr>
-      <w:bookmarkStart w:id="1" w:name="_Toc8229671"/>
+      <w:bookmarkStart w:id="2" w:name="_Toc8229671"/>
       <w:r>
         <w:rPr>
           <w:rFonts w:ascii="Arial" w:hAnsi="Arial" w:cs="Arial"/>
@@ -46,7 +48,7 @@
         </w:rPr>
         <w:t>Assessment Requirements</w:t>
       </w:r>
-      <w:bookmarkEnd w:id="1"/>
+      <w:bookmarkEnd w:id="2"/>
     </w:p>
     <w:tbl>
       <w:tblPr>
@@ -1598,7 +1600,7 @@
                 <w:b w:val="0"/>
               </w:rPr>
             </w:pPr>
-            <w:bookmarkStart w:id="2" w:name="_Hlk8227333"/>
+            <w:bookmarkStart w:id="3" w:name="_Hlk8227333"/>
             <w:r>
               <w:rPr>
                 <w:b w:val="0"/>
@@ -1656,7 +1658,7 @@
           </w:p>
         </w:tc>
       </w:tr>
-      <w:bookmarkEnd w:id="2"/>
+      <w:bookmarkEnd w:id="3"/>
       <w:tr>
         <w:tc>
           <w:tcPr>
@@ -2105,7 +2107,7 @@
           <w:szCs w:val="20"/>
         </w:rPr>
       </w:pPr>
-      <w:bookmarkStart w:id="3" w:name="_Toc8229672"/>
+      <w:bookmarkStart w:id="4" w:name="_Toc8229672"/>
       <w:r>
         <w:rPr>
           <w:rFonts w:ascii="Arial" w:hAnsi="Arial" w:cs="Arial"/>
@@ -2124,7 +2126,7 @@
         </w:rPr>
         <w:t>riteria</w:t>
       </w:r>
-      <w:bookmarkEnd w:id="3"/>
+      <w:bookmarkEnd w:id="4"/>
     </w:p>
     <w:tbl>
       <w:tblPr>
@@ -5227,13 +5229,13 @@
       <w:tr>
         <w:tc>
           <w:tcPr>
+            <w:cnfStyle w:val="001000000000" w:firstRow="0" w:lastRow="0" w:firstColumn="1" w:lastColumn="0" w:oddVBand="0" w:evenVBand="0" w:oddHBand="0" w:evenHBand="0" w:firstRowFirstColumn="0" w:firstRowLastColumn="0" w:lastRowFirstColumn="0" w:lastRowLastColumn="0"/>
             <w:tcW w:w="441" w:type="dxa"/>
             <w:vAlign w:val="center"/>
           </w:tcPr>
           <w:p>
             <w:pPr>
               <w:jc w:val="center"/>
-              <w:cnfStyle w:val="001000000000" w:firstRow="0" w:lastRow="0" w:firstColumn="1" w:lastColumn="0" w:oddVBand="0" w:evenVBand="0" w:oddHBand="0" w:evenHBand="0" w:firstRowFirstColumn="0" w:firstRowLastColumn="0" w:lastRowFirstColumn="0" w:lastRowLastColumn="0"/>
               <w:rPr>
                 <w:b w:val="0"/>
               </w:rPr>
@@ -5251,6 +5253,9 @@
             <w:tcW w:w="3523" w:type="dxa"/>
           </w:tcPr>
           <w:p>
+            <w:pPr>
+              <w:cnfStyle w:val="000000000000" w:firstRow="0" w:lastRow="0" w:firstColumn="0" w:lastColumn="0" w:oddVBand="0" w:evenVBand="0" w:oddHBand="0" w:evenHBand="0" w:firstRowFirstColumn="0" w:firstRowLastColumn="0" w:lastRowFirstColumn="0" w:lastRowLastColumn="0"/>
+            </w:pPr>
             <w:r>
               <w:t xml:space="preserve">How did you measure and evaluate the WHSMS in line with the organisation's quality systems framework? </w:t>
             </w:r>
@@ -5262,6 +5267,7 @@
           </w:tcPr>
           <w:p>
             <w:pPr>
+              <w:cnfStyle w:val="000000000000" w:firstRow="0" w:lastRow="0" w:firstColumn="0" w:lastColumn="0" w:oddVBand="0" w:evenVBand="0" w:oddHBand="0" w:evenHBand="0" w:firstRowFirstColumn="0" w:firstRowLastColumn="0" w:lastRowFirstColumn="0" w:lastRowLastColumn="0"/>
               <w:rPr>
                 <w:b/>
               </w:rPr>
@@ -5274,11 +5280,17 @@
             </w:r>
           </w:p>
           <w:p>
+            <w:pPr>
+              <w:cnfStyle w:val="000000000000" w:firstRow="0" w:lastRow="0" w:firstColumn="0" w:lastColumn="0" w:oddVBand="0" w:evenVBand="0" w:oddHBand="0" w:evenHBand="0" w:firstRowFirstColumn="0" w:firstRowLastColumn="0" w:lastRowFirstColumn="0" w:lastRowLastColumn="0"/>
+            </w:pPr>
             <w:r>
               <w:t>Ensure a Safe Workplace</w:t>
             </w:r>
           </w:p>
           <w:p>
+            <w:pPr>
+              <w:cnfStyle w:val="000000000000" w:firstRow="0" w:lastRow="0" w:firstColumn="0" w:lastColumn="0" w:oddVBand="0" w:evenVBand="0" w:oddHBand="0" w:evenHBand="0" w:firstRowFirstColumn="0" w:firstRowLastColumn="0" w:lastRowFirstColumn="0" w:lastRowLastColumn="0"/>
+            </w:pPr>
             <w:r>
               <w:t xml:space="preserve">Topic </w:t>
             </w:r>
@@ -5293,6 +5305,9 @@
             </w:r>
           </w:p>
           <w:p>
+            <w:pPr>
+              <w:cnfStyle w:val="000000000000" w:firstRow="0" w:lastRow="0" w:firstColumn="0" w:lastColumn="0" w:oddVBand="0" w:evenVBand="0" w:oddHBand="0" w:evenHBand="0" w:firstRowFirstColumn="0" w:firstRowLastColumn="0" w:lastRowFirstColumn="0" w:lastRowLastColumn="0"/>
+            </w:pPr>
             <w:r>
               <w:t xml:space="preserve">(page 101) </w:t>
             </w:r>
@@ -5300,8 +5315,15 @@
               <w:t>Check Pauls work</w:t>
             </w:r>
           </w:p>
-          <w:p/>
-          <w:p>
+          <w:p>
+            <w:pPr>
+              <w:cnfStyle w:val="000000000000" w:firstRow="0" w:lastRow="0" w:firstColumn="0" w:lastColumn="0" w:oddVBand="0" w:evenVBand="0" w:oddHBand="0" w:evenHBand="0" w:firstRowFirstColumn="0" w:firstRowLastColumn="0" w:lastRowFirstColumn="0" w:lastRowLastColumn="0"/>
+            </w:pPr>
+          </w:p>
+          <w:p>
+            <w:pPr>
+              <w:cnfStyle w:val="000000000000" w:firstRow="0" w:lastRow="0" w:firstColumn="0" w:lastColumn="0" w:oddVBand="0" w:evenVBand="0" w:oddHBand="0" w:evenHBand="0" w:firstRowFirstColumn="0" w:firstRowLastColumn="0" w:lastRowFirstColumn="0" w:lastRowLastColumn="0"/>
+            </w:pPr>
             <w:r>
               <w:rPr>
                 <w:b/>
@@ -5319,6 +5341,9 @@
             <w:shd w:val="clear" w:color="auto" w:fill="auto"/>
           </w:tcPr>
           <w:p>
+            <w:pPr>
+              <w:cnfStyle w:val="000000000000" w:firstRow="0" w:lastRow="0" w:firstColumn="0" w:lastColumn="0" w:oddVBand="0" w:evenVBand="0" w:oddHBand="0" w:evenHBand="0" w:firstRowFirstColumn="0" w:firstRowLastColumn="0" w:lastRowFirstColumn="0" w:lastRowLastColumn="0"/>
+            </w:pPr>
             <w:r>
               <w:rPr>
                 <w:b/>
@@ -5330,10 +5355,14 @@
             </w:r>
           </w:p>
           <w:p>
-            <w:bookmarkStart w:id="4" w:name="_GoBack"/>
-            <w:bookmarkEnd w:id="4"/>
-          </w:p>
-          <w:p>
+            <w:pPr>
+              <w:cnfStyle w:val="000000000000" w:firstRow="0" w:lastRow="0" w:firstColumn="0" w:lastColumn="0" w:oddVBand="0" w:evenVBand="0" w:oddHBand="0" w:evenHBand="0" w:firstRowFirstColumn="0" w:firstRowLastColumn="0" w:lastRowFirstColumn="0" w:lastRowLastColumn="0"/>
+            </w:pPr>
+          </w:p>
+          <w:p>
+            <w:pPr>
+              <w:cnfStyle w:val="000000000000" w:firstRow="0" w:lastRow="0" w:firstColumn="0" w:lastColumn="0" w:oddVBand="0" w:evenVBand="0" w:oddHBand="0" w:evenHBand="0" w:firstRowFirstColumn="0" w:firstRowLastColumn="0" w:lastRowFirstColumn="0" w:lastRowLastColumn="0"/>
+            </w:pPr>
             <w:r>
               <w:rPr>
                 <w:b/>
@@ -5342,7 +5371,11 @@
               <w:t>(waiting)</w:t>
             </w:r>
           </w:p>
-          <w:p/>
+          <w:p>
+            <w:pPr>
+              <w:cnfStyle w:val="000000000000" w:firstRow="0" w:lastRow="0" w:firstColumn="0" w:lastColumn="0" w:oddVBand="0" w:evenVBand="0" w:oddHBand="0" w:evenHBand="0" w:firstRowFirstColumn="0" w:firstRowLastColumn="0" w:lastRowFirstColumn="0" w:lastRowLastColumn="0"/>
+            </w:pPr>
+          </w:p>
         </w:tc>
       </w:tr>
       <w:tr>
@@ -15039,6 +15072,7 @@
     <w:lsdException w:name="HTML Sample" w:semiHidden="1" w:unhideWhenUsed="1"/>
     <w:lsdException w:name="HTML Typewriter" w:semiHidden="1" w:unhideWhenUsed="1"/>
     <w:lsdException w:name="HTML Variable" w:semiHidden="1" w:unhideWhenUsed="1"/>
+    <w:lsdException w:name="Normal Table" w:semiHidden="1" w:unhideWhenUsed="1"/>
     <w:lsdException w:name="annotation subject" w:semiHidden="1" w:unhideWhenUsed="1"/>
     <w:lsdException w:name="No List" w:semiHidden="1" w:unhideWhenUsed="1"/>
     <w:lsdException w:name="Outline List 1" w:semiHidden="1" w:unhideWhenUsed="1"/>
@@ -15081,8 +15115,11 @@
     <w:lsdException w:name="Table Contemporary" w:semiHidden="1" w:unhideWhenUsed="1"/>
     <w:lsdException w:name="Table Elegant" w:semiHidden="1" w:unhideWhenUsed="1"/>
     <w:lsdException w:name="Table Professional" w:semiHidden="1" w:unhideWhenUsed="1"/>
+    <w:lsdException w:name="Table Subtle 1" w:semiHidden="1" w:unhideWhenUsed="1"/>
     <w:lsdException w:name="Table Subtle 2" w:semiHidden="1" w:unhideWhenUsed="1"/>
     <w:lsdException w:name="Table Web 1" w:semiHidden="1" w:unhideWhenUsed="1"/>
+    <w:lsdException w:name="Table Web 2" w:semiHidden="1" w:unhideWhenUsed="1"/>
+    <w:lsdException w:name="Table Web 3" w:semiHidden="1" w:unhideWhenUsed="1"/>
     <w:lsdException w:name="Balloon Text" w:semiHidden="1" w:unhideWhenUsed="1"/>
     <w:lsdException w:name="Table Grid" w:uiPriority="39"/>
     <w:lsdException w:name="Table Theme" w:semiHidden="1" w:unhideWhenUsed="1"/>
@@ -15921,7 +15958,7 @@
 </file>
 
 <file path=customXml/itemProps1.xml><?xml version="1.0" encoding="utf-8"?>
-<ds:datastoreItem xmlns:ds="http://schemas.openxmlformats.org/officeDocument/2006/customXml" ds:itemID="{57F5AA29-EA04-438E-BBD0-DCC3B54F729D}">
+<ds:datastoreItem xmlns:ds="http://schemas.openxmlformats.org/officeDocument/2006/customXml" ds:itemID="{4E5DC8C0-4C10-4B2D-A6D3-BEF268FB6D06}">
   <ds:schemaRefs>
     <ds:schemaRef ds:uri="http://schemas.openxmlformats.org/officeDocument/2006/bibliography"/>
   </ds:schemaRefs>

</xml_diff>

<commit_message>
Assess Summary Paul Complete & Proj Impl changed title to heading
Project Implementation Complete
</commit_message>
<xml_diff>
--- a/Jun 21 - WHS Assess 2 - Report/Assess Summary Requirements.docx
+++ b/Jun 21 - WHS Assess 2 - Report/Assess Summary Requirements.docx
@@ -14,8 +14,6 @@
         </w:rPr>
       </w:pPr>
       <w:bookmarkStart w:id="0" w:name="_Toc8229670"/>
-      <w:bookmarkStart w:id="1" w:name="_GoBack"/>
-      <w:bookmarkEnd w:id="1"/>
       <w:r>
         <w:rPr>
           <w:rFonts w:ascii="Arial" w:hAnsi="Arial" w:cs="Arial"/>
@@ -38,7 +36,7 @@
           <w:szCs w:val="20"/>
         </w:rPr>
       </w:pPr>
-      <w:bookmarkStart w:id="2" w:name="_Toc8229671"/>
+      <w:bookmarkStart w:id="1" w:name="_Toc8229671"/>
       <w:r>
         <w:rPr>
           <w:rFonts w:ascii="Arial" w:hAnsi="Arial" w:cs="Arial"/>
@@ -48,7 +46,7 @@
         </w:rPr>
         <w:t>Assessment Requirements</w:t>
       </w:r>
-      <w:bookmarkEnd w:id="2"/>
+      <w:bookmarkEnd w:id="1"/>
     </w:p>
     <w:tbl>
       <w:tblPr>
@@ -592,15 +590,14 @@
               <w:jc w:val="center"/>
               <w:cnfStyle w:val="000000100000" w:firstRow="0" w:lastRow="0" w:firstColumn="0" w:lastColumn="0" w:oddVBand="0" w:evenVBand="0" w:oddHBand="1" w:evenHBand="0" w:firstRowFirstColumn="0" w:firstRowLastColumn="0" w:lastRowFirstColumn="0" w:lastRowLastColumn="0"/>
               <w:rPr>
-                <w:highlight w:val="green"/>
-              </w:rPr>
-            </w:pPr>
-            <w:r>
-              <w:rPr>
-                <w:b/>
-                <w:highlight w:val="green"/>
-              </w:rPr>
-              <w:t>(waiting)</w:t>
+                <w:bCs/>
+              </w:rPr>
+            </w:pPr>
+            <w:r>
+              <w:rPr>
+                <w:bCs/>
+              </w:rPr>
+              <w:t>yes</w:t>
             </w:r>
           </w:p>
         </w:tc>
@@ -1077,9 +1074,9 @@
       </w:tblPr>
       <w:tblGrid>
         <w:gridCol w:w="821"/>
-        <w:gridCol w:w="5898"/>
-        <w:gridCol w:w="1716"/>
-        <w:gridCol w:w="1193"/>
+        <w:gridCol w:w="5980"/>
+        <w:gridCol w:w="1727"/>
+        <w:gridCol w:w="1100"/>
       </w:tblGrid>
       <w:tr>
         <w:trPr>
@@ -1572,13 +1569,7 @@
               </w:rPr>
             </w:pPr>
             <w:r>
-              <w:t>(</w:t>
-            </w:r>
-            <w:r>
-              <w:t>complete</w:t>
-            </w:r>
-            <w:r>
-              <w:t>)</w:t>
+              <w:t>yes</w:t>
             </w:r>
           </w:p>
         </w:tc>
@@ -1600,7 +1591,7 @@
                 <w:b w:val="0"/>
               </w:rPr>
             </w:pPr>
-            <w:bookmarkStart w:id="3" w:name="_Hlk8227333"/>
+            <w:bookmarkStart w:id="2" w:name="_Hlk8227333"/>
             <w:r>
               <w:rPr>
                 <w:b w:val="0"/>
@@ -1658,7 +1649,7 @@
           </w:p>
         </w:tc>
       </w:tr>
-      <w:bookmarkEnd w:id="3"/>
+      <w:bookmarkEnd w:id="2"/>
       <w:tr>
         <w:tc>
           <w:tcPr>
@@ -2107,7 +2098,7 @@
           <w:szCs w:val="20"/>
         </w:rPr>
       </w:pPr>
-      <w:bookmarkStart w:id="4" w:name="_Toc8229672"/>
+      <w:bookmarkStart w:id="3" w:name="_Toc8229672"/>
       <w:r>
         <w:rPr>
           <w:rFonts w:ascii="Arial" w:hAnsi="Arial" w:cs="Arial"/>
@@ -2126,7 +2117,7 @@
         </w:rPr>
         <w:t>riteria</w:t>
       </w:r>
-      <w:bookmarkEnd w:id="4"/>
+      <w:bookmarkEnd w:id="3"/>
     </w:p>
     <w:tbl>
       <w:tblPr>
@@ -2303,11 +2294,7 @@
               <w:cnfStyle w:val="000000100000" w:firstRow="0" w:lastRow="0" w:firstColumn="0" w:lastColumn="0" w:oddVBand="0" w:evenVBand="0" w:oddHBand="1" w:evenHBand="0" w:firstRowFirstColumn="0" w:firstRowLastColumn="0" w:lastRowFirstColumn="0" w:lastRowLastColumn="0"/>
             </w:pPr>
             <w:r>
-              <w:rPr>
-                <w:b/>
-                <w:highlight w:val="green"/>
-              </w:rPr>
-              <w:t>(waiting)</w:t>
+              <w:t>(complete)</w:t>
             </w:r>
           </w:p>
         </w:tc>
@@ -2787,25 +2774,7 @@
               <w:cnfStyle w:val="000000100000" w:firstRow="0" w:lastRow="0" w:firstColumn="0" w:lastColumn="0" w:oddVBand="0" w:evenVBand="0" w:oddHBand="1" w:evenHBand="0" w:firstRowFirstColumn="0" w:firstRowLastColumn="0" w:lastRowFirstColumn="0" w:lastRowLastColumn="0"/>
             </w:pPr>
             <w:r>
-              <w:rPr>
-                <w:b/>
-                <w:highlight w:val="green"/>
-              </w:rPr>
-              <w:t>(waiting</w:t>
-            </w:r>
-            <w:r>
-              <w:rPr>
-                <w:b/>
-                <w:highlight w:val="green"/>
-              </w:rPr>
-              <w:t xml:space="preserve"> Paul</w:t>
-            </w:r>
-            <w:r>
-              <w:rPr>
-                <w:b/>
-                <w:highlight w:val="green"/>
-              </w:rPr>
-              <w:t>)</w:t>
+              <w:t>(complete)</w:t>
             </w:r>
           </w:p>
         </w:tc>
@@ -3276,22 +3245,10 @@
           <w:p>
             <w:pPr>
               <w:cnfStyle w:val="000000100000" w:firstRow="0" w:lastRow="0" w:firstColumn="0" w:lastColumn="0" w:oddVBand="0" w:evenVBand="0" w:oddHBand="1" w:evenHBand="0" w:firstRowFirstColumn="0" w:firstRowLastColumn="0" w:lastRowFirstColumn="0" w:lastRowLastColumn="0"/>
-              <w:rPr>
-                <w:b/>
-              </w:rPr>
-            </w:pPr>
-            <w:r>
-              <w:rPr>
-                <w:b/>
-                <w:highlight w:val="green"/>
-              </w:rPr>
-              <w:t>(waiting)</w:t>
-            </w:r>
-          </w:p>
-          <w:p>
-            <w:pPr>
-              <w:cnfStyle w:val="000000100000" w:firstRow="0" w:lastRow="0" w:firstColumn="0" w:lastColumn="0" w:oddVBand="0" w:evenVBand="0" w:oddHBand="1" w:evenHBand="0" w:firstRowFirstColumn="0" w:firstRowLastColumn="0" w:lastRowFirstColumn="0" w:lastRowLastColumn="0"/>
-            </w:pPr>
+            </w:pPr>
+            <w:r>
+              <w:t>(complete)</w:t>
+            </w:r>
           </w:p>
         </w:tc>
       </w:tr>
@@ -4935,11 +4892,7 @@
               <w:cnfStyle w:val="000000100000" w:firstRow="0" w:lastRow="0" w:firstColumn="0" w:lastColumn="0" w:oddVBand="0" w:evenVBand="0" w:oddHBand="1" w:evenHBand="0" w:firstRowFirstColumn="0" w:firstRowLastColumn="0" w:lastRowFirstColumn="0" w:lastRowLastColumn="0"/>
             </w:pPr>
             <w:r>
-              <w:rPr>
-                <w:b/>
-                <w:highlight w:val="green"/>
-              </w:rPr>
-              <w:t>(waiting)</w:t>
+              <w:t>(complete)</w:t>
             </w:r>
           </w:p>
         </w:tc>
@@ -5364,17 +5317,8 @@
               <w:cnfStyle w:val="000000000000" w:firstRow="0" w:lastRow="0" w:firstColumn="0" w:lastColumn="0" w:oddVBand="0" w:evenVBand="0" w:oddHBand="0" w:evenHBand="0" w:firstRowFirstColumn="0" w:firstRowLastColumn="0" w:lastRowFirstColumn="0" w:lastRowLastColumn="0"/>
             </w:pPr>
             <w:r>
-              <w:rPr>
-                <w:b/>
-                <w:highlight w:val="green"/>
-              </w:rPr>
-              <w:t>(waiting)</w:t>
-            </w:r>
-          </w:p>
-          <w:p>
-            <w:pPr>
-              <w:cnfStyle w:val="000000000000" w:firstRow="0" w:lastRow="0" w:firstColumn="0" w:lastColumn="0" w:oddVBand="0" w:evenVBand="0" w:oddHBand="0" w:evenHBand="0" w:firstRowFirstColumn="0" w:firstRowLastColumn="0" w:lastRowFirstColumn="0" w:lastRowLastColumn="0"/>
-            </w:pPr>
+              <w:t>(complete)</w:t>
+            </w:r>
           </w:p>
         </w:tc>
       </w:tr>
@@ -5487,19 +5431,10 @@
               </w:rPr>
             </w:pPr>
             <w:r>
-              <w:rPr>
-                <w:b/>
-                <w:highlight w:val="green"/>
-              </w:rPr>
-              <w:t xml:space="preserve"> </w:t>
-            </w:r>
-            <w:r>
-              <w:rPr>
-                <w:b/>
-                <w:highlight w:val="green"/>
-              </w:rPr>
-              <w:t>(waiting)</w:t>
-            </w:r>
+              <w:t>(complete)</w:t>
+            </w:r>
+            <w:bookmarkStart w:id="4" w:name="_GoBack"/>
+            <w:bookmarkEnd w:id="4"/>
           </w:p>
         </w:tc>
       </w:tr>
@@ -8067,23 +8002,13 @@
                 <w:szCs w:val="20"/>
               </w:rPr>
             </w:pPr>
-            <w:proofErr w:type="spellStart"/>
-            <w:r>
-              <w:rPr>
-                <w:rFonts w:ascii="Arial" w:hAnsi="Arial" w:cs="Arial"/>
-                <w:sz w:val="20"/>
-                <w:szCs w:val="20"/>
-              </w:rPr>
-              <w:t>Natushka</w:t>
-            </w:r>
-            <w:proofErr w:type="spellEnd"/>
-            <w:r>
-              <w:rPr>
-                <w:rFonts w:ascii="Arial" w:hAnsi="Arial" w:cs="Arial"/>
-                <w:sz w:val="20"/>
-                <w:szCs w:val="20"/>
-              </w:rPr>
-              <w:t xml:space="preserve"> Greig</w:t>
+            <w:r>
+              <w:rPr>
+                <w:rFonts w:ascii="Arial" w:hAnsi="Arial" w:cs="Arial"/>
+                <w:sz w:val="20"/>
+                <w:szCs w:val="20"/>
+              </w:rPr>
+              <w:t>Natushka Greig</w:t>
             </w:r>
           </w:p>
         </w:tc>
@@ -8166,18 +8091,8 @@
                 <w:sz w:val="20"/>
                 <w:szCs w:val="20"/>
               </w:rPr>
-              <w:t xml:space="preserve">Devon </w:t>
-            </w:r>
-            <w:proofErr w:type="spellStart"/>
-            <w:r>
-              <w:rPr>
-                <w:rFonts w:ascii="Arial" w:hAnsi="Arial" w:cs="Arial"/>
-                <w:sz w:val="20"/>
-                <w:szCs w:val="20"/>
-              </w:rPr>
-              <w:t>Mersydale</w:t>
-            </w:r>
-            <w:proofErr w:type="spellEnd"/>
+              <w:t>Devon Mersydale</w:t>
+            </w:r>
           </w:p>
         </w:tc>
         <w:tc>
@@ -8854,23 +8769,13 @@
                 <w:szCs w:val="20"/>
               </w:rPr>
             </w:pPr>
-            <w:proofErr w:type="spellStart"/>
-            <w:r>
-              <w:rPr>
-                <w:rFonts w:ascii="Arial" w:hAnsi="Arial" w:cs="Arial"/>
-                <w:sz w:val="20"/>
-                <w:szCs w:val="20"/>
-              </w:rPr>
-              <w:t>Sayo</w:t>
-            </w:r>
-            <w:proofErr w:type="spellEnd"/>
-            <w:r>
-              <w:rPr>
-                <w:rFonts w:ascii="Arial" w:hAnsi="Arial" w:cs="Arial"/>
-                <w:sz w:val="20"/>
-                <w:szCs w:val="20"/>
-              </w:rPr>
-              <w:t xml:space="preserve"> Yoshida</w:t>
+            <w:r>
+              <w:rPr>
+                <w:rFonts w:ascii="Arial" w:hAnsi="Arial" w:cs="Arial"/>
+                <w:sz w:val="20"/>
+                <w:szCs w:val="20"/>
+              </w:rPr>
+              <w:t>Sayo Yoshida</w:t>
             </w:r>
           </w:p>
         </w:tc>
@@ -9283,18 +9188,8 @@
                 <w:sz w:val="20"/>
                 <w:szCs w:val="20"/>
               </w:rPr>
-              <w:t xml:space="preserve">Nancy </w:t>
-            </w:r>
-            <w:proofErr w:type="spellStart"/>
-            <w:r>
-              <w:rPr>
-                <w:rFonts w:ascii="Arial" w:hAnsi="Arial" w:cs="Arial"/>
-                <w:sz w:val="20"/>
-                <w:szCs w:val="20"/>
-              </w:rPr>
-              <w:t>Tooket</w:t>
-            </w:r>
-            <w:proofErr w:type="spellEnd"/>
+              <w:t>Nancy Tooket</w:t>
+            </w:r>
           </w:p>
         </w:tc>
         <w:tc>
@@ -15958,7 +15853,7 @@
 </file>
 
 <file path=customXml/itemProps1.xml><?xml version="1.0" encoding="utf-8"?>
-<ds:datastoreItem xmlns:ds="http://schemas.openxmlformats.org/officeDocument/2006/customXml" ds:itemID="{4E5DC8C0-4C10-4B2D-A6D3-BEF268FB6D06}">
+<ds:datastoreItem xmlns:ds="http://schemas.openxmlformats.org/officeDocument/2006/customXml" ds:itemID="{387EFEE1-7C17-4513-9999-E12156440B4D}">
   <ds:schemaRefs>
     <ds:schemaRef ds:uri="http://schemas.openxmlformats.org/officeDocument/2006/bibliography"/>
   </ds:schemaRefs>

</xml_diff>